<commit_message>
next commit from monday
</commit_message>
<xml_diff>
--- a/git-lab.docx
+++ b/git-lab.docx
@@ -1,10 +1,10 @@
 
 <file path=word/document.xml><?xml version="1.0" encoding="utf-8"?>
-<w:document xmlns:wpc="http://schemas.microsoft.com/office/word/2010/wordprocessingCanvas" xmlns:cx="http://schemas.microsoft.com/office/drawing/2014/chartex" xmlns:mc="http://schemas.openxmlformats.org/markup-compatibility/2006" xmlns:o="urn:schemas-microsoft-com:office:office" xmlns:r="http://schemas.openxmlformats.org/officeDocument/2006/relationships" xmlns:m="http://schemas.openxmlformats.org/officeDocument/2006/math" xmlns:v="urn:schemas-microsoft-com:vml" xmlns:wp14="http://schemas.microsoft.com/office/word/2010/wordprocessingDrawing" xmlns:wp="http://schemas.openxmlformats.org/drawingml/2006/wordprocessingDrawing" xmlns:w10="urn:schemas-microsoft-com:office:word" xmlns:w="http://schemas.openxmlformats.org/wordprocessingml/2006/main" xmlns:w14="http://schemas.microsoft.com/office/word/2010/wordml" xmlns:w15="http://schemas.microsoft.com/office/word/2012/wordml" xmlns:w16se="http://schemas.microsoft.com/office/word/2015/wordml/symex" xmlns:wpg="http://schemas.microsoft.com/office/word/2010/wordprocessingGroup" xmlns:wpi="http://schemas.microsoft.com/office/word/2010/wordprocessingInk" xmlns:wne="http://schemas.microsoft.com/office/word/2006/wordml" xmlns:wps="http://schemas.microsoft.com/office/word/2010/wordprocessingShape" mc:Ignorable="w14 w15 w16se wp14">
+<w:document xmlns:ve="http://schemas.openxmlformats.org/markup-compatibility/2006" xmlns:o="urn:schemas-microsoft-com:office:office" xmlns:r="http://schemas.openxmlformats.org/officeDocument/2006/relationships" xmlns:m="http://schemas.openxmlformats.org/officeDocument/2006/math" xmlns:v="urn:schemas-microsoft-com:vml" xmlns:wp="http://schemas.openxmlformats.org/drawingml/2006/wordprocessingDrawing" xmlns:w10="urn:schemas-microsoft-com:office:word" xmlns:w="http://schemas.openxmlformats.org/wordprocessingml/2006/main" xmlns:wne="http://schemas.microsoft.com/office/word/2006/wordml">
   <w:body>
     <w:p>
       <w:pPr>
-        <w:pStyle w:val="Heading1"/>
+        <w:pStyle w:val="1"/>
         <w:spacing w:before="0"/>
         <w:jc w:val="center"/>
         <w:rPr>
@@ -14,7 +14,7 @@
       <w:r>
         <w:rPr>
           <w:noProof/>
-          <w:lang w:val="bg"/>
+          <w:lang/>
         </w:rPr>
         <w:t xml:space="preserve">Упражнение: </w:t>
       </w:r>
@@ -34,14 +34,20 @@
     </w:p>
     <w:p>
       <w:pPr>
-        <w:pStyle w:val="Heading2"/>
+        <w:pStyle w:val="2"/>
         <w:jc w:val="both"/>
       </w:pPr>
       <w:r>
         <w:rPr>
-          <w:lang w:val="bg"/>
+          <w:lang/>
         </w:rPr>
         <w:t>Какво ще постигнем</w:t>
+      </w:r>
+      <w:r>
+        <w:rPr>
+          <w:lang/>
+        </w:rPr>
+        <w:t>!</w:t>
       </w:r>
     </w:p>
     <w:p>
@@ -151,7 +157,7 @@
     </w:p>
     <w:p>
       <w:pPr>
-        <w:pStyle w:val="Heading2"/>
+        <w:pStyle w:val="2"/>
       </w:pPr>
       <w:r>
         <w:t>Хост на репозитори</w:t>
@@ -188,7 +194,7 @@
       <w:hyperlink r:id="rId8" w:history="1">
         <w:r>
           <w:rPr>
-            <w:rStyle w:val="Hyperlink"/>
+            <w:rStyle w:val="a9"/>
           </w:rPr>
           <w:t>https://github.com/it-career/GitExercise</w:t>
         </w:r>
@@ -281,9 +287,10 @@
       <w:r>
         <w:rPr>
           <w:noProof/>
+          <w:lang w:val="bg-BG" w:eastAsia="bg-BG"/>
         </w:rPr>
         <w:drawing>
-          <wp:inline distT="0" distB="0" distL="0" distR="0" wp14:anchorId="7982C0FD" wp14:editId="7D6A5CD2">
+          <wp:inline distT="0" distB="0" distL="0" distR="0">
             <wp:extent cx="6173117" cy="2920621"/>
             <wp:effectExtent l="0" t="0" r="0" b="0"/>
             <wp:docPr id="1" name="Picture 1"/>
@@ -298,7 +305,7 @@
                     <pic:cNvPicPr/>
                   </pic:nvPicPr>
                   <pic:blipFill>
-                    <a:blip r:embed="rId9"/>
+                    <a:blip r:embed="rId9" cstate="print"/>
                     <a:stretch>
                       <a:fillRect/>
                     </a:stretch>
@@ -360,9 +367,10 @@
       <w:r>
         <w:rPr>
           <w:noProof/>
+          <w:lang w:val="bg-BG" w:eastAsia="bg-BG"/>
         </w:rPr>
         <w:drawing>
-          <wp:inline distT="0" distB="0" distL="0" distR="0" wp14:anchorId="64EE9C78" wp14:editId="30F58C13">
+          <wp:inline distT="0" distB="0" distL="0" distR="0">
             <wp:extent cx="5915025" cy="1200150"/>
             <wp:effectExtent l="0" t="0" r="9525" b="0"/>
             <wp:docPr id="11" name="Picture 11"/>
@@ -377,7 +385,7 @@
                     <pic:cNvPicPr/>
                   </pic:nvPicPr>
                   <pic:blipFill>
-                    <a:blip r:embed="rId10"/>
+                    <a:blip r:embed="rId10" cstate="print"/>
                     <a:stretch>
                       <a:fillRect/>
                     </a:stretch>
@@ -493,9 +501,10 @@
       <w:r>
         <w:rPr>
           <w:noProof/>
+          <w:lang w:val="bg-BG" w:eastAsia="bg-BG"/>
         </w:rPr>
         <w:drawing>
-          <wp:inline distT="0" distB="0" distL="0" distR="0" wp14:anchorId="02663647" wp14:editId="263CF1C0">
+          <wp:inline distT="0" distB="0" distL="0" distR="0">
             <wp:extent cx="5629275" cy="1381125"/>
             <wp:effectExtent l="0" t="0" r="9525" b="9525"/>
             <wp:docPr id="12" name="Picture 12"/>
@@ -510,7 +519,7 @@
                     <pic:cNvPicPr/>
                   </pic:nvPicPr>
                   <pic:blipFill>
-                    <a:blip r:embed="rId11"/>
+                    <a:blip r:embed="rId11" cstate="print"/>
                     <a:stretch>
                       <a:fillRect/>
                     </a:stretch>
@@ -578,9 +587,10 @@
       <w:r>
         <w:rPr>
           <w:noProof/>
+          <w:lang w:val="bg-BG" w:eastAsia="bg-BG"/>
         </w:rPr>
         <w:drawing>
-          <wp:inline distT="0" distB="0" distL="0" distR="0" wp14:anchorId="0F068D88" wp14:editId="2E75F420">
+          <wp:inline distT="0" distB="0" distL="0" distR="0">
             <wp:extent cx="5684292" cy="571425"/>
             <wp:effectExtent l="0" t="0" r="0" b="635"/>
             <wp:docPr id="13" name="Picture 13"/>
@@ -595,7 +605,7 @@
                     <pic:cNvPicPr/>
                   </pic:nvPicPr>
                   <pic:blipFill>
-                    <a:blip r:embed="rId12"/>
+                    <a:blip r:embed="rId12" cstate="print"/>
                     <a:stretch>
                       <a:fillRect/>
                     </a:stretch>
@@ -664,7 +674,7 @@
       <w:hyperlink r:id="rId13" w:history="1">
         <w:r>
           <w:rPr>
-            <w:rStyle w:val="Hyperlink"/>
+            <w:rStyle w:val="a9"/>
           </w:rPr>
           <w:t>https://github.com/</w:t>
         </w:r>
@@ -711,9 +721,10 @@
       <w:r>
         <w:rPr>
           <w:noProof/>
+          <w:lang w:val="bg-BG" w:eastAsia="bg-BG"/>
         </w:rPr>
         <w:drawing>
-          <wp:inline distT="0" distB="0" distL="0" distR="0" wp14:anchorId="3782E197" wp14:editId="6FBA0F99">
+          <wp:inline distT="0" distB="0" distL="0" distR="0">
             <wp:extent cx="5718412" cy="2029255"/>
             <wp:effectExtent l="0" t="0" r="0" b="9525"/>
             <wp:docPr id="14" name="Picture 14"/>
@@ -728,7 +739,7 @@
                     <pic:cNvPicPr/>
                   </pic:nvPicPr>
                   <pic:blipFill>
-                    <a:blip r:embed="rId14"/>
+                    <a:blip r:embed="rId14" cstate="print"/>
                     <a:stretch>
                       <a:fillRect/>
                     </a:stretch>
@@ -813,10 +824,11 @@
       <w:r>
         <w:rPr>
           <w:noProof/>
+          <w:lang w:val="bg-BG" w:eastAsia="bg-BG"/>
         </w:rPr>
         <w:lastRenderedPageBreak/>
         <w:drawing>
-          <wp:inline distT="0" distB="0" distL="0" distR="0" wp14:anchorId="4121575F" wp14:editId="5EEB7EF1">
+          <wp:inline distT="0" distB="0" distL="0" distR="0">
             <wp:extent cx="4667534" cy="4154038"/>
             <wp:effectExtent l="0" t="0" r="0" b="0"/>
             <wp:docPr id="27" name="Picture 27"/>
@@ -831,7 +843,7 @@
                     <pic:cNvPicPr/>
                   </pic:nvPicPr>
                   <pic:blipFill>
-                    <a:blip r:embed="rId15"/>
+                    <a:blip r:embed="rId15" cstate="print"/>
                     <a:stretch>
                       <a:fillRect/>
                     </a:stretch>
@@ -874,9 +886,10 @@
       <w:r>
         <w:rPr>
           <w:noProof/>
+          <w:lang w:val="bg-BG" w:eastAsia="bg-BG"/>
         </w:rPr>
         <w:drawing>
-          <wp:inline distT="0" distB="0" distL="0" distR="0" wp14:anchorId="75F617C5" wp14:editId="3A0BEBA5">
+          <wp:inline distT="0" distB="0" distL="0" distR="0">
             <wp:extent cx="5936776" cy="2210290"/>
             <wp:effectExtent l="0" t="0" r="6985" b="0"/>
             <wp:docPr id="17" name="Picture 17"/>
@@ -891,7 +904,7 @@
                     <pic:cNvPicPr/>
                   </pic:nvPicPr>
                   <pic:blipFill>
-                    <a:blip r:embed="rId16"/>
+                    <a:blip r:embed="rId16" cstate="print"/>
                     <a:stretch>
                       <a:fillRect/>
                     </a:stretch>
@@ -972,9 +985,10 @@
       <w:r>
         <w:rPr>
           <w:noProof/>
+          <w:lang w:val="bg-BG" w:eastAsia="bg-BG"/>
         </w:rPr>
         <w:drawing>
-          <wp:inline distT="0" distB="0" distL="0" distR="0" wp14:anchorId="70C60738" wp14:editId="1AD4BB9D">
+          <wp:inline distT="0" distB="0" distL="0" distR="0">
             <wp:extent cx="6626225" cy="567690"/>
             <wp:effectExtent l="0" t="0" r="3175" b="3810"/>
             <wp:docPr id="18" name="Picture 18"/>
@@ -989,7 +1003,7 @@
                     <pic:cNvPicPr/>
                   </pic:nvPicPr>
                   <pic:blipFill>
-                    <a:blip r:embed="rId17"/>
+                    <a:blip r:embed="rId17" cstate="print"/>
                     <a:stretch>
                       <a:fillRect/>
                     </a:stretch>
@@ -1059,9 +1073,10 @@
       <w:r>
         <w:rPr>
           <w:noProof/>
+          <w:lang w:val="bg-BG" w:eastAsia="bg-BG"/>
         </w:rPr>
         <w:drawing>
-          <wp:inline distT="0" distB="0" distL="0" distR="0" wp14:anchorId="02218AEF" wp14:editId="5508E6D1">
+          <wp:inline distT="0" distB="0" distL="0" distR="0">
             <wp:extent cx="5322627" cy="1856161"/>
             <wp:effectExtent l="0" t="0" r="0" b="0"/>
             <wp:docPr id="20" name="Picture 20"/>
@@ -1076,7 +1091,7 @@
                     <pic:cNvPicPr/>
                   </pic:nvPicPr>
                   <pic:blipFill>
-                    <a:blip r:embed="rId18"/>
+                    <a:blip r:embed="rId18" cstate="print"/>
                     <a:stretch>
                       <a:fillRect/>
                     </a:stretch>
@@ -1221,9 +1236,10 @@
       <w:r>
         <w:rPr>
           <w:noProof/>
+          <w:lang w:val="bg-BG" w:eastAsia="bg-BG"/>
         </w:rPr>
         <w:drawing>
-          <wp:inline distT="0" distB="0" distL="0" distR="0" wp14:anchorId="39584DA7" wp14:editId="6B545C5D">
+          <wp:inline distT="0" distB="0" distL="0" distR="0">
             <wp:extent cx="6209731" cy="429491"/>
             <wp:effectExtent l="0" t="0" r="635" b="8890"/>
             <wp:docPr id="21" name="Picture 21"/>
@@ -1238,7 +1254,7 @@
                     <pic:cNvPicPr/>
                   </pic:nvPicPr>
                   <pic:blipFill>
-                    <a:blip r:embed="rId19"/>
+                    <a:blip r:embed="rId19" cstate="print"/>
                     <a:stretch>
                       <a:fillRect/>
                     </a:stretch>
@@ -1279,9 +1295,10 @@
       <w:r>
         <w:rPr>
           <w:noProof/>
+          <w:lang w:val="bg-BG" w:eastAsia="bg-BG"/>
         </w:rPr>
         <w:drawing>
-          <wp:inline distT="0" distB="0" distL="0" distR="0" wp14:anchorId="05BE27F6" wp14:editId="1E95FFC0">
+          <wp:inline distT="0" distB="0" distL="0" distR="0">
             <wp:extent cx="6216232" cy="2041959"/>
             <wp:effectExtent l="0" t="0" r="0" b="0"/>
             <wp:docPr id="23" name="Picture 23"/>
@@ -1296,7 +1313,7 @@
                     <pic:cNvPicPr/>
                   </pic:nvPicPr>
                   <pic:blipFill>
-                    <a:blip r:embed="rId20"/>
+                    <a:blip r:embed="rId20" cstate="print"/>
                     <a:stretch>
                       <a:fillRect/>
                     </a:stretch>
@@ -1459,10 +1476,11 @@
       <w:r>
         <w:rPr>
           <w:noProof/>
+          <w:lang w:val="bg-BG" w:eastAsia="bg-BG"/>
         </w:rPr>
         <w:lastRenderedPageBreak/>
         <w:drawing>
-          <wp:inline distT="0" distB="0" distL="0" distR="0" wp14:anchorId="32D04F7B" wp14:editId="682ACE24">
+          <wp:inline distT="0" distB="0" distL="0" distR="0">
             <wp:extent cx="6230203" cy="2715377"/>
             <wp:effectExtent l="0" t="0" r="0" b="8890"/>
             <wp:docPr id="24" name="Picture 24"/>
@@ -1477,7 +1495,7 @@
                     <pic:cNvPicPr/>
                   </pic:nvPicPr>
                   <pic:blipFill>
-                    <a:blip r:embed="rId21"/>
+                    <a:blip r:embed="rId21" cstate="print"/>
                     <a:stretch>
                       <a:fillRect/>
                     </a:stretch>
@@ -1510,9 +1528,10 @@
       <w:r>
         <w:rPr>
           <w:noProof/>
+          <w:lang w:val="bg-BG" w:eastAsia="bg-BG"/>
         </w:rPr>
         <w:drawing>
-          <wp:inline distT="0" distB="0" distL="0" distR="0" wp14:anchorId="3CCEAD85" wp14:editId="0B8EC5C0">
+          <wp:inline distT="0" distB="0" distL="0" distR="0">
             <wp:extent cx="6230203" cy="1929064"/>
             <wp:effectExtent l="0" t="0" r="0" b="0"/>
             <wp:docPr id="29" name="Picture 29"/>
@@ -1527,7 +1546,7 @@
                     <pic:cNvPicPr/>
                   </pic:nvPicPr>
                   <pic:blipFill>
-                    <a:blip r:embed="rId22"/>
+                    <a:blip r:embed="rId22" cstate="print"/>
                     <a:stretch>
                       <a:fillRect/>
                     </a:stretch>
@@ -1579,7 +1598,7 @@
     </w:p>
     <w:p>
       <w:pPr>
-        <w:pStyle w:val="Heading2"/>
+        <w:pStyle w:val="2"/>
         <w:rPr>
           <w:lang w:val="en-US"/>
         </w:rPr>
@@ -1655,9 +1674,10 @@
       <w:r>
         <w:rPr>
           <w:noProof/>
+          <w:lang w:val="bg-BG" w:eastAsia="bg-BG"/>
         </w:rPr>
         <w:drawing>
-          <wp:inline distT="0" distB="0" distL="0" distR="0" wp14:anchorId="204C0F2C" wp14:editId="110A696F">
+          <wp:inline distT="0" distB="0" distL="0" distR="0">
             <wp:extent cx="6202907" cy="1713012"/>
             <wp:effectExtent l="0" t="0" r="7620" b="1905"/>
             <wp:docPr id="31" name="Picture 31"/>
@@ -1672,7 +1692,7 @@
                     <pic:cNvPicPr/>
                   </pic:nvPicPr>
                   <pic:blipFill>
-                    <a:blip r:embed="rId23"/>
+                    <a:blip r:embed="rId23" cstate="print"/>
                     <a:stretch>
                       <a:fillRect/>
                     </a:stretch>
@@ -1711,7 +1731,7 @@
     </w:p>
     <w:p>
       <w:pPr>
-        <w:pStyle w:val="Heading2"/>
+        <w:pStyle w:val="2"/>
       </w:pPr>
       <w:r>
         <w:lastRenderedPageBreak/>
@@ -1792,9 +1812,10 @@
       <w:r>
         <w:rPr>
           <w:noProof/>
+          <w:lang w:val="bg-BG" w:eastAsia="bg-BG"/>
         </w:rPr>
         <w:drawing>
-          <wp:inline distT="0" distB="0" distL="0" distR="0" wp14:anchorId="4AA33DB8" wp14:editId="73838EB6">
+          <wp:inline distT="0" distB="0" distL="0" distR="0">
             <wp:extent cx="2981325" cy="923925"/>
             <wp:effectExtent l="0" t="0" r="9525" b="9525"/>
             <wp:docPr id="32" name="Picture 32"/>
@@ -1809,7 +1830,7 @@
                     <pic:cNvPicPr/>
                   </pic:nvPicPr>
                   <pic:blipFill>
-                    <a:blip r:embed="rId24"/>
+                    <a:blip r:embed="rId24" cstate="print"/>
                     <a:stretch>
                       <a:fillRect/>
                     </a:stretch>
@@ -1848,7 +1869,7 @@
     </w:p>
     <w:p>
       <w:pPr>
-        <w:pStyle w:val="Heading2"/>
+        <w:pStyle w:val="2"/>
       </w:pPr>
       <w:r>
         <w:t>Разработчик А</w:t>
@@ -1915,9 +1936,10 @@
       <w:r>
         <w:rPr>
           <w:noProof/>
+          <w:lang w:val="bg-BG" w:eastAsia="bg-BG"/>
         </w:rPr>
         <w:drawing>
-          <wp:inline distT="0" distB="0" distL="0" distR="0" wp14:anchorId="3D36EF7F" wp14:editId="6C433A35">
+          <wp:inline distT="0" distB="0" distL="0" distR="0">
             <wp:extent cx="6196083" cy="1713052"/>
             <wp:effectExtent l="0" t="0" r="0" b="1905"/>
             <wp:docPr id="33" name="Picture 33"/>
@@ -1932,7 +1954,7 @@
                     <pic:cNvPicPr/>
                   </pic:nvPicPr>
                   <pic:blipFill>
-                    <a:blip r:embed="rId25"/>
+                    <a:blip r:embed="rId25" cstate="print"/>
                     <a:stretch>
                       <a:fillRect/>
                     </a:stretch>
@@ -1980,7 +2002,7 @@
     </w:p>
     <w:p>
       <w:pPr>
-        <w:pStyle w:val="ListParagraph"/>
+        <w:pStyle w:val="ac"/>
         <w:numPr>
           <w:ilvl w:val="0"/>
           <w:numId w:val="47"/>
@@ -2001,7 +2023,7 @@
     </w:p>
     <w:p>
       <w:pPr>
-        <w:pStyle w:val="ListParagraph"/>
+        <w:pStyle w:val="ac"/>
         <w:numPr>
           <w:ilvl w:val="0"/>
           <w:numId w:val="47"/>
@@ -2022,7 +2044,7 @@
     </w:p>
     <w:p>
       <w:pPr>
-        <w:pStyle w:val="ListParagraph"/>
+        <w:pStyle w:val="ac"/>
         <w:numPr>
           <w:ilvl w:val="0"/>
           <w:numId w:val="47"/>
@@ -2166,9 +2188,10 @@
       <w:r>
         <w:rPr>
           <w:noProof/>
+          <w:lang w:val="bg-BG" w:eastAsia="bg-BG"/>
         </w:rPr>
         <w:drawing>
-          <wp:inline distT="0" distB="0" distL="0" distR="0" wp14:anchorId="2482D616" wp14:editId="04E87F76">
+          <wp:inline distT="0" distB="0" distL="0" distR="0">
             <wp:extent cx="4380932" cy="1763858"/>
             <wp:effectExtent l="0" t="0" r="635" b="8255"/>
             <wp:docPr id="35" name="Picture 35"/>
@@ -2183,7 +2206,7 @@
                     <pic:cNvPicPr/>
                   </pic:nvPicPr>
                   <pic:blipFill>
-                    <a:blip r:embed="rId26"/>
+                    <a:blip r:embed="rId26" cstate="print"/>
                     <a:stretch>
                       <a:fillRect/>
                     </a:stretch>
@@ -2216,9 +2239,10 @@
       <w:r>
         <w:rPr>
           <w:noProof/>
+          <w:lang w:val="bg-BG" w:eastAsia="bg-BG"/>
         </w:rPr>
         <w:drawing>
-          <wp:inline distT="0" distB="0" distL="0" distR="0" wp14:anchorId="1B5C2549" wp14:editId="6C6EE404">
+          <wp:inline distT="0" distB="0" distL="0" distR="0">
             <wp:extent cx="4094329" cy="547126"/>
             <wp:effectExtent l="0" t="0" r="1905" b="5715"/>
             <wp:docPr id="36" name="Picture 36"/>
@@ -2233,7 +2257,7 @@
                     <pic:cNvPicPr/>
                   </pic:nvPicPr>
                   <pic:blipFill>
-                    <a:blip r:embed="rId27"/>
+                    <a:blip r:embed="rId27" cstate="print"/>
                     <a:stretch>
                       <a:fillRect/>
                     </a:stretch>
@@ -2295,9 +2319,10 @@
       <w:r>
         <w:rPr>
           <w:noProof/>
+          <w:lang w:val="bg-BG" w:eastAsia="bg-BG"/>
         </w:rPr>
         <w:drawing>
-          <wp:inline distT="0" distB="0" distL="0" distR="0" wp14:anchorId="5186DBDF" wp14:editId="548B067D">
+          <wp:inline distT="0" distB="0" distL="0" distR="0">
             <wp:extent cx="5076967" cy="2466389"/>
             <wp:effectExtent l="0" t="0" r="9525" b="0"/>
             <wp:docPr id="37" name="Picture 37"/>
@@ -2312,7 +2337,7 @@
                     <pic:cNvPicPr/>
                   </pic:nvPicPr>
                   <pic:blipFill>
-                    <a:blip r:embed="rId28"/>
+                    <a:blip r:embed="rId28" cstate="print"/>
                     <a:stretch>
                       <a:fillRect/>
                     </a:stretch>
@@ -2345,9 +2370,10 @@
       <w:r>
         <w:rPr>
           <w:noProof/>
+          <w:lang w:val="bg-BG" w:eastAsia="bg-BG"/>
         </w:rPr>
         <w:drawing>
-          <wp:inline distT="0" distB="0" distL="0" distR="0" wp14:anchorId="69109747" wp14:editId="13DD3BC4">
+          <wp:inline distT="0" distB="0" distL="0" distR="0">
             <wp:extent cx="2954741" cy="2900896"/>
             <wp:effectExtent l="0" t="0" r="0" b="0"/>
             <wp:docPr id="41" name="Picture 41"/>
@@ -2362,7 +2388,7 @@
                     <pic:cNvPicPr/>
                   </pic:nvPicPr>
                   <pic:blipFill>
-                    <a:blip r:embed="rId29"/>
+                    <a:blip r:embed="rId29" cstate="print"/>
                     <a:stretch>
                       <a:fillRect/>
                     </a:stretch>
@@ -2417,9 +2443,10 @@
       <w:r>
         <w:rPr>
           <w:noProof/>
+          <w:lang w:val="bg-BG" w:eastAsia="bg-BG"/>
         </w:rPr>
         <w:drawing>
-          <wp:inline distT="0" distB="0" distL="0" distR="0" wp14:anchorId="2B6D74EA" wp14:editId="0771B521">
+          <wp:inline distT="0" distB="0" distL="0" distR="0">
             <wp:extent cx="3398292" cy="1390929"/>
             <wp:effectExtent l="0" t="0" r="0" b="0"/>
             <wp:docPr id="39" name="Picture 39"/>
@@ -2434,7 +2461,7 @@
                     <pic:cNvPicPr/>
                   </pic:nvPicPr>
                   <pic:blipFill>
-                    <a:blip r:embed="rId30"/>
+                    <a:blip r:embed="rId30" cstate="print"/>
                     <a:stretch>
                       <a:fillRect/>
                     </a:stretch>
@@ -2477,9 +2504,10 @@
       <w:r>
         <w:rPr>
           <w:noProof/>
+          <w:lang w:val="bg-BG" w:eastAsia="bg-BG"/>
         </w:rPr>
         <w:drawing>
-          <wp:inline distT="0" distB="0" distL="0" distR="0" wp14:anchorId="6820A983" wp14:editId="0924B3F0">
+          <wp:inline distT="0" distB="0" distL="0" distR="0">
             <wp:extent cx="4387755" cy="1984756"/>
             <wp:effectExtent l="0" t="0" r="0" b="0"/>
             <wp:docPr id="40" name="Picture 40"/>
@@ -2494,7 +2522,7 @@
                     <pic:cNvPicPr/>
                   </pic:nvPicPr>
                   <pic:blipFill>
-                    <a:blip r:embed="rId31"/>
+                    <a:blip r:embed="rId31" cstate="print"/>
                     <a:stretch>
                       <a:fillRect/>
                     </a:stretch>
@@ -2648,9 +2676,10 @@
       <w:r>
         <w:rPr>
           <w:noProof/>
+          <w:lang w:val="bg-BG" w:eastAsia="bg-BG"/>
         </w:rPr>
         <w:drawing>
-          <wp:inline distT="0" distB="0" distL="0" distR="0" wp14:anchorId="258FB2C5" wp14:editId="417F26E7">
+          <wp:inline distT="0" distB="0" distL="0" distR="0">
             <wp:extent cx="6148316" cy="1745804"/>
             <wp:effectExtent l="0" t="0" r="5080" b="6985"/>
             <wp:docPr id="42" name="Picture 42"/>
@@ -2665,7 +2694,7 @@
                     <pic:cNvPicPr/>
                   </pic:nvPicPr>
                   <pic:blipFill>
-                    <a:blip r:embed="rId32"/>
+                    <a:blip r:embed="rId32" cstate="print"/>
                     <a:stretch>
                       <a:fillRect/>
                     </a:stretch>
@@ -2795,10 +2824,10 @@
       <w:r>
         <w:rPr>
           <w:noProof/>
-        </w:rPr>
-        <w:lastRenderedPageBreak/>
+          <w:lang w:val="bg-BG" w:eastAsia="bg-BG"/>
+        </w:rPr>
         <w:drawing>
-          <wp:inline distT="0" distB="0" distL="0" distR="0" wp14:anchorId="762DC9DE" wp14:editId="4CDED364">
+          <wp:inline distT="0" distB="0" distL="0" distR="0">
             <wp:extent cx="5254388" cy="4275516"/>
             <wp:effectExtent l="0" t="0" r="3810" b="0"/>
             <wp:docPr id="43" name="Picture 43"/>
@@ -2813,7 +2842,7 @@
                     <pic:cNvPicPr/>
                   </pic:nvPicPr>
                   <pic:blipFill>
-                    <a:blip r:embed="rId33"/>
+                    <a:blip r:embed="rId33" cstate="print"/>
                     <a:stretch>
                       <a:fillRect/>
                     </a:stretch>
@@ -2909,9 +2938,10 @@
       <w:r>
         <w:rPr>
           <w:noProof/>
+          <w:lang w:val="bg-BG" w:eastAsia="bg-BG"/>
         </w:rPr>
         <w:drawing>
-          <wp:inline distT="0" distB="0" distL="0" distR="0" wp14:anchorId="3D92B120" wp14:editId="5DD9CD01">
+          <wp:inline distT="0" distB="0" distL="0" distR="0">
             <wp:extent cx="6321311" cy="2449773"/>
             <wp:effectExtent l="0" t="0" r="3810" b="8255"/>
             <wp:docPr id="44" name="Picture 44"/>
@@ -2926,7 +2956,7 @@
                     <pic:cNvPicPr/>
                   </pic:nvPicPr>
                   <pic:blipFill>
-                    <a:blip r:embed="rId34"/>
+                    <a:blip r:embed="rId34" cstate="print"/>
                     <a:stretch>
                       <a:fillRect/>
                     </a:stretch>
@@ -2979,10 +3009,10 @@
       <w:r>
         <w:rPr>
           <w:noProof/>
-        </w:rPr>
-        <w:lastRenderedPageBreak/>
+          <w:lang w:val="bg-BG" w:eastAsia="bg-BG"/>
+        </w:rPr>
         <w:drawing>
-          <wp:inline distT="0" distB="0" distL="0" distR="0" wp14:anchorId="7BE2EDEC" wp14:editId="005AFBC7">
+          <wp:inline distT="0" distB="0" distL="0" distR="0">
             <wp:extent cx="6192585" cy="2804615"/>
             <wp:effectExtent l="0" t="0" r="0" b="0"/>
             <wp:docPr id="45" name="Picture 45"/>
@@ -2997,7 +3027,7 @@
                     <pic:cNvPicPr/>
                   </pic:nvPicPr>
                   <pic:blipFill>
-                    <a:blip r:embed="rId35"/>
+                    <a:blip r:embed="rId35" cstate="print"/>
                     <a:stretch>
                       <a:fillRect/>
                     </a:stretch>
@@ -3035,7 +3065,7 @@
     </w:p>
     <w:p>
       <w:pPr>
-        <w:pStyle w:val="Heading2"/>
+        <w:pStyle w:val="2"/>
       </w:pPr>
       <w:r>
         <w:t>Разработчик Б</w:t>
@@ -3100,9 +3130,10 @@
       <w:r>
         <w:rPr>
           <w:noProof/>
+          <w:lang w:val="bg-BG" w:eastAsia="bg-BG"/>
         </w:rPr>
         <w:drawing>
-          <wp:inline distT="0" distB="0" distL="0" distR="0" wp14:anchorId="4F885175" wp14:editId="77C4CEE2">
+          <wp:inline distT="0" distB="0" distL="0" distR="0">
             <wp:extent cx="6182436" cy="1679656"/>
             <wp:effectExtent l="0" t="0" r="8890" b="0"/>
             <wp:docPr id="46" name="Picture 46"/>
@@ -3117,7 +3148,7 @@
                     <pic:cNvPicPr/>
                   </pic:nvPicPr>
                   <pic:blipFill>
-                    <a:blip r:embed="rId36"/>
+                    <a:blip r:embed="rId36" cstate="print"/>
                     <a:stretch>
                       <a:fillRect/>
                     </a:stretch>
@@ -3165,7 +3196,7 @@
     </w:p>
     <w:p>
       <w:pPr>
-        <w:pStyle w:val="ListParagraph"/>
+        <w:pStyle w:val="ac"/>
         <w:numPr>
           <w:ilvl w:val="0"/>
           <w:numId w:val="48"/>
@@ -3186,7 +3217,7 @@
     </w:p>
     <w:p>
       <w:pPr>
-        <w:pStyle w:val="ListParagraph"/>
+        <w:pStyle w:val="ac"/>
         <w:numPr>
           <w:ilvl w:val="0"/>
           <w:numId w:val="48"/>
@@ -3278,7 +3309,6 @@
           <w:szCs w:val="24"/>
           <w:lang w:val="bg-BG"/>
         </w:rPr>
-        <w:lastRenderedPageBreak/>
         <w:t>Примерна имплементация:</w:t>
       </w:r>
     </w:p>
@@ -3359,9 +3389,10 @@
       <w:r>
         <w:rPr>
           <w:noProof/>
+          <w:lang w:val="bg-BG" w:eastAsia="bg-BG"/>
         </w:rPr>
         <w:drawing>
-          <wp:inline distT="0" distB="0" distL="0" distR="0" wp14:anchorId="41F10005" wp14:editId="1D18CABE">
+          <wp:inline distT="0" distB="0" distL="0" distR="0">
             <wp:extent cx="4190015" cy="1473958"/>
             <wp:effectExtent l="0" t="0" r="1270" b="0"/>
             <wp:docPr id="47" name="Picture 47"/>
@@ -3376,7 +3407,7 @@
                     <pic:cNvPicPr/>
                   </pic:nvPicPr>
                   <pic:blipFill>
-                    <a:blip r:embed="rId37"/>
+                    <a:blip r:embed="rId37" cstate="print"/>
                     <a:stretch>
                       <a:fillRect/>
                     </a:stretch>
@@ -3409,9 +3440,10 @@
       <w:r>
         <w:rPr>
           <w:noProof/>
+          <w:lang w:val="bg-BG" w:eastAsia="bg-BG"/>
         </w:rPr>
         <w:drawing>
-          <wp:inline distT="0" distB="0" distL="0" distR="0" wp14:anchorId="4E2B137D" wp14:editId="4A21E9A8">
+          <wp:inline distT="0" distB="0" distL="0" distR="0">
             <wp:extent cx="3889136" cy="3862317"/>
             <wp:effectExtent l="0" t="0" r="0" b="5080"/>
             <wp:docPr id="48" name="Picture 48"/>
@@ -3426,7 +3458,7 @@
                     <pic:cNvPicPr/>
                   </pic:nvPicPr>
                   <pic:blipFill>
-                    <a:blip r:embed="rId38"/>
+                    <a:blip r:embed="rId38" cstate="print"/>
                     <a:stretch>
                       <a:fillRect/>
                     </a:stretch>
@@ -3481,9 +3513,10 @@
       <w:r>
         <w:rPr>
           <w:noProof/>
+          <w:lang w:val="bg-BG" w:eastAsia="bg-BG"/>
         </w:rPr>
         <w:drawing>
-          <wp:inline distT="0" distB="0" distL="0" distR="0" wp14:anchorId="12BD9D89" wp14:editId="0BEBE752">
+          <wp:inline distT="0" distB="0" distL="0" distR="0">
             <wp:extent cx="4492439" cy="1897039"/>
             <wp:effectExtent l="0" t="0" r="3810" b="8255"/>
             <wp:docPr id="49" name="Picture 49"/>
@@ -3498,7 +3531,7 @@
                     <pic:cNvPicPr/>
                   </pic:nvPicPr>
                   <pic:blipFill>
-                    <a:blip r:embed="rId39"/>
+                    <a:blip r:embed="rId39" cstate="print"/>
                     <a:stretch>
                       <a:fillRect/>
                     </a:stretch>
@@ -3551,10 +3584,10 @@
       <w:r>
         <w:rPr>
           <w:noProof/>
-        </w:rPr>
-        <w:lastRenderedPageBreak/>
+          <w:lang w:val="bg-BG" w:eastAsia="bg-BG"/>
+        </w:rPr>
         <w:drawing>
-          <wp:inline distT="0" distB="0" distL="0" distR="0" wp14:anchorId="255B5703" wp14:editId="3C25CFBB">
+          <wp:inline distT="0" distB="0" distL="0" distR="0">
             <wp:extent cx="5153025" cy="1162050"/>
             <wp:effectExtent l="0" t="0" r="9525" b="0"/>
             <wp:docPr id="50" name="Picture 50"/>
@@ -3569,7 +3602,7 @@
                     <pic:cNvPicPr/>
                   </pic:nvPicPr>
                   <pic:blipFill>
-                    <a:blip r:embed="rId40"/>
+                    <a:blip r:embed="rId40" cstate="print"/>
                     <a:stretch>
                       <a:fillRect/>
                     </a:stretch>
@@ -3706,9 +3739,10 @@
       <w:r>
         <w:rPr>
           <w:noProof/>
+          <w:lang w:val="bg-BG" w:eastAsia="bg-BG"/>
         </w:rPr>
         <w:drawing>
-          <wp:inline distT="0" distB="0" distL="0" distR="0" wp14:anchorId="62B099E8" wp14:editId="71553E42">
+          <wp:inline distT="0" distB="0" distL="0" distR="0">
             <wp:extent cx="5848065" cy="1631406"/>
             <wp:effectExtent l="0" t="0" r="635" b="6985"/>
             <wp:docPr id="51" name="Picture 51"/>
@@ -3723,7 +3757,7 @@
                     <pic:cNvPicPr/>
                   </pic:nvPicPr>
                   <pic:blipFill>
-                    <a:blip r:embed="rId41"/>
+                    <a:blip r:embed="rId41" cstate="print"/>
                     <a:stretch>
                       <a:fillRect/>
                     </a:stretch>
@@ -3843,9 +3877,10 @@
       <w:r>
         <w:rPr>
           <w:noProof/>
+          <w:lang w:val="bg-BG" w:eastAsia="bg-BG"/>
         </w:rPr>
         <w:drawing>
-          <wp:inline distT="0" distB="0" distL="0" distR="0" wp14:anchorId="1F8F9B26" wp14:editId="2AB0593C">
+          <wp:inline distT="0" distB="0" distL="0" distR="0">
             <wp:extent cx="5087021" cy="3125338"/>
             <wp:effectExtent l="0" t="0" r="0" b="0"/>
             <wp:docPr id="52" name="Picture 52"/>
@@ -3860,7 +3895,7 @@
                     <pic:cNvPicPr/>
                   </pic:nvPicPr>
                   <pic:blipFill>
-                    <a:blip r:embed="rId42"/>
+                    <a:blip r:embed="rId42" cstate="print"/>
                     <a:stretch>
                       <a:fillRect/>
                     </a:stretch>
@@ -3935,9 +3970,10 @@
       <w:r>
         <w:rPr>
           <w:noProof/>
+          <w:lang w:val="bg-BG" w:eastAsia="bg-BG"/>
         </w:rPr>
         <w:drawing>
-          <wp:inline distT="0" distB="0" distL="0" distR="0" wp14:anchorId="47C6134E" wp14:editId="4C432DC3">
+          <wp:inline distT="0" distB="0" distL="0" distR="0">
             <wp:extent cx="6096451" cy="2538484"/>
             <wp:effectExtent l="0" t="0" r="0" b="0"/>
             <wp:docPr id="53" name="Picture 53"/>
@@ -3952,7 +3988,7 @@
                     <pic:cNvPicPr/>
                   </pic:nvPicPr>
                   <pic:blipFill>
-                    <a:blip r:embed="rId43"/>
+                    <a:blip r:embed="rId43" cstate="print"/>
                     <a:stretch>
                       <a:fillRect/>
                     </a:stretch>
@@ -3984,9 +4020,10 @@
       <w:r>
         <w:rPr>
           <w:noProof/>
+          <w:lang w:val="bg-BG" w:eastAsia="bg-BG"/>
         </w:rPr>
         <w:drawing>
-          <wp:inline distT="0" distB="0" distL="0" distR="0" wp14:anchorId="1A35E8D1" wp14:editId="064CF396">
+          <wp:inline distT="0" distB="0" distL="0" distR="0">
             <wp:extent cx="6127845" cy="2742409"/>
             <wp:effectExtent l="0" t="0" r="6350" b="1270"/>
             <wp:docPr id="54" name="Picture 54"/>
@@ -4001,7 +4038,7 @@
                     <pic:cNvPicPr/>
                   </pic:nvPicPr>
                   <pic:blipFill>
-                    <a:blip r:embed="rId44"/>
+                    <a:blip r:embed="rId44" cstate="print"/>
                     <a:stretch>
                       <a:fillRect/>
                     </a:stretch>
@@ -4039,7 +4076,7 @@
     </w:p>
     <w:p>
       <w:pPr>
-        <w:pStyle w:val="Heading2"/>
+        <w:pStyle w:val="2"/>
       </w:pPr>
       <w:r>
         <w:t>Разработчик В</w:t>
@@ -4105,9 +4142,10 @@
       <w:r>
         <w:rPr>
           <w:noProof/>
+          <w:lang w:val="bg-BG" w:eastAsia="bg-BG"/>
         </w:rPr>
         <w:drawing>
-          <wp:inline distT="0" distB="0" distL="0" distR="0" wp14:anchorId="60605AFB" wp14:editId="0A9E178C">
+          <wp:inline distT="0" distB="0" distL="0" distR="0">
             <wp:extent cx="4974609" cy="1300024"/>
             <wp:effectExtent l="0" t="0" r="0" b="0"/>
             <wp:docPr id="55" name="Picture 55"/>
@@ -4122,7 +4160,7 @@
                     <pic:cNvPicPr/>
                   </pic:nvPicPr>
                   <pic:blipFill>
-                    <a:blip r:embed="rId45"/>
+                    <a:blip r:embed="rId45" cstate="print"/>
                     <a:stretch>
                       <a:fillRect/>
                     </a:stretch>
@@ -4170,7 +4208,7 @@
     </w:p>
     <w:p>
       <w:pPr>
-        <w:pStyle w:val="ListParagraph"/>
+        <w:pStyle w:val="ac"/>
         <w:numPr>
           <w:ilvl w:val="0"/>
           <w:numId w:val="49"/>
@@ -4204,7 +4242,7 @@
     </w:p>
     <w:p>
       <w:pPr>
-        <w:pStyle w:val="ListParagraph"/>
+        <w:pStyle w:val="ac"/>
         <w:numPr>
           <w:ilvl w:val="0"/>
           <w:numId w:val="49"/>
@@ -4237,7 +4275,7 @@
     </w:p>
     <w:p>
       <w:pPr>
-        <w:pStyle w:val="ListParagraph"/>
+        <w:pStyle w:val="ac"/>
         <w:numPr>
           <w:ilvl w:val="0"/>
           <w:numId w:val="49"/>
@@ -4324,9 +4362,10 @@
       <w:r>
         <w:rPr>
           <w:noProof/>
+          <w:lang w:val="bg-BG" w:eastAsia="bg-BG"/>
         </w:rPr>
         <w:drawing>
-          <wp:inline distT="0" distB="0" distL="0" distR="0" wp14:anchorId="7957F04F" wp14:editId="4623D068">
+          <wp:inline distT="0" distB="0" distL="0" distR="0">
             <wp:extent cx="2115403" cy="2646911"/>
             <wp:effectExtent l="0" t="0" r="0" b="1270"/>
             <wp:docPr id="56" name="Picture 56"/>
@@ -4341,7 +4380,7 @@
                     <pic:cNvPicPr/>
                   </pic:nvPicPr>
                   <pic:blipFill>
-                    <a:blip r:embed="rId46"/>
+                    <a:blip r:embed="rId46" cstate="print"/>
                     <a:stretch>
                       <a:fillRect/>
                     </a:stretch>
@@ -4395,9 +4434,10 @@
       <w:r>
         <w:rPr>
           <w:noProof/>
+          <w:lang w:val="bg-BG" w:eastAsia="bg-BG"/>
         </w:rPr>
         <w:drawing>
-          <wp:inline distT="0" distB="0" distL="0" distR="0" wp14:anchorId="1EF99B9B" wp14:editId="2D50EDFC">
+          <wp:inline distT="0" distB="0" distL="0" distR="0">
             <wp:extent cx="3002507" cy="1489909"/>
             <wp:effectExtent l="0" t="0" r="7620" b="0"/>
             <wp:docPr id="57" name="Picture 57"/>
@@ -4412,7 +4452,7 @@
                     <pic:cNvPicPr/>
                   </pic:nvPicPr>
                   <pic:blipFill>
-                    <a:blip r:embed="rId47"/>
+                    <a:blip r:embed="rId47" cstate="print"/>
                     <a:stretch>
                       <a:fillRect/>
                     </a:stretch>
@@ -4445,9 +4485,10 @@
       <w:r>
         <w:rPr>
           <w:noProof/>
+          <w:lang w:val="bg-BG" w:eastAsia="bg-BG"/>
         </w:rPr>
         <w:drawing>
-          <wp:inline distT="0" distB="0" distL="0" distR="0" wp14:anchorId="24B6A2CF" wp14:editId="29298A79">
+          <wp:inline distT="0" distB="0" distL="0" distR="0">
             <wp:extent cx="5127347" cy="1944806"/>
             <wp:effectExtent l="0" t="0" r="0" b="0"/>
             <wp:docPr id="58" name="Picture 58"/>
@@ -4462,7 +4503,7 @@
                     <pic:cNvPicPr/>
                   </pic:nvPicPr>
                   <pic:blipFill>
-                    <a:blip r:embed="rId48"/>
+                    <a:blip r:embed="rId48" cstate="print"/>
                     <a:stretch>
                       <a:fillRect/>
                     </a:stretch>
@@ -4495,10 +4536,11 @@
       <w:r>
         <w:rPr>
           <w:noProof/>
+          <w:lang w:val="bg-BG" w:eastAsia="bg-BG"/>
         </w:rPr>
         <w:lastRenderedPageBreak/>
         <w:drawing>
-          <wp:inline distT="0" distB="0" distL="0" distR="0" wp14:anchorId="44AC0A90" wp14:editId="1B9B5933">
+          <wp:inline distT="0" distB="0" distL="0" distR="0">
             <wp:extent cx="5356746" cy="2971236"/>
             <wp:effectExtent l="0" t="0" r="0" b="635"/>
             <wp:docPr id="59" name="Picture 59"/>
@@ -4513,7 +4555,7 @@
                     <pic:cNvPicPr/>
                   </pic:nvPicPr>
                   <pic:blipFill>
-                    <a:blip r:embed="rId49"/>
+                    <a:blip r:embed="rId49" cstate="print"/>
                     <a:stretch>
                       <a:fillRect/>
                     </a:stretch>
@@ -4682,9 +4724,10 @@
       <w:r>
         <w:rPr>
           <w:noProof/>
+          <w:lang w:val="bg-BG" w:eastAsia="bg-BG"/>
         </w:rPr>
         <w:drawing>
-          <wp:inline distT="0" distB="0" distL="0" distR="0" wp14:anchorId="03CCC94C" wp14:editId="003F3FE3">
+          <wp:inline distT="0" distB="0" distL="0" distR="0">
             <wp:extent cx="6005015" cy="1828839"/>
             <wp:effectExtent l="0" t="0" r="0" b="0"/>
             <wp:docPr id="60" name="Picture 60"/>
@@ -4699,7 +4742,7 @@
                     <pic:cNvPicPr/>
                   </pic:nvPicPr>
                   <pic:blipFill>
-                    <a:blip r:embed="rId50"/>
+                    <a:blip r:embed="rId50" cstate="print"/>
                     <a:stretch>
                       <a:fillRect/>
                     </a:stretch>
@@ -4870,10 +4913,11 @@
       <w:r>
         <w:rPr>
           <w:noProof/>
+          <w:lang w:val="bg-BG" w:eastAsia="bg-BG"/>
         </w:rPr>
         <w:lastRenderedPageBreak/>
         <w:drawing>
-          <wp:inline distT="0" distB="0" distL="0" distR="0" wp14:anchorId="7B262937" wp14:editId="3F02D4D7">
+          <wp:inline distT="0" distB="0" distL="0" distR="0">
             <wp:extent cx="5820770" cy="812175"/>
             <wp:effectExtent l="0" t="0" r="8890" b="6985"/>
             <wp:docPr id="61" name="Picture 61"/>
@@ -4888,7 +4932,7 @@
                     <pic:cNvPicPr/>
                   </pic:nvPicPr>
                   <pic:blipFill>
-                    <a:blip r:embed="rId51"/>
+                    <a:blip r:embed="rId51" cstate="print"/>
                     <a:stretch>
                       <a:fillRect/>
                     </a:stretch>
@@ -4921,9 +4965,10 @@
       <w:r>
         <w:rPr>
           <w:noProof/>
+          <w:lang w:val="bg-BG" w:eastAsia="bg-BG"/>
         </w:rPr>
         <w:drawing>
-          <wp:inline distT="0" distB="0" distL="0" distR="0" wp14:anchorId="1CD429BC" wp14:editId="50C1519E">
+          <wp:inline distT="0" distB="0" distL="0" distR="0">
             <wp:extent cx="5820770" cy="3653112"/>
             <wp:effectExtent l="0" t="0" r="8890" b="5080"/>
             <wp:docPr id="62" name="Picture 62"/>
@@ -4938,7 +4983,7 @@
                     <pic:cNvPicPr/>
                   </pic:nvPicPr>
                   <pic:blipFill>
-                    <a:blip r:embed="rId52"/>
+                    <a:blip r:embed="rId52" cstate="print"/>
                     <a:stretch>
                       <a:fillRect/>
                     </a:stretch>
@@ -4976,7 +5021,7 @@
     </w:p>
     <w:p>
       <w:pPr>
-        <w:pStyle w:val="Heading2"/>
+        <w:pStyle w:val="2"/>
         <w:rPr>
           <w:lang w:val="en-US"/>
         </w:rPr>
@@ -5053,9 +5098,10 @@
       <w:r>
         <w:rPr>
           <w:noProof/>
+          <w:lang w:val="bg-BG" w:eastAsia="bg-BG"/>
         </w:rPr>
         <w:drawing>
-          <wp:inline distT="0" distB="0" distL="0" distR="0" wp14:anchorId="7F4EE22D" wp14:editId="0F218207">
+          <wp:inline distT="0" distB="0" distL="0" distR="0">
             <wp:extent cx="4387755" cy="2028837"/>
             <wp:effectExtent l="0" t="0" r="0" b="0"/>
             <wp:docPr id="63" name="Picture 63"/>
@@ -5070,7 +5116,7 @@
                     <pic:cNvPicPr/>
                   </pic:nvPicPr>
                   <pic:blipFill>
-                    <a:blip r:embed="rId53"/>
+                    <a:blip r:embed="rId53" cstate="print"/>
                     <a:stretch>
                       <a:fillRect/>
                     </a:stretch>
@@ -5220,9 +5266,10 @@
       <w:r>
         <w:rPr>
           <w:noProof/>
+          <w:lang w:val="bg-BG" w:eastAsia="bg-BG"/>
         </w:rPr>
         <w:drawing>
-          <wp:inline distT="0" distB="0" distL="0" distR="0" wp14:anchorId="34EDFB4A" wp14:editId="0C107BB0">
+          <wp:inline distT="0" distB="0" distL="0" distR="0">
             <wp:extent cx="5534167" cy="1203356"/>
             <wp:effectExtent l="0" t="0" r="0" b="0"/>
             <wp:docPr id="64" name="Picture 64"/>
@@ -5237,7 +5284,7 @@
                     <pic:cNvPicPr/>
                   </pic:nvPicPr>
                   <pic:blipFill>
-                    <a:blip r:embed="rId54"/>
+                    <a:blip r:embed="rId54" cstate="print"/>
                     <a:stretch>
                       <a:fillRect/>
                     </a:stretch>
@@ -5409,9 +5456,10 @@
       <w:r>
         <w:rPr>
           <w:noProof/>
+          <w:lang w:val="bg-BG" w:eastAsia="bg-BG"/>
         </w:rPr>
         <w:drawing>
-          <wp:inline distT="0" distB="0" distL="0" distR="0" wp14:anchorId="4434DF4A" wp14:editId="696B8AC6">
+          <wp:inline distT="0" distB="0" distL="0" distR="0">
             <wp:extent cx="3910084" cy="2601904"/>
             <wp:effectExtent l="0" t="0" r="0" b="8255"/>
             <wp:docPr id="65" name="Picture 65"/>
@@ -5426,7 +5474,7 @@
                     <pic:cNvPicPr/>
                   </pic:nvPicPr>
                   <pic:blipFill>
-                    <a:blip r:embed="rId55"/>
+                    <a:blip r:embed="rId55" cstate="print"/>
                     <a:stretch>
                       <a:fillRect/>
                     </a:stretch>
@@ -5488,9 +5536,10 @@
       <w:r>
         <w:rPr>
           <w:noProof/>
+          <w:lang w:val="bg-BG" w:eastAsia="bg-BG"/>
         </w:rPr>
         <w:drawing>
-          <wp:inline distT="0" distB="0" distL="0" distR="0" wp14:anchorId="3261FFA8" wp14:editId="3A5ABC81">
+          <wp:inline distT="0" distB="0" distL="0" distR="0">
             <wp:extent cx="3833269" cy="1774209"/>
             <wp:effectExtent l="0" t="0" r="0" b="0"/>
             <wp:docPr id="66" name="Picture 66"/>
@@ -5505,7 +5554,7 @@
                     <pic:cNvPicPr/>
                   </pic:nvPicPr>
                   <pic:blipFill>
-                    <a:blip r:embed="rId56"/>
+                    <a:blip r:embed="rId56" cstate="print"/>
                     <a:stretch>
                       <a:fillRect/>
                     </a:stretch>
@@ -5615,9 +5664,10 @@
       <w:r>
         <w:rPr>
           <w:noProof/>
+          <w:lang w:val="bg-BG" w:eastAsia="bg-BG"/>
         </w:rPr>
         <w:drawing>
-          <wp:inline distT="0" distB="0" distL="0" distR="0" wp14:anchorId="48CA5A99" wp14:editId="6A2E54A3">
+          <wp:inline distT="0" distB="0" distL="0" distR="0">
             <wp:extent cx="4688006" cy="2599855"/>
             <wp:effectExtent l="0" t="0" r="0" b="0"/>
             <wp:docPr id="67" name="Picture 67"/>
@@ -5632,7 +5682,7 @@
                     <pic:cNvPicPr/>
                   </pic:nvPicPr>
                   <pic:blipFill>
-                    <a:blip r:embed="rId57"/>
+                    <a:blip r:embed="rId57" cstate="print"/>
                     <a:stretch>
                       <a:fillRect/>
                     </a:stretch>
@@ -5680,9 +5730,10 @@
       <w:r>
         <w:rPr>
           <w:noProof/>
+          <w:lang w:val="bg-BG" w:eastAsia="bg-BG"/>
         </w:rPr>
         <w:drawing>
-          <wp:inline distT="0" distB="0" distL="0" distR="0" wp14:anchorId="3B5F27C5" wp14:editId="6F555BC2">
+          <wp:inline distT="0" distB="0" distL="0" distR="0">
             <wp:extent cx="3964674" cy="2600120"/>
             <wp:effectExtent l="0" t="0" r="0" b="0"/>
             <wp:docPr id="68" name="Picture 68"/>
@@ -5697,7 +5748,7 @@
                     <pic:cNvPicPr/>
                   </pic:nvPicPr>
                   <pic:blipFill>
-                    <a:blip r:embed="rId58"/>
+                    <a:blip r:embed="rId58" cstate="print"/>
                     <a:stretch>
                       <a:fillRect/>
                     </a:stretch>
@@ -5767,9 +5818,11 @@
       <w:r>
         <w:rPr>
           <w:noProof/>
-        </w:rPr>
+          <w:lang w:val="bg-BG" w:eastAsia="bg-BG"/>
+        </w:rPr>
+        <w:lastRenderedPageBreak/>
         <w:drawing>
-          <wp:inline distT="0" distB="0" distL="0" distR="0" wp14:anchorId="53392107" wp14:editId="7B2E5B41">
+          <wp:inline distT="0" distB="0" distL="0" distR="0">
             <wp:extent cx="2674961" cy="2016702"/>
             <wp:effectExtent l="0" t="0" r="0" b="3175"/>
             <wp:docPr id="69" name="Picture 69"/>
@@ -5784,7 +5837,7 @@
                     <pic:cNvPicPr/>
                   </pic:nvPicPr>
                   <pic:blipFill>
-                    <a:blip r:embed="rId59"/>
+                    <a:blip r:embed="rId59" cstate="print"/>
                     <a:stretch>
                       <a:fillRect/>
                     </a:stretch>
@@ -5818,7 +5871,6 @@
           <w:sz w:val="24"/>
           <w:lang w:val="bg-BG"/>
         </w:rPr>
-        <w:lastRenderedPageBreak/>
         <w:t>За да го решим, просто ще оставим както цикъла, така и проверката в началото, а повтарящият се код ще изтрием:</w:t>
       </w:r>
       <w:r>
@@ -5839,9 +5891,10 @@
       <w:r>
         <w:rPr>
           <w:noProof/>
+          <w:lang w:val="bg-BG" w:eastAsia="bg-BG"/>
         </w:rPr>
         <w:drawing>
-          <wp:inline distT="0" distB="0" distL="0" distR="0" wp14:anchorId="241BAE31" wp14:editId="7744DFA7">
+          <wp:inline distT="0" distB="0" distL="0" distR="0">
             <wp:extent cx="3459707" cy="2365310"/>
             <wp:effectExtent l="0" t="0" r="7620" b="0"/>
             <wp:docPr id="70" name="Picture 70"/>
@@ -5856,7 +5909,7 @@
                     <pic:cNvPicPr/>
                   </pic:nvPicPr>
                   <pic:blipFill>
-                    <a:blip r:embed="rId60"/>
+                    <a:blip r:embed="rId60" cstate="print"/>
                     <a:stretch>
                       <a:fillRect/>
                     </a:stretch>
@@ -5918,9 +5971,11 @@
       <w:r>
         <w:rPr>
           <w:noProof/>
-        </w:rPr>
+          <w:lang w:val="bg-BG" w:eastAsia="bg-BG"/>
+        </w:rPr>
+        <w:lastRenderedPageBreak/>
         <w:drawing>
-          <wp:inline distT="0" distB="0" distL="0" distR="0" wp14:anchorId="2E2250B1" wp14:editId="7A77D548">
+          <wp:inline distT="0" distB="0" distL="0" distR="0">
             <wp:extent cx="4740910" cy="5569488"/>
             <wp:effectExtent l="0" t="0" r="2540" b="0"/>
             <wp:docPr id="71" name="Picture 71"/>
@@ -5935,7 +5990,7 @@
                     <pic:cNvPicPr/>
                   </pic:nvPicPr>
                   <pic:blipFill>
-                    <a:blip r:embed="rId61"/>
+                    <a:blip r:embed="rId61" cstate="print"/>
                     <a:stretch>
                       <a:fillRect/>
                     </a:stretch>
@@ -5969,7 +6024,6 @@
           <w:sz w:val="24"/>
           <w:lang w:val="bg-BG"/>
         </w:rPr>
-        <w:lastRenderedPageBreak/>
         <w:t>, за да получим:</w:t>
       </w:r>
     </w:p>
@@ -5985,9 +6039,11 @@
       <w:r>
         <w:rPr>
           <w:noProof/>
-        </w:rPr>
+          <w:lang w:val="bg-BG" w:eastAsia="bg-BG"/>
+        </w:rPr>
+        <w:lastRenderedPageBreak/>
         <w:drawing>
-          <wp:inline distT="0" distB="0" distL="0" distR="0" wp14:anchorId="038B5061" wp14:editId="78857969">
+          <wp:inline distT="0" distB="0" distL="0" distR="0">
             <wp:extent cx="2787650" cy="3752153"/>
             <wp:effectExtent l="0" t="0" r="0" b="1270"/>
             <wp:docPr id="72" name="Picture 72"/>
@@ -6002,7 +6058,7 @@
                     <pic:cNvPicPr/>
                   </pic:nvPicPr>
                   <pic:blipFill>
-                    <a:blip r:embed="rId62"/>
+                    <a:blip r:embed="rId62" cstate="print"/>
                     <a:stretch>
                       <a:fillRect/>
                     </a:stretch>
@@ -6068,9 +6124,10 @@
       <w:r>
         <w:rPr>
           <w:noProof/>
+          <w:lang w:val="bg-BG" w:eastAsia="bg-BG"/>
         </w:rPr>
         <w:drawing>
-          <wp:inline distT="0" distB="0" distL="0" distR="0" wp14:anchorId="0493852F" wp14:editId="4FDF4E67">
+          <wp:inline distT="0" distB="0" distL="0" distR="0">
             <wp:extent cx="5679440" cy="973696"/>
             <wp:effectExtent l="0" t="0" r="0" b="0"/>
             <wp:docPr id="2" name="Picture 2"/>
@@ -6085,7 +6142,7 @@
                     <pic:cNvPicPr/>
                   </pic:nvPicPr>
                   <pic:blipFill>
-                    <a:blip r:embed="rId63"/>
+                    <a:blip r:embed="rId63" cstate="print"/>
                     <a:stretch>
                       <a:fillRect/>
                     </a:stretch>
@@ -6146,9 +6203,10 @@
       <w:r>
         <w:rPr>
           <w:noProof/>
+          <w:lang w:val="bg-BG" w:eastAsia="bg-BG"/>
         </w:rPr>
         <w:drawing>
-          <wp:inline distT="0" distB="0" distL="0" distR="0" wp14:anchorId="15BFD41E" wp14:editId="0048A2A9">
+          <wp:inline distT="0" distB="0" distL="0" distR="0">
             <wp:extent cx="5659120" cy="1080304"/>
             <wp:effectExtent l="0" t="0" r="0" b="5715"/>
             <wp:docPr id="3" name="Picture 3"/>
@@ -6163,7 +6221,7 @@
                     <pic:cNvPicPr/>
                   </pic:nvPicPr>
                   <pic:blipFill>
-                    <a:blip r:embed="rId64"/>
+                    <a:blip r:embed="rId64" cstate="print"/>
                     <a:stretch>
                       <a:fillRect/>
                     </a:stretch>
@@ -6232,9 +6290,10 @@
       <w:r>
         <w:rPr>
           <w:noProof/>
+          <w:lang w:val="bg-BG" w:eastAsia="bg-BG"/>
         </w:rPr>
         <w:drawing>
-          <wp:inline distT="0" distB="0" distL="0" distR="0" wp14:anchorId="2C9013F2" wp14:editId="2BEFBF03">
+          <wp:inline distT="0" distB="0" distL="0" distR="0">
             <wp:extent cx="5699760" cy="975541"/>
             <wp:effectExtent l="0" t="0" r="0" b="0"/>
             <wp:docPr id="4" name="Picture 4"/>
@@ -6249,7 +6308,7 @@
                     <pic:cNvPicPr/>
                   </pic:nvPicPr>
                   <pic:blipFill>
-                    <a:blip r:embed="rId65"/>
+                    <a:blip r:embed="rId65" cstate="print"/>
                     <a:stretch>
                       <a:fillRect/>
                     </a:stretch>
@@ -6282,7 +6341,6 @@
           <w:sz w:val="24"/>
           <w:lang w:val="bg-BG"/>
         </w:rPr>
-        <w:lastRenderedPageBreak/>
         <w:t>Ако на</w:t>
       </w:r>
       <w:r>
@@ -6332,9 +6390,11 @@
       <w:r>
         <w:rPr>
           <w:noProof/>
-        </w:rPr>
+          <w:lang w:val="bg-BG" w:eastAsia="bg-BG"/>
+        </w:rPr>
+        <w:lastRenderedPageBreak/>
         <w:drawing>
-          <wp:inline distT="0" distB="0" distL="0" distR="0" wp14:anchorId="32A300EE" wp14:editId="2F20A898">
+          <wp:inline distT="0" distB="0" distL="0" distR="0">
             <wp:extent cx="5745480" cy="1137533"/>
             <wp:effectExtent l="0" t="0" r="7620" b="5715"/>
             <wp:docPr id="9" name="Picture 9"/>
@@ -6349,7 +6409,7 @@
                     <pic:cNvPicPr/>
                   </pic:nvPicPr>
                   <pic:blipFill>
-                    <a:blip r:embed="rId66"/>
+                    <a:blip r:embed="rId66" cstate="print"/>
                     <a:stretch>
                       <a:fillRect/>
                     </a:stretch>
@@ -6422,9 +6482,10 @@
       <w:r>
         <w:rPr>
           <w:noProof/>
+          <w:lang w:val="bg-BG" w:eastAsia="bg-BG"/>
         </w:rPr>
         <w:drawing>
-          <wp:inline distT="0" distB="0" distL="0" distR="0" wp14:anchorId="327B81F6" wp14:editId="7FFCD95B">
+          <wp:inline distT="0" distB="0" distL="0" distR="0">
             <wp:extent cx="5471160" cy="1624832"/>
             <wp:effectExtent l="0" t="0" r="0" b="0"/>
             <wp:docPr id="15" name="Picture 15"/>
@@ -6439,7 +6500,7 @@
                     <pic:cNvPicPr/>
                   </pic:nvPicPr>
                   <pic:blipFill>
-                    <a:blip r:embed="rId67"/>
+                    <a:blip r:embed="rId67" cstate="print"/>
                     <a:stretch>
                       <a:fillRect/>
                     </a:stretch>
@@ -6585,7 +6646,7 @@
 </file>
 
 <file path=word/endnotes.xml><?xml version="1.0" encoding="utf-8"?>
-<w:endnotes xmlns:wpc="http://schemas.microsoft.com/office/word/2010/wordprocessingCanvas" xmlns:cx="http://schemas.microsoft.com/office/drawing/2014/chartex" xmlns:mc="http://schemas.openxmlformats.org/markup-compatibility/2006" xmlns:o="urn:schemas-microsoft-com:office:office" xmlns:r="http://schemas.openxmlformats.org/officeDocument/2006/relationships" xmlns:m="http://schemas.openxmlformats.org/officeDocument/2006/math" xmlns:v="urn:schemas-microsoft-com:vml" xmlns:wp14="http://schemas.microsoft.com/office/word/2010/wordprocessingDrawing" xmlns:wp="http://schemas.openxmlformats.org/drawingml/2006/wordprocessingDrawing" xmlns:w10="urn:schemas-microsoft-com:office:word" xmlns:w="http://schemas.openxmlformats.org/wordprocessingml/2006/main" xmlns:w14="http://schemas.microsoft.com/office/word/2010/wordml" xmlns:w15="http://schemas.microsoft.com/office/word/2012/wordml" xmlns:w16se="http://schemas.microsoft.com/office/word/2015/wordml/symex" xmlns:wpg="http://schemas.microsoft.com/office/word/2010/wordprocessingGroup" xmlns:wpi="http://schemas.microsoft.com/office/word/2010/wordprocessingInk" xmlns:wne="http://schemas.microsoft.com/office/word/2006/wordml" xmlns:wps="http://schemas.microsoft.com/office/word/2010/wordprocessingShape" mc:Ignorable="w14 w15 w16se wp14">
+<w:endnotes xmlns:ve="http://schemas.openxmlformats.org/markup-compatibility/2006" xmlns:o="urn:schemas-microsoft-com:office:office" xmlns:r="http://schemas.openxmlformats.org/officeDocument/2006/relationships" xmlns:m="http://schemas.openxmlformats.org/officeDocument/2006/math" xmlns:v="urn:schemas-microsoft-com:vml" xmlns:wp="http://schemas.openxmlformats.org/drawingml/2006/wordprocessingDrawing" xmlns:w10="urn:schemas-microsoft-com:office:word" xmlns:w="http://schemas.openxmlformats.org/wordprocessingml/2006/main" xmlns:wne="http://schemas.microsoft.com/office/word/2006/wordml">
   <w:endnote w:type="separator" w:id="-1">
     <w:p>
       <w:pPr>
@@ -6610,794 +6671,263 @@
 </file>
 
 <file path=word/footer1.xml><?xml version="1.0" encoding="utf-8"?>
-<w:ftr xmlns:wpc="http://schemas.microsoft.com/office/word/2010/wordprocessingCanvas" xmlns:cx="http://schemas.microsoft.com/office/drawing/2014/chartex" xmlns:mc="http://schemas.openxmlformats.org/markup-compatibility/2006" xmlns:o="urn:schemas-microsoft-com:office:office" xmlns:r="http://schemas.openxmlformats.org/officeDocument/2006/relationships" xmlns:m="http://schemas.openxmlformats.org/officeDocument/2006/math" xmlns:v="urn:schemas-microsoft-com:vml" xmlns:wp14="http://schemas.microsoft.com/office/word/2010/wordprocessingDrawing" xmlns:wp="http://schemas.openxmlformats.org/drawingml/2006/wordprocessingDrawing" xmlns:w10="urn:schemas-microsoft-com:office:word" xmlns:w="http://schemas.openxmlformats.org/wordprocessingml/2006/main" xmlns:w14="http://schemas.microsoft.com/office/word/2010/wordml" xmlns:w15="http://schemas.microsoft.com/office/word/2012/wordml" xmlns:w16se="http://schemas.microsoft.com/office/word/2015/wordml/symex" xmlns:wpg="http://schemas.microsoft.com/office/word/2010/wordprocessingGroup" xmlns:wpi="http://schemas.microsoft.com/office/word/2010/wordprocessingInk" xmlns:wne="http://schemas.microsoft.com/office/word/2006/wordml" xmlns:wps="http://schemas.microsoft.com/office/word/2010/wordprocessingShape" mc:Ignorable="w14 w15 w16se wp14">
+<w:ftr xmlns:ve="http://schemas.openxmlformats.org/markup-compatibility/2006" xmlns:o="urn:schemas-microsoft-com:office:office" xmlns:r="http://schemas.openxmlformats.org/officeDocument/2006/relationships" xmlns:m="http://schemas.openxmlformats.org/officeDocument/2006/math" xmlns:v="urn:schemas-microsoft-com:vml" xmlns:wp="http://schemas.openxmlformats.org/drawingml/2006/wordprocessingDrawing" xmlns:w10="urn:schemas-microsoft-com:office:word" xmlns:w="http://schemas.openxmlformats.org/wordprocessingml/2006/main" xmlns:wne="http://schemas.microsoft.com/office/word/2006/wordml">
   <w:p>
     <w:pPr>
-      <w:pStyle w:val="Footer"/>
+      <w:pStyle w:val="a5"/>
     </w:pPr>
     <w:r>
       <w:rPr>
         <w:noProof/>
       </w:rPr>
-      <mc:AlternateContent>
-        <mc:Choice Requires="wps">
-          <w:drawing>
-            <wp:anchor distT="0" distB="0" distL="114300" distR="114300" simplePos="0" relativeHeight="251663360" behindDoc="1" locked="0" layoutInCell="1" allowOverlap="1" wp14:anchorId="425F041A" wp14:editId="522D2C2A">
-              <wp:simplePos x="0" y="0"/>
-              <wp:positionH relativeFrom="column">
-                <wp:posOffset>-1270</wp:posOffset>
-              </wp:positionH>
-              <wp:positionV relativeFrom="paragraph">
-                <wp:posOffset>199390</wp:posOffset>
-              </wp:positionV>
-              <wp:extent cx="5033010" cy="320675"/>
-              <wp:effectExtent l="0" t="0" r="0" b="3175"/>
-              <wp:wrapNone/>
-              <wp:docPr id="10" name="Text Box 10"/>
-              <wp:cNvGraphicFramePr>
-                <a:graphicFrameLocks xmlns:a="http://schemas.openxmlformats.org/drawingml/2006/main"/>
-              </wp:cNvGraphicFramePr>
-              <a:graphic xmlns:a="http://schemas.openxmlformats.org/drawingml/2006/main">
-                <a:graphicData uri="http://schemas.microsoft.com/office/word/2010/wordprocessingShape">
-                  <wps:wsp>
-                    <wps:cNvSpPr txBox="1">
-                      <a:spLocks noChangeArrowheads="1"/>
-                    </wps:cNvSpPr>
-                    <wps:spPr bwMode="auto">
-                      <a:xfrm>
-                        <a:off x="0" y="0"/>
-                        <a:ext cx="5033010" cy="320675"/>
-                      </a:xfrm>
-                      <a:prstGeom prst="rect">
-                        <a:avLst/>
-                      </a:prstGeom>
-                      <a:noFill/>
-                      <a:ln w="9525">
-                        <a:noFill/>
-                        <a:miter lim="800000"/>
-                        <a:headEnd/>
-                        <a:tailEnd/>
-                      </a:ln>
-                    </wps:spPr>
-                    <wps:txbx>
-                      <w:txbxContent>
-                        <w:p>
-                          <w:pPr>
-                            <w:spacing w:before="40" w:after="50" w:line="240" w:lineRule="auto"/>
-                            <w:rPr>
-                              <w:sz w:val="19"/>
-                              <w:szCs w:val="19"/>
-                              <w:lang w:val="en-GB"/>
-                            </w:rPr>
-                          </w:pPr>
-                          <w:r>
-                            <w:rPr>
-                              <w:sz w:val="19"/>
-                              <w:szCs w:val="19"/>
-                            </w:rPr>
-                            <w:t xml:space="preserve">© </w:t>
-                          </w:r>
-                          <w:hyperlink r:id="rId1" w:history="1">
-                            <w:r>
-                              <w:rPr>
-                                <w:rStyle w:val="Hyperlink"/>
-                                <w:sz w:val="19"/>
-                                <w:szCs w:val="19"/>
-                              </w:rPr>
-                              <w:t>https://it-kariera.mon.bg/e-learning/</w:t>
-                            </w:r>
-                          </w:hyperlink>
-                          <w:r>
-                            <w:rPr>
-                              <w:sz w:val="19"/>
-                              <w:szCs w:val="19"/>
-                            </w:rPr>
-                            <w:t xml:space="preserve">. </w:t>
-                          </w:r>
-                          <w:r>
-                            <w:rPr>
-                              <w:sz w:val="19"/>
-                              <w:szCs w:val="19"/>
-                              <w:lang w:val="bg-BG"/>
-                            </w:rPr>
-                            <w:t xml:space="preserve">Този документ използва лиценз </w:t>
-                          </w:r>
-                          <w:hyperlink r:id="rId2" w:history="1">
-                            <w:r>
-                              <w:rPr>
-                                <w:rStyle w:val="Hyperlink"/>
-                                <w:sz w:val="19"/>
-                                <w:szCs w:val="19"/>
-                              </w:rPr>
-                              <w:t>CC-BY-NC-SA</w:t>
-                            </w:r>
-                          </w:hyperlink>
-                          <w:r>
-                            <w:rPr>
-                              <w:sz w:val="19"/>
-                              <w:szCs w:val="19"/>
-                            </w:rPr>
-                            <w:t>.</w:t>
-                          </w:r>
-                        </w:p>
-                      </w:txbxContent>
-                    </wps:txbx>
-                    <wps:bodyPr rot="0" vert="horz" wrap="square" lIns="18000" tIns="43200" rIns="18000" bIns="18000" anchor="t" anchorCtr="0">
-                      <a:noAutofit/>
-                    </wps:bodyPr>
-                  </wps:wsp>
-                </a:graphicData>
-              </a:graphic>
-              <wp14:sizeRelH relativeFrom="page">
-                <wp14:pctWidth>0</wp14:pctWidth>
-              </wp14:sizeRelH>
-              <wp14:sizeRelV relativeFrom="page">
-                <wp14:pctHeight>0</wp14:pctHeight>
-              </wp14:sizeRelV>
-            </wp:anchor>
-          </w:drawing>
-        </mc:Choice>
-        <mc:Fallback>
-          <w:pict>
-            <v:shapetype w14:anchorId="425F041A" id="_x0000_t202" coordsize="21600,21600" o:spt="202" path="m,l,21600r21600,l21600,xe">
-              <v:stroke joinstyle="miter"/>
-              <v:path gradientshapeok="t" o:connecttype="rect"/>
-            </v:shapetype>
-            <v:shape id="Text Box 10" o:spid="_x0000_s1026" type="#_x0000_t202" style="position:absolute;margin-left:-.1pt;margin-top:15.7pt;width:396.3pt;height:25.25pt;z-index:-251653120;visibility:visible;mso-wrap-style:square;mso-width-percent:0;mso-height-percent:0;mso-wrap-distance-left:9pt;mso-wrap-distance-top:0;mso-wrap-distance-right:9pt;mso-wrap-distance-bottom:0;mso-position-horizontal:absolute;mso-position-horizontal-relative:text;mso-position-vertical:absolute;mso-position-vertical-relative:text;mso-width-percent:0;mso-height-percent:0;mso-width-relative:page;mso-height-relative:page;v-text-anchor:top" o:gfxdata="UEsDBBQABgAIAAAAIQC2gziS/gAAAOEBAAATAAAAW0NvbnRlbnRfVHlwZXNdLnhtbJSRQU7DMBBF&#10;90jcwfIWJU67QAgl6YK0S0CoHGBkTxKLZGx5TGhvj5O2G0SRWNoz/78nu9wcxkFMGNg6quQqL6RA&#10;0s5Y6ir5vt9lD1JwBDIwOMJKHpHlpr69KfdHjyxSmriSfYz+USnWPY7AufNIadK6MEJMx9ApD/oD&#10;OlTrorhX2lFEilmcO2RdNtjC5xDF9pCuTyYBB5bi6bQ4syoJ3g9WQ0ymaiLzg5KdCXlKLjvcW893&#10;SUOqXwnz5DrgnHtJTxOsQfEKIT7DmDSUCaxw7Rqn8787ZsmRM9e2VmPeBN4uqYvTtW7jvijg9N/y&#10;JsXecLq0q+WD6m8AAAD//wMAUEsDBBQABgAIAAAAIQA4/SH/1gAAAJQBAAALAAAAX3JlbHMvLnJl&#10;bHOkkMFqwzAMhu+DvYPRfXGawxijTi+j0GvpHsDYimMaW0Yy2fr2M4PBMnrbUb/Q94l/f/hMi1qR&#10;JVI2sOt6UJgd+ZiDgffL8ekFlFSbvV0oo4EbChzGx4f9GRdb25HMsYhqlCwG5lrLq9biZkxWOiqY&#10;22YiTra2kYMu1l1tQD30/bPm3wwYN0x18gb45AdQl1tp5j/sFB2T0FQ7R0nTNEV3j6o9feQzro1i&#10;OWA14Fm+Q8a1a8+Bvu/d/dMb2JY5uiPbhG/ktn4cqGU/er3pcvwCAAD//wMAUEsDBBQABgAIAAAA&#10;IQDQHSSnBwIAAPQDAAAOAAAAZHJzL2Uyb0RvYy54bWysU9tu2zAMfR+wfxD0vthJlq4z4hRduw4D&#10;ugvQ7gNoWY6FSaImKbGzry8lp2mwvQ3zgyGK5CHPIbW+Go1me+mDQlvz+azkTFqBrbLbmv94vHtz&#10;yVmIYFvQaGXNDzLwq83rV+vBVXKBPepWekYgNlSDq3kfo6uKIoheGggzdNKSs0NvIJLpt0XrYSB0&#10;o4tFWV4UA/rWeRQyBLq9nZx8k/G7Tor4reuCjEzXnHqL+e/zv0n/YrOGauvB9Uoc24B/6MKAslT0&#10;BHULEdjOq7+gjBIeA3ZxJtAU2HVKyMyB2MzLP9g89OBk5kLiBHeSKfw/WPF1/90z1dLsSB4Lhmb0&#10;KMfIPuDI6Ir0GVyoKOzBUWAc6Z5iM9fg7lH8DMziTQ92K6+9x6GX0FJ/85RZnKVOOCGBNMMXbKkO&#10;7CJmoLHzJolHcjBCp0YOp9mkXgRdrsrlkhTiTJBvuSgv3q1yCaies50P8ZNEw9Kh5p5mn9Fhfx9i&#10;6gaq55BUzOKd0jrPX1s21Pz9arHKCWceoyKtp1am5pdl+qaFSSQ/2jYnR1B6OlMBbY+sE9GJchyb&#10;kQKTFA22B+LvcVpDejZ06NH/5mygFax5+LUDLznTn23SMJWknc3GW+JMhj/3NOcGWEFQNY+cTceb&#10;mPd84npNWncqy/DSybFXWq2szvEZpN09t3PUy2PdPAEAAP//AwBQSwMEFAAGAAgAAAAhAFFgAwXd&#10;AAAABwEAAA8AAABkcnMvZG93bnJldi54bWxMjs1OwzAQhO9IvIO1SNxaJynQNGRT9UdIHGnpgaMb&#10;L3FKbEex24a3ZznBbUYzmvnK5Wg7caEhtN4hpNMEBLna69Y1CIf3l0kOIkTltOq8I4RvCrCsbm9K&#10;VWh/dTu67GMjeMSFQiGYGPtCylAbsipMfU+Os08/WBXZDo3Ug7ryuO1kliRP0qrW8YNRPW0M1V/7&#10;s0XYnfRplpv16vFj3G5e16HZSv+GeH83rp5BRBrjXxl+8RkdKmY6+rPTQXQIk4yLCLP0AQTH80XG&#10;4oiQpwuQVSn/81c/AAAA//8DAFBLAQItABQABgAIAAAAIQC2gziS/gAAAOEBAAATAAAAAAAAAAAA&#10;AAAAAAAAAABbQ29udGVudF9UeXBlc10ueG1sUEsBAi0AFAAGAAgAAAAhADj9If/WAAAAlAEAAAsA&#10;AAAAAAAAAAAAAAAALwEAAF9yZWxzLy5yZWxzUEsBAi0AFAAGAAgAAAAhANAdJKcHAgAA9AMAAA4A&#10;AAAAAAAAAAAAAAAALgIAAGRycy9lMm9Eb2MueG1sUEsBAi0AFAAGAAgAAAAhAFFgAwXdAAAABwEA&#10;AA8AAAAAAAAAAAAAAAAAYQQAAGRycy9kb3ducmV2LnhtbFBLBQYAAAAABAAEAPMAAABrBQAAAAA=&#10;" filled="f" stroked="f">
-              <v:textbox inset=".5mm,1.2mm,.5mm,.5mm">
-                <w:txbxContent>
-                  <w:p>
-                    <w:pPr>
-                      <w:spacing w:before="40" w:after="50" w:line="240" w:lineRule="auto"/>
-                      <w:rPr>
-                        <w:sz w:val="19"/>
-                        <w:szCs w:val="19"/>
-                        <w:lang w:val="en-GB"/>
-                      </w:rPr>
-                    </w:pPr>
-                    <w:r>
-                      <w:rPr>
-                        <w:sz w:val="19"/>
-                        <w:szCs w:val="19"/>
-                      </w:rPr>
-                      <w:t xml:space="preserve">© </w:t>
-                    </w:r>
-                    <w:hyperlink r:id="rId3" w:history="1">
-                      <w:r>
-                        <w:rPr>
-                          <w:rStyle w:val="Hyperlink"/>
-                          <w:sz w:val="19"/>
-                          <w:szCs w:val="19"/>
-                        </w:rPr>
-                        <w:t>https://it-kariera.mon.bg/e-learning/</w:t>
-                      </w:r>
-                    </w:hyperlink>
-                    <w:r>
-                      <w:rPr>
-                        <w:sz w:val="19"/>
-                        <w:szCs w:val="19"/>
-                      </w:rPr>
-                      <w:t xml:space="preserve">. </w:t>
-                    </w:r>
-                    <w:r>
-                      <w:rPr>
-                        <w:sz w:val="19"/>
-                        <w:szCs w:val="19"/>
-                        <w:lang w:val="bg-BG"/>
-                      </w:rPr>
-                      <w:t xml:space="preserve">Този документ използва лиценз </w:t>
-                    </w:r>
-                    <w:hyperlink r:id="rId4" w:history="1">
-                      <w:r>
-                        <w:rPr>
-                          <w:rStyle w:val="Hyperlink"/>
-                          <w:sz w:val="19"/>
-                          <w:szCs w:val="19"/>
-                        </w:rPr>
-                        <w:t>CC-BY-NC-SA</w:t>
-                      </w:r>
-                    </w:hyperlink>
-                    <w:r>
-                      <w:rPr>
-                        <w:sz w:val="19"/>
-                        <w:szCs w:val="19"/>
-                      </w:rPr>
-                      <w:t>.</w:t>
-                    </w:r>
-                  </w:p>
-                </w:txbxContent>
-              </v:textbox>
-            </v:shape>
-          </w:pict>
-        </mc:Fallback>
-      </mc:AlternateContent>
+      <w:pict>
+        <v:shapetype id="_x0000_t202" coordsize="21600,21600" o:spt="202" path="m,l,21600r21600,l21600,xe">
+          <v:stroke joinstyle="miter"/>
+          <v:path gradientshapeok="t" o:connecttype="rect"/>
+        </v:shapetype>
+        <v:shape id="Text Box 10" o:spid="_x0000_s4101" type="#_x0000_t202" style="position:absolute;margin-left:-.1pt;margin-top:15.7pt;width:396.3pt;height:25.25pt;z-index:-251653120;visibility:visible" o:gfxdata="UEsDBBQABgAIAAAAIQC2gziS/gAAAOEBAAATAAAAW0NvbnRlbnRfVHlwZXNdLnhtbJSRQU7DMBBF&#10;90jcwfIWJU67QAgl6YK0S0CoHGBkTxKLZGx5TGhvj5O2G0SRWNoz/78nu9wcxkFMGNg6quQqL6RA&#10;0s5Y6ir5vt9lD1JwBDIwOMJKHpHlpr69KfdHjyxSmriSfYz+USnWPY7AufNIadK6MEJMx9ApD/oD&#10;OlTrorhX2lFEilmcO2RdNtjC5xDF9pCuTyYBB5bi6bQ4syoJ3g9WQ0ymaiLzg5KdCXlKLjvcW893&#10;SUOqXwnz5DrgnHtJTxOsQfEKIT7DmDSUCaxw7Rqn8787ZsmRM9e2VmPeBN4uqYvTtW7jvijg9N/y&#10;JsXecLq0q+WD6m8AAAD//wMAUEsDBBQABgAIAAAAIQA4/SH/1gAAAJQBAAALAAAAX3JlbHMvLnJl&#10;bHOkkMFqwzAMhu+DvYPRfXGawxijTi+j0GvpHsDYimMaW0Yy2fr2M4PBMnrbUb/Q94l/f/hMi1qR&#10;JVI2sOt6UJgd+ZiDgffL8ekFlFSbvV0oo4EbChzGx4f9GRdb25HMsYhqlCwG5lrLq9biZkxWOiqY&#10;22YiTra2kYMu1l1tQD30/bPm3wwYN0x18gb45AdQl1tp5j/sFB2T0FQ7R0nTNEV3j6o9feQzro1i&#10;OWA14Fm+Q8a1a8+Bvu/d/dMb2JY5uiPbhG/ktn4cqGU/er3pcvwCAAD//wMAUEsDBBQABgAIAAAA&#10;IQDQHSSnBwIAAPQDAAAOAAAAZHJzL2Uyb0RvYy54bWysU9tu2zAMfR+wfxD0vthJlq4z4hRduw4D&#10;ugvQ7gNoWY6FSaImKbGzry8lp2mwvQ3zgyGK5CHPIbW+Go1me+mDQlvz+azkTFqBrbLbmv94vHtz&#10;yVmIYFvQaGXNDzLwq83rV+vBVXKBPepWekYgNlSDq3kfo6uKIoheGggzdNKSs0NvIJLpt0XrYSB0&#10;o4tFWV4UA/rWeRQyBLq9nZx8k/G7Tor4reuCjEzXnHqL+e/zv0n/YrOGauvB9Uoc24B/6MKAslT0&#10;BHULEdjOq7+gjBIeA3ZxJtAU2HVKyMyB2MzLP9g89OBk5kLiBHeSKfw/WPF1/90z1dLsSB4Lhmb0&#10;KMfIPuDI6Ir0GVyoKOzBUWAc6Z5iM9fg7lH8DMziTQ92K6+9x6GX0FJ/85RZnKVOOCGBNMMXbKkO&#10;7CJmoLHzJolHcjBCp0YOp9mkXgRdrsrlkhTiTJBvuSgv3q1yCaies50P8ZNEw9Kh5p5mn9Fhfx9i&#10;6gaq55BUzOKd0jrPX1s21Pz9arHKCWceoyKtp1am5pdl+qaFSSQ/2jYnR1B6OlMBbY+sE9GJchyb&#10;kQKTFA22B+LvcVpDejZ06NH/5mygFax5+LUDLznTn23SMJWknc3GW+JMhj/3NOcGWEFQNY+cTceb&#10;mPd84npNWncqy/DSybFXWq2szvEZpN09t3PUy2PdPAEAAP//AwBQSwMEFAAGAAgAAAAhAFFgAwXd&#10;AAAABwEAAA8AAABkcnMvZG93bnJldi54bWxMjs1OwzAQhO9IvIO1SNxaJynQNGRT9UdIHGnpgaMb&#10;L3FKbEex24a3ZznBbUYzmvnK5Wg7caEhtN4hpNMEBLna69Y1CIf3l0kOIkTltOq8I4RvCrCsbm9K&#10;VWh/dTu67GMjeMSFQiGYGPtCylAbsipMfU+Os08/WBXZDo3Ug7ryuO1kliRP0qrW8YNRPW0M1V/7&#10;s0XYnfRplpv16vFj3G5e16HZSv+GeH83rp5BRBrjXxl+8RkdKmY6+rPTQXQIk4yLCLP0AQTH80XG&#10;4oiQpwuQVSn/81c/AAAA//8DAFBLAQItABQABgAIAAAAIQC2gziS/gAAAOEBAAATAAAAAAAAAAAA&#10;AAAAAAAAAABbQ29udGVudF9UeXBlc10ueG1sUEsBAi0AFAAGAAgAAAAhADj9If/WAAAAlAEAAAsA&#10;AAAAAAAAAAAAAAAALwEAAF9yZWxzLy5yZWxzUEsBAi0AFAAGAAgAAAAhANAdJKcHAgAA9AMAAA4A&#10;AAAAAAAAAAAAAAAALgIAAGRycy9lMm9Eb2MueG1sUEsBAi0AFAAGAAgAAAAhAFFgAwXdAAAABwEA&#10;AA8AAAAAAAAAAAAAAAAAYQQAAGRycy9kb3ducmV2LnhtbFBLBQYAAAAABAAEAPMAAABrBQAAAAA=&#10;" filled="f" stroked="f">
+          <v:textbox inset=".5mm,1.2mm,.5mm,.5mm">
+            <w:txbxContent>
+              <w:p>
+                <w:pPr>
+                  <w:spacing w:before="40" w:after="50" w:line="240" w:lineRule="auto"/>
+                  <w:rPr>
+                    <w:sz w:val="19"/>
+                    <w:szCs w:val="19"/>
+                    <w:lang w:val="en-GB"/>
+                  </w:rPr>
+                </w:pPr>
+                <w:r>
+                  <w:rPr>
+                    <w:sz w:val="19"/>
+                    <w:szCs w:val="19"/>
+                  </w:rPr>
+                  <w:t xml:space="preserve">© </w:t>
+                </w:r>
+                <w:hyperlink r:id="rId1" w:history="1">
+                  <w:r>
+                    <w:rPr>
+                      <w:rStyle w:val="a9"/>
+                      <w:sz w:val="19"/>
+                      <w:szCs w:val="19"/>
+                    </w:rPr>
+                    <w:t>https://it-kariera.mon.bg/e-learning/</w:t>
+                  </w:r>
+                </w:hyperlink>
+                <w:r>
+                  <w:rPr>
+                    <w:sz w:val="19"/>
+                    <w:szCs w:val="19"/>
+                  </w:rPr>
+                  <w:t xml:space="preserve">. </w:t>
+                </w:r>
+                <w:r>
+                  <w:rPr>
+                    <w:sz w:val="19"/>
+                    <w:szCs w:val="19"/>
+                    <w:lang w:val="bg-BG"/>
+                  </w:rPr>
+                  <w:t xml:space="preserve">Този документ използва лиценз </w:t>
+                </w:r>
+                <w:hyperlink r:id="rId2" w:history="1">
+                  <w:r>
+                    <w:rPr>
+                      <w:rStyle w:val="a9"/>
+                      <w:sz w:val="19"/>
+                      <w:szCs w:val="19"/>
+                    </w:rPr>
+                    <w:t>CC-BY-NC-SA</w:t>
+                  </w:r>
+                </w:hyperlink>
+                <w:r>
+                  <w:rPr>
+                    <w:sz w:val="19"/>
+                    <w:szCs w:val="19"/>
+                  </w:rPr>
+                  <w:t>.</w:t>
+                </w:r>
+              </w:p>
+            </w:txbxContent>
+          </v:textbox>
+        </v:shape>
+      </w:pict>
     </w:r>
     <w:r>
       <w:rPr>
         <w:noProof/>
       </w:rPr>
-      <mc:AlternateContent>
-        <mc:Choice Requires="wps">
-          <w:drawing>
-            <wp:anchor distT="4294967295" distB="4294967295" distL="114300" distR="114300" simplePos="0" relativeHeight="251661312" behindDoc="0" locked="0" layoutInCell="1" allowOverlap="1" wp14:anchorId="2A04357B" wp14:editId="7E846A93">
-              <wp:simplePos x="0" y="0"/>
-              <wp:positionH relativeFrom="column">
-                <wp:posOffset>-1270</wp:posOffset>
-              </wp:positionH>
-              <wp:positionV relativeFrom="paragraph">
-                <wp:posOffset>72389</wp:posOffset>
-              </wp:positionV>
-              <wp:extent cx="6614160" cy="0"/>
-              <wp:effectExtent l="0" t="0" r="34290" b="19050"/>
-              <wp:wrapNone/>
-              <wp:docPr id="8" name="Straight Connector 8"/>
-              <wp:cNvGraphicFramePr>
-                <a:graphicFrameLocks xmlns:a="http://schemas.openxmlformats.org/drawingml/2006/main"/>
-              </wp:cNvGraphicFramePr>
-              <a:graphic xmlns:a="http://schemas.openxmlformats.org/drawingml/2006/main">
-                <a:graphicData uri="http://schemas.microsoft.com/office/word/2010/wordprocessingShape">
-                  <wps:wsp>
-                    <wps:cNvCnPr>
-                      <a:cxnSpLocks/>
-                    </wps:cNvCnPr>
-                    <wps:spPr>
-                      <a:xfrm flipV="1">
-                        <a:off x="0" y="0"/>
-                        <a:ext cx="6614160" cy="0"/>
-                      </a:xfrm>
-                      <a:prstGeom prst="line">
-                        <a:avLst/>
-                      </a:prstGeom>
-                      <a:noFill/>
-                      <a:ln w="12700" cap="rnd" cmpd="sng" algn="ctr">
-                        <a:solidFill>
-                          <a:srgbClr val="F37123"/>
-                        </a:solidFill>
-                        <a:prstDash val="solid"/>
-                        <a:miter lim="800000"/>
-                      </a:ln>
-                      <a:effectLst/>
-                    </wps:spPr>
-                    <wps:bodyPr/>
-                  </wps:wsp>
-                </a:graphicData>
-              </a:graphic>
-              <wp14:sizeRelH relativeFrom="page">
-                <wp14:pctWidth>0</wp14:pctWidth>
-              </wp14:sizeRelH>
-              <wp14:sizeRelV relativeFrom="page">
-                <wp14:pctHeight>0</wp14:pctHeight>
-              </wp14:sizeRelV>
-            </wp:anchor>
-          </w:drawing>
-        </mc:Choice>
-        <mc:Fallback xmlns:cx1="http://schemas.microsoft.com/office/drawing/2015/9/8/chartex" xmlns:cx2="http://schemas.microsoft.com/office/drawing/2015/10/21/chartex" xmlns:cx3="http://schemas.microsoft.com/office/drawing/2016/5/9/chartex" xmlns:cx4="http://schemas.microsoft.com/office/drawing/2016/5/10/chartex" xmlns:cx5="http://schemas.microsoft.com/office/drawing/2016/5/11/chartex" xmlns:cx6="http://schemas.microsoft.com/office/drawing/2016/5/12/chartex" xmlns:cx7="http://schemas.microsoft.com/office/drawing/2016/5/13/chartex" xmlns:cx8="http://schemas.microsoft.com/office/drawing/2016/5/14/chartex" xmlns:aink="http://schemas.microsoft.com/office/drawing/2016/ink" xmlns:am3d="http://schemas.microsoft.com/office/drawing/2017/model3d" xmlns:w16cid="http://schemas.microsoft.com/office/word/2016/wordml/cid">
-          <w:pict>
-            <v:line w14:anchorId="3B577B07" id="Straight Connector 8" o:spid="_x0000_s1026" style="position:absolute;flip:y;z-index:251661312;visibility:visible;mso-wrap-style:square;mso-width-percent:0;mso-height-percent:0;mso-wrap-distance-left:9pt;mso-wrap-distance-top:-3e-5mm;mso-wrap-distance-right:9pt;mso-wrap-distance-bottom:-3e-5mm;mso-position-horizontal:absolute;mso-position-horizontal-relative:text;mso-position-vertical:absolute;mso-position-vertical-relative:text;mso-width-percent:0;mso-height-percent:0;mso-width-relative:page;mso-height-relative:page" from="-.1pt,5.7pt" to="520.7pt,5.7pt" o:gfxdata="UEsDBBQABgAIAAAAIQC2gziS/gAAAOEBAAATAAAAW0NvbnRlbnRfVHlwZXNdLnhtbJSRQU7DMBBF&#10;90jcwfIWJU67QAgl6YK0S0CoHGBkTxKLZGx5TGhvj5O2G0SRWNoz/78nu9wcxkFMGNg6quQqL6RA&#10;0s5Y6ir5vt9lD1JwBDIwOMJKHpHlpr69KfdHjyxSmriSfYz+USnWPY7AufNIadK6MEJMx9ApD/oD&#10;OlTrorhX2lFEilmcO2RdNtjC5xDF9pCuTyYBB5bi6bQ4syoJ3g9WQ0ymaiLzg5KdCXlKLjvcW893&#10;SUOqXwnz5DrgnHtJTxOsQfEKIT7DmDSUCaxw7Rqn8787ZsmRM9e2VmPeBN4uqYvTtW7jvijg9N/y&#10;JsXecLq0q+WD6m8AAAD//wMAUEsDBBQABgAIAAAAIQA4/SH/1gAAAJQBAAALAAAAX3JlbHMvLnJl&#10;bHOkkMFqwzAMhu+DvYPRfXGawxijTi+j0GvpHsDYimMaW0Yy2fr2M4PBMnrbUb/Q94l/f/hMi1qR&#10;JVI2sOt6UJgd+ZiDgffL8ekFlFSbvV0oo4EbChzGx4f9GRdb25HMsYhqlCwG5lrLq9biZkxWOiqY&#10;22YiTra2kYMu1l1tQD30/bPm3wwYN0x18gb45AdQl1tp5j/sFB2T0FQ7R0nTNEV3j6o9feQzro1i&#10;OWA14Fm+Q8a1a8+Bvu/d/dMb2JY5uiPbhG/ktn4cqGU/er3pcvwCAAD//wMAUEsDBBQABgAIAAAA&#10;IQA1k6xZ2QEAAJoDAAAOAAAAZHJzL2Uyb0RvYy54bWysU01v2zAMvQ/YfxB0X2ynQ1oYcXpIkF2K&#10;LUC23hVZsoXpC6QWJ/9+lJKm7XYb5oMgidQj3+Pz8vHkLDsqQBN8x5tZzZnyMvTGDx3/8X376YEz&#10;TML3wgavOn5WyB9XHz8sp9iqeRiD7RUwAvHYTrHjY0qxrSqUo3ICZyEqT0EdwIlERxiqHsRE6M5W&#10;87peVFOAPkKQCpFuN5cgXxV8rZVM37RGlZjtOPWWygplPeS1Wi1FO4CIo5HXNsQ/dOGE8VT0BrUR&#10;SbBfYP6CckZCwKDTTAZXBa2NVIUDsWnqP9jsRxFV4ULiYLzJhP8PVn497oCZvuM0KC8cjWifQJhh&#10;TGwdvCcBA7CHrNMUsaX0td9BZipPfh+fgvyJFKveBfMB4yXtpMExbU18JnsUiYg0O5UJnG8TUKfE&#10;JF0uFs3nZkGDki+xSrQZIleMgOmLCo7lTcet8Vkc0YrjE6bcxGtKvvZha6wtA7aeTVR+fl9naEE+&#10;A9/TzkUijn7gTNiB/CsTFEQM1vT5dcZBGA5rC+woyEPbu/tmfpfloGrv0nJTG4HjJa+ELu5yJpHF&#10;rXGkcZ2/62vrM7oqJr0SeBUu7w6hP+/gRV0yQCl6NWt22Nsz7d/+UqvfAAAA//8DAFBLAwQUAAYA&#10;CAAAACEAzThBg9sAAAAIAQAADwAAAGRycy9kb3ducmV2LnhtbEyPQWuDQBCF74X+h2UKuZRkNYSS&#10;WNeQFtpbKDX5AaM7UYk7K+4azb/vSg/tbea9x5tv0v1kWnGj3jWWFcSrCARxaXXDlYLz6WO5BeE8&#10;ssbWMim4k4N99viQYqLtyN90y30lQgm7BBXU3neJlK6syaBb2Y44eBfbG/Rh7SupexxDuWnlOope&#10;pMGGw4UaO3qvqbzmg1HwNe4ueJjyt8/jruhKPD5f43FQavE0HV5BeJr8Xxhm/IAOWWAq7MDaiVbB&#10;ch2CQY43IGY72sxT8avILJX/H8h+AAAA//8DAFBLAQItABQABgAIAAAAIQC2gziS/gAAAOEBAAAT&#10;AAAAAAAAAAAAAAAAAAAAAABbQ29udGVudF9UeXBlc10ueG1sUEsBAi0AFAAGAAgAAAAhADj9If/W&#10;AAAAlAEAAAsAAAAAAAAAAAAAAAAALwEAAF9yZWxzLy5yZWxzUEsBAi0AFAAGAAgAAAAhADWTrFnZ&#10;AQAAmgMAAA4AAAAAAAAAAAAAAAAALgIAAGRycy9lMm9Eb2MueG1sUEsBAi0AFAAGAAgAAAAhAM04&#10;QYPbAAAACAEAAA8AAAAAAAAAAAAAAAAAMwQAAGRycy9kb3ducmV2LnhtbFBLBQYAAAAABAAEAPMA&#10;AAA7BQAAAAA=&#10;" strokecolor="#f37123" strokeweight="1pt">
-              <v:stroke joinstyle="miter" endcap="round"/>
-              <o:lock v:ext="edit" shapetype="f"/>
-            </v:line>
-          </w:pict>
-        </mc:Fallback>
-      </mc:AlternateContent>
+      <w:pict>
+        <v:line id="Straight Connector 8" o:spid="_x0000_s4100" style="position:absolute;flip:y;z-index:251661312;visibility:visible;mso-wrap-distance-top:-3e-5mm;mso-wrap-distance-bottom:-3e-5mm" from="-.1pt,5.7pt" to="520.7pt,5.7pt" o:gfxdata="UEsDBBQABgAIAAAAIQC2gziS/gAAAOEBAAATAAAAW0NvbnRlbnRfVHlwZXNdLnhtbJSRQU7DMBBF&#10;90jcwfIWJU67QAgl6YK0S0CoHGBkTxKLZGx5TGhvj5O2G0SRWNoz/78nu9wcxkFMGNg6quQqL6RA&#10;0s5Y6ir5vt9lD1JwBDIwOMJKHpHlpr69KfdHjyxSmriSfYz+USnWPY7AufNIadK6MEJMx9ApD/oD&#10;OlTrorhX2lFEilmcO2RdNtjC5xDF9pCuTyYBB5bi6bQ4syoJ3g9WQ0ymaiLzg5KdCXlKLjvcW893&#10;SUOqXwnz5DrgnHtJTxOsQfEKIT7DmDSUCaxw7Rqn8787ZsmRM9e2VmPeBN4uqYvTtW7jvijg9N/y&#10;JsXecLq0q+WD6m8AAAD//wMAUEsDBBQABgAIAAAAIQA4/SH/1gAAAJQBAAALAAAAX3JlbHMvLnJl&#10;bHOkkMFqwzAMhu+DvYPRfXGawxijTi+j0GvpHsDYimMaW0Yy2fr2M4PBMnrbUb/Q94l/f/hMi1qR&#10;JVI2sOt6UJgd+ZiDgffL8ekFlFSbvV0oo4EbChzGx4f9GRdb25HMsYhqlCwG5lrLq9biZkxWOiqY&#10;22YiTra2kYMu1l1tQD30/bPm3wwYN0x18gb45AdQl1tp5j/sFB2T0FQ7R0nTNEV3j6o9feQzro1i&#10;OWA14Fm+Q8a1a8+Bvu/d/dMb2JY5uiPbhG/ktn4cqGU/er3pcvwCAAD//wMAUEsDBBQABgAIAAAA&#10;IQA1k6xZ2QEAAJoDAAAOAAAAZHJzL2Uyb0RvYy54bWysU01v2zAMvQ/YfxB0X2ynQ1oYcXpIkF2K&#10;LUC23hVZsoXpC6QWJ/9+lJKm7XYb5oMgidQj3+Pz8vHkLDsqQBN8x5tZzZnyMvTGDx3/8X376YEz&#10;TML3wgavOn5WyB9XHz8sp9iqeRiD7RUwAvHYTrHjY0qxrSqUo3ICZyEqT0EdwIlERxiqHsRE6M5W&#10;87peVFOAPkKQCpFuN5cgXxV8rZVM37RGlZjtOPWWygplPeS1Wi1FO4CIo5HXNsQ/dOGE8VT0BrUR&#10;SbBfYP6CckZCwKDTTAZXBa2NVIUDsWnqP9jsRxFV4ULiYLzJhP8PVn497oCZvuM0KC8cjWifQJhh&#10;TGwdvCcBA7CHrNMUsaX0td9BZipPfh+fgvyJFKveBfMB4yXtpMExbU18JnsUiYg0O5UJnG8TUKfE&#10;JF0uFs3nZkGDki+xSrQZIleMgOmLCo7lTcet8Vkc0YrjE6bcxGtKvvZha6wtA7aeTVR+fl9naEE+&#10;A9/TzkUijn7gTNiB/CsTFEQM1vT5dcZBGA5rC+woyEPbu/tmfpfloGrv0nJTG4HjJa+ELu5yJpHF&#10;rXGkcZ2/62vrM7oqJr0SeBUu7w6hP+/gRV0yQCl6NWt22Nsz7d/+UqvfAAAA//8DAFBLAwQUAAYA&#10;CAAAACEAzThBg9sAAAAIAQAADwAAAGRycy9kb3ducmV2LnhtbEyPQWuDQBCF74X+h2UKuZRkNYSS&#10;WNeQFtpbKDX5AaM7UYk7K+4azb/vSg/tbea9x5tv0v1kWnGj3jWWFcSrCARxaXXDlYLz6WO5BeE8&#10;ssbWMim4k4N99viQYqLtyN90y30lQgm7BBXU3neJlK6syaBb2Y44eBfbG/Rh7SupexxDuWnlOope&#10;pMGGw4UaO3qvqbzmg1HwNe4ueJjyt8/jruhKPD5f43FQavE0HV5BeJr8Xxhm/IAOWWAq7MDaiVbB&#10;ch2CQY43IGY72sxT8avILJX/H8h+AAAA//8DAFBLAQItABQABgAIAAAAIQC2gziS/gAAAOEBAAAT&#10;AAAAAAAAAAAAAAAAAAAAAABbQ29udGVudF9UeXBlc10ueG1sUEsBAi0AFAAGAAgAAAAhADj9If/W&#10;AAAAlAEAAAsAAAAAAAAAAAAAAAAALwEAAF9yZWxzLy5yZWxzUEsBAi0AFAAGAAgAAAAhADWTrFnZ&#10;AQAAmgMAAA4AAAAAAAAAAAAAAAAALgIAAGRycy9lMm9Eb2MueG1sUEsBAi0AFAAGAAgAAAAhAM04&#10;QYPbAAAACAEAAA8AAAAAAAAAAAAAAAAAMwQAAGRycy9kb3ducmV2LnhtbFBLBQYAAAAABAAEAPMA&#10;AAA7BQAAAAA=&#10;" strokecolor="#f37123" strokeweight="1pt">
+          <v:stroke joinstyle="miter" endcap="round"/>
+          <o:lock v:ext="edit" shapetype="f"/>
+        </v:line>
+      </w:pict>
     </w:r>
     <w:r>
       <w:rPr>
         <w:noProof/>
       </w:rPr>
-      <mc:AlternateContent>
-        <mc:Choice Requires="wps">
-          <w:drawing>
-            <wp:anchor distT="0" distB="0" distL="114300" distR="114300" simplePos="0" relativeHeight="251660288" behindDoc="0" locked="0" layoutInCell="1" allowOverlap="1" wp14:anchorId="38F980C4" wp14:editId="56CDA051">
-              <wp:simplePos x="0" y="0"/>
-              <wp:positionH relativeFrom="column">
-                <wp:posOffset>14605</wp:posOffset>
-              </wp:positionH>
-              <wp:positionV relativeFrom="paragraph">
-                <wp:posOffset>100965</wp:posOffset>
-              </wp:positionV>
-              <wp:extent cx="1536700" cy="206375"/>
-              <wp:effectExtent l="0" t="0" r="6350" b="0"/>
-              <wp:wrapNone/>
-              <wp:docPr id="7" name="Text Box 7"/>
-              <wp:cNvGraphicFramePr>
-                <a:graphicFrameLocks xmlns:a="http://schemas.openxmlformats.org/drawingml/2006/main"/>
-              </wp:cNvGraphicFramePr>
-              <a:graphic xmlns:a="http://schemas.openxmlformats.org/drawingml/2006/main">
-                <a:graphicData uri="http://schemas.microsoft.com/office/word/2010/wordprocessingShape">
-                  <wps:wsp>
-                    <wps:cNvSpPr txBox="1">
-                      <a:spLocks noChangeArrowheads="1"/>
-                    </wps:cNvSpPr>
-                    <wps:spPr bwMode="auto">
-                      <a:xfrm>
-                        <a:off x="0" y="0"/>
-                        <a:ext cx="1536700" cy="206375"/>
-                      </a:xfrm>
-                      <a:prstGeom prst="rect">
-                        <a:avLst/>
-                      </a:prstGeom>
-                      <a:noFill/>
-                      <a:ln w="9525">
-                        <a:noFill/>
-                        <a:miter lim="800000"/>
-                        <a:headEnd/>
-                        <a:tailEnd/>
-                      </a:ln>
-                    </wps:spPr>
-                    <wps:txbx>
-                      <w:txbxContent>
-                        <w:p>
-                          <w:pPr>
-                            <w:spacing w:before="0" w:after="0" w:line="240" w:lineRule="auto"/>
-                            <w:jc w:val="both"/>
-                          </w:pPr>
-                        </w:p>
-                      </w:txbxContent>
-                    </wps:txbx>
-                    <wps:bodyPr rot="0" vert="horz" wrap="square" lIns="18000" tIns="18000" rIns="18000" bIns="18000" anchor="t" anchorCtr="0">
-                      <a:spAutoFit/>
-                    </wps:bodyPr>
-                  </wps:wsp>
-                </a:graphicData>
-              </a:graphic>
-              <wp14:sizeRelH relativeFrom="margin">
-                <wp14:pctWidth>0</wp14:pctWidth>
-              </wp14:sizeRelH>
-              <wp14:sizeRelV relativeFrom="margin">
-                <wp14:pctHeight>0</wp14:pctHeight>
-              </wp14:sizeRelV>
-            </wp:anchor>
-          </w:drawing>
-        </mc:Choice>
-        <mc:Fallback>
-          <w:pict>
-            <v:shape w14:anchorId="38F980C4" id="Text Box 7" o:spid="_x0000_s1027" type="#_x0000_t202" style="position:absolute;margin-left:1.15pt;margin-top:7.95pt;width:121pt;height:16.25pt;z-index:251660288;visibility:visible;mso-wrap-style:square;mso-width-percent:0;mso-height-percent:0;mso-wrap-distance-left:9pt;mso-wrap-distance-top:0;mso-wrap-distance-right:9pt;mso-wrap-distance-bottom:0;mso-position-horizontal:absolute;mso-position-horizontal-relative:text;mso-position-vertical:absolute;mso-position-vertical-relative:text;mso-width-percent:0;mso-height-percent:0;mso-width-relative:margin;mso-height-relative:margin;v-text-anchor:top" o:gfxdata="UEsDBBQABgAIAAAAIQC2gziS/gAAAOEBAAATAAAAW0NvbnRlbnRfVHlwZXNdLnhtbJSRQU7DMBBF&#10;90jcwfIWJU67QAgl6YK0S0CoHGBkTxKLZGx5TGhvj5O2G0SRWNoz/78nu9wcxkFMGNg6quQqL6RA&#10;0s5Y6ir5vt9lD1JwBDIwOMJKHpHlpr69KfdHjyxSmriSfYz+USnWPY7AufNIadK6MEJMx9ApD/oD&#10;OlTrorhX2lFEilmcO2RdNtjC5xDF9pCuTyYBB5bi6bQ4syoJ3g9WQ0ymaiLzg5KdCXlKLjvcW893&#10;SUOqXwnz5DrgnHtJTxOsQfEKIT7DmDSUCaxw7Rqn8787ZsmRM9e2VmPeBN4uqYvTtW7jvijg9N/y&#10;JsXecLq0q+WD6m8AAAD//wMAUEsDBBQABgAIAAAAIQA4/SH/1gAAAJQBAAALAAAAX3JlbHMvLnJl&#10;bHOkkMFqwzAMhu+DvYPRfXGawxijTi+j0GvpHsDYimMaW0Yy2fr2M4PBMnrbUb/Q94l/f/hMi1qR&#10;JVI2sOt6UJgd+ZiDgffL8ekFlFSbvV0oo4EbChzGx4f9GRdb25HMsYhqlCwG5lrLq9biZkxWOiqY&#10;22YiTra2kYMu1l1tQD30/bPm3wwYN0x18gb45AdQl1tp5j/sFB2T0FQ7R0nTNEV3j6o9feQzro1i&#10;OWA14Fm+Q8a1a8+Bvu/d/dMb2JY5uiPbhG/ktn4cqGU/er3pcvwCAAD//wMAUEsDBBQABgAIAAAA&#10;IQAa2pm5BgIAAPkDAAAOAAAAZHJzL2Uyb0RvYy54bWysU8Fu2zAMvQ/YPwi6L3ZSJOmMKEXXLsOA&#10;rhvQ7gNkWY6FSaImKbGzrx8lp6mx3Yb5IIgm+cj3SG1uBqPJUfqgwDI6n5WUSCugUXbP6Pfn3btr&#10;SkLktuEarGT0JAO92b59s+ldJRfQgW6kJwhiQ9U7RrsYXVUUQXTS8DADJy06W/CGRzT9vmg87xHd&#10;6GJRlquiB984D0KGgH/vRyfdZvy2lSJ+bdsgI9GMYm8xnz6fdTqL7YZXe89dp8S5Df4PXRiuLBa9&#10;QN3zyMnBq7+gjBIeArRxJsAU0LZKyMwB2czLP9g8ddzJzAXFCe4iU/h/sOLx+M0T1TC6psRygyN6&#10;lkMkH2Ag66RO70KFQU8Ow+KAv3HKmWlwDyB+BGLhruN2L2+9h76TvMHu5imzmKSOOCGB1P0XaLAM&#10;P0TIQEPrTZIOxSCIjlM6XSaTWhGp5PJqtS7RJdC3KFdX62UuwauXbOdD/CTBkHRh1OPkMzo/PoSY&#10;uuHVS0gqZmGntM7T15b0jL5fLpY5YeIxKuJyamUYvS7TN65LIvnRNjk5cqXHOxbQ9sw6ER0px6Ee&#10;srxZkqRIDc0JZfAw7iK+Hbx04H9R0uMeMhp+HriXlOjPNkmZKuPiTg0/Neqpwa1AKEYjJeP1LuZl&#10;T5SDu0XJdyqr8drJuWXcryzS+S2kBZ7aOer1xW5/AwAA//8DAFBLAwQUAAYACAAAACEAHhUbWtwA&#10;AAAHAQAADwAAAGRycy9kb3ducmV2LnhtbEyOTW7CMBCF95V6B2uQuisOaYogxEGIigp1QUXoAUw8&#10;TaLG4yh2INy+w6pdvh+992Xr0bbigr1vHCmYTSMQSKUzDVUKvk675wUIHzQZ3TpCBTf0sM4fHzKd&#10;GnelI16KUAkeIZ9qBXUIXSqlL2u02k9dh8TZt+utDiz7SppeX3nctjKOorm0uiF+qHWH2xrLn2Kw&#10;Cg5v7x+m2MeH23G+/RwCbXanplLqaTJuViACjuGvDHd8Roecmc5uIONFqyB+4SLbr0sQHMdJwsZZ&#10;QbJIQOaZ/M+f/wIAAP//AwBQSwECLQAUAAYACAAAACEAtoM4kv4AAADhAQAAEwAAAAAAAAAAAAAA&#10;AAAAAAAAW0NvbnRlbnRfVHlwZXNdLnhtbFBLAQItABQABgAIAAAAIQA4/SH/1gAAAJQBAAALAAAA&#10;AAAAAAAAAAAAAC8BAABfcmVscy8ucmVsc1BLAQItABQABgAIAAAAIQAa2pm5BgIAAPkDAAAOAAAA&#10;AAAAAAAAAAAAAC4CAABkcnMvZTJvRG9jLnhtbFBLAQItABQABgAIAAAAIQAeFRta3AAAAAcBAAAP&#10;AAAAAAAAAAAAAAAAAGAEAABkcnMvZG93bnJldi54bWxQSwUGAAAAAAQABADzAAAAaQUAAAAA&#10;" filled="f" stroked="f">
-              <v:textbox style="mso-fit-shape-to-text:t" inset=".5mm,.5mm,.5mm,.5mm">
-                <w:txbxContent>
-                  <w:p>
-                    <w:pPr>
-                      <w:spacing w:before="0" w:after="0" w:line="240" w:lineRule="auto"/>
-                      <w:jc w:val="both"/>
-                    </w:pPr>
-                  </w:p>
-                </w:txbxContent>
-              </v:textbox>
-            </v:shape>
-          </w:pict>
-        </mc:Fallback>
-      </mc:AlternateContent>
+      <w:pict>
+        <v:shape id="Text Box 7" o:spid="_x0000_s4099" type="#_x0000_t202" style="position:absolute;margin-left:1.15pt;margin-top:7.95pt;width:121pt;height:16.25pt;z-index:251660288;visibility:visible;mso-width-relative:margin;mso-height-relative:margin" o:gfxdata="UEsDBBQABgAIAAAAIQC2gziS/gAAAOEBAAATAAAAW0NvbnRlbnRfVHlwZXNdLnhtbJSRQU7DMBBF&#10;90jcwfIWJU67QAgl6YK0S0CoHGBkTxKLZGx5TGhvj5O2G0SRWNoz/78nu9wcxkFMGNg6quQqL6RA&#10;0s5Y6ir5vt9lD1JwBDIwOMJKHpHlpr69KfdHjyxSmriSfYz+USnWPY7AufNIadK6MEJMx9ApD/oD&#10;OlTrorhX2lFEilmcO2RdNtjC5xDF9pCuTyYBB5bi6bQ4syoJ3g9WQ0ymaiLzg5KdCXlKLjvcW893&#10;SUOqXwnz5DrgnHtJTxOsQfEKIT7DmDSUCaxw7Rqn8787ZsmRM9e2VmPeBN4uqYvTtW7jvijg9N/y&#10;JsXecLq0q+WD6m8AAAD//wMAUEsDBBQABgAIAAAAIQA4/SH/1gAAAJQBAAALAAAAX3JlbHMvLnJl&#10;bHOkkMFqwzAMhu+DvYPRfXGawxijTi+j0GvpHsDYimMaW0Yy2fr2M4PBMnrbUb/Q94l/f/hMi1qR&#10;JVI2sOt6UJgd+ZiDgffL8ekFlFSbvV0oo4EbChzGx4f9GRdb25HMsYhqlCwG5lrLq9biZkxWOiqY&#10;22YiTra2kYMu1l1tQD30/bPm3wwYN0x18gb45AdQl1tp5j/sFB2T0FQ7R0nTNEV3j6o9feQzro1i&#10;OWA14Fm+Q8a1a8+Bvu/d/dMb2JY5uiPbhG/ktn4cqGU/er3pcvwCAAD//wMAUEsDBBQABgAIAAAA&#10;IQAa2pm5BgIAAPkDAAAOAAAAZHJzL2Uyb0RvYy54bWysU8Fu2zAMvQ/YPwi6L3ZSJOmMKEXXLsOA&#10;rhvQ7gNkWY6FSaImKbGzrx8lp6mx3Yb5IIgm+cj3SG1uBqPJUfqgwDI6n5WUSCugUXbP6Pfn3btr&#10;SkLktuEarGT0JAO92b59s+ldJRfQgW6kJwhiQ9U7RrsYXVUUQXTS8DADJy06W/CGRzT9vmg87xHd&#10;6GJRlquiB984D0KGgH/vRyfdZvy2lSJ+bdsgI9GMYm8xnz6fdTqL7YZXe89dp8S5Df4PXRiuLBa9&#10;QN3zyMnBq7+gjBIeArRxJsAU0LZKyMwB2czLP9g8ddzJzAXFCe4iU/h/sOLx+M0T1TC6psRygyN6&#10;lkMkH2Ag66RO70KFQU8Ow+KAv3HKmWlwDyB+BGLhruN2L2+9h76TvMHu5imzmKSOOCGB1P0XaLAM&#10;P0TIQEPrTZIOxSCIjlM6XSaTWhGp5PJqtS7RJdC3KFdX62UuwauXbOdD/CTBkHRh1OPkMzo/PoSY&#10;uuHVS0gqZmGntM7T15b0jL5fLpY5YeIxKuJyamUYvS7TN65LIvnRNjk5cqXHOxbQ9sw6ER0px6Ee&#10;srxZkqRIDc0JZfAw7iK+Hbx04H9R0uMeMhp+HriXlOjPNkmZKuPiTg0/Neqpwa1AKEYjJeP1LuZl&#10;T5SDu0XJdyqr8drJuWXcryzS+S2kBZ7aOer1xW5/AwAA//8DAFBLAwQUAAYACAAAACEAHhUbWtwA&#10;AAAHAQAADwAAAGRycy9kb3ducmV2LnhtbEyOTW7CMBCF95V6B2uQuisOaYogxEGIigp1QUXoAUw8&#10;TaLG4yh2INy+w6pdvh+992Xr0bbigr1vHCmYTSMQSKUzDVUKvk675wUIHzQZ3TpCBTf0sM4fHzKd&#10;GnelI16KUAkeIZ9qBXUIXSqlL2u02k9dh8TZt+utDiz7SppeX3nctjKOorm0uiF+qHWH2xrLn2Kw&#10;Cg5v7x+m2MeH23G+/RwCbXanplLqaTJuViACjuGvDHd8Roecmc5uIONFqyB+4SLbr0sQHMdJwsZZ&#10;QbJIQOaZ/M+f/wIAAP//AwBQSwECLQAUAAYACAAAACEAtoM4kv4AAADhAQAAEwAAAAAAAAAAAAAA&#10;AAAAAAAAW0NvbnRlbnRfVHlwZXNdLnhtbFBLAQItABQABgAIAAAAIQA4/SH/1gAAAJQBAAALAAAA&#10;AAAAAAAAAAAAAC8BAABfcmVscy8ucmVsc1BLAQItABQABgAIAAAAIQAa2pm5BgIAAPkDAAAOAAAA&#10;AAAAAAAAAAAAAC4CAABkcnMvZTJvRG9jLnhtbFBLAQItABQABgAIAAAAIQAeFRta3AAAAAcBAAAP&#10;AAAAAAAAAAAAAAAAAGAEAABkcnMvZG93bnJldi54bWxQSwUGAAAAAAQABADzAAAAaQUAAAAA&#10;" filled="f" stroked="f">
+          <v:textbox style="mso-fit-shape-to-text:t" inset=".5mm,.5mm,.5mm,.5mm">
+            <w:txbxContent>
+              <w:p>
+                <w:pPr>
+                  <w:spacing w:before="0" w:after="0" w:line="240" w:lineRule="auto"/>
+                  <w:jc w:val="both"/>
+                </w:pPr>
+              </w:p>
+            </w:txbxContent>
+          </v:textbox>
+        </v:shape>
+      </w:pict>
     </w:r>
     <w:r>
       <w:rPr>
         <w:noProof/>
       </w:rPr>
-      <mc:AlternateContent>
-        <mc:Choice Requires="wps">
-          <w:drawing>
-            <wp:anchor distT="0" distB="0" distL="114300" distR="114300" simplePos="0" relativeHeight="251662336" behindDoc="0" locked="0" layoutInCell="1" allowOverlap="1" wp14:anchorId="298C1759" wp14:editId="7E687597">
-              <wp:simplePos x="0" y="0"/>
-              <wp:positionH relativeFrom="column">
-                <wp:posOffset>5621655</wp:posOffset>
-              </wp:positionH>
-              <wp:positionV relativeFrom="paragraph">
-                <wp:posOffset>354965</wp:posOffset>
-              </wp:positionV>
-              <wp:extent cx="900430" cy="201930"/>
-              <wp:effectExtent l="0" t="0" r="13970" b="7620"/>
-              <wp:wrapNone/>
-              <wp:docPr id="6" name="Text Box 6"/>
-              <wp:cNvGraphicFramePr>
-                <a:graphicFrameLocks xmlns:a="http://schemas.openxmlformats.org/drawingml/2006/main"/>
-              </wp:cNvGraphicFramePr>
-              <a:graphic xmlns:a="http://schemas.openxmlformats.org/drawingml/2006/main">
-                <a:graphicData uri="http://schemas.microsoft.com/office/word/2010/wordprocessingShape">
-                  <wps:wsp>
-                    <wps:cNvSpPr txBox="1">
-                      <a:spLocks/>
-                    </wps:cNvSpPr>
-                    <wps:spPr>
-                      <a:xfrm>
-                        <a:off x="0" y="0"/>
-                        <a:ext cx="900430" cy="201930"/>
-                      </a:xfrm>
-                      <a:prstGeom prst="rect">
-                        <a:avLst/>
-                      </a:prstGeom>
-                      <a:noFill/>
-                      <a:ln w="6350">
-                        <a:noFill/>
-                      </a:ln>
-                      <a:effectLst/>
-                    </wps:spPr>
-                    <wps:txbx>
-                      <w:txbxContent>
-                        <w:p>
-                          <w:pPr>
-                            <w:spacing w:before="0" w:after="0" w:line="240" w:lineRule="auto"/>
-                            <w:jc w:val="right"/>
-                            <w:rPr>
-                              <w:sz w:val="18"/>
-                              <w:szCs w:val="18"/>
-                            </w:rPr>
-                          </w:pPr>
-                          <w:r>
-                            <w:rPr>
-                              <w:sz w:val="18"/>
-                              <w:szCs w:val="18"/>
-                              <w:lang w:val="bg-BG"/>
-                            </w:rPr>
-                            <w:t>Стр.</w:t>
-                          </w:r>
-                          <w:r>
-                            <w:rPr>
-                              <w:sz w:val="18"/>
-                              <w:szCs w:val="18"/>
-                            </w:rPr>
-                            <w:t xml:space="preserve"> </w:t>
-                          </w:r>
-                          <w:r>
-                            <w:rPr>
-                              <w:sz w:val="18"/>
-                              <w:szCs w:val="18"/>
-                            </w:rPr>
-                            <w:fldChar w:fldCharType="begin"/>
-                          </w:r>
-                          <w:r>
-                            <w:rPr>
-                              <w:sz w:val="18"/>
-                              <w:szCs w:val="18"/>
-                            </w:rPr>
-                            <w:instrText xml:space="preserve"> PAGE   \* MERGEFORMAT </w:instrText>
-                          </w:r>
-                          <w:r>
-                            <w:rPr>
-                              <w:sz w:val="18"/>
-                              <w:szCs w:val="18"/>
-                            </w:rPr>
-                            <w:fldChar w:fldCharType="separate"/>
-                          </w:r>
-                          <w:r>
-                            <w:rPr>
-                              <w:noProof/>
-                              <w:sz w:val="18"/>
-                              <w:szCs w:val="18"/>
-                            </w:rPr>
-                            <w:t>21</w:t>
-                          </w:r>
-                          <w:r>
-                            <w:rPr>
-                              <w:sz w:val="18"/>
-                              <w:szCs w:val="18"/>
-                            </w:rPr>
-                            <w:fldChar w:fldCharType="end"/>
-                          </w:r>
-                          <w:r>
-                            <w:rPr>
-                              <w:sz w:val="18"/>
-                              <w:szCs w:val="18"/>
-                            </w:rPr>
-                            <w:t xml:space="preserve"> </w:t>
-                          </w:r>
-                          <w:r>
-                            <w:rPr>
-                              <w:sz w:val="18"/>
-                              <w:szCs w:val="18"/>
-                              <w:lang w:val="bg-BG"/>
-                            </w:rPr>
-                            <w:t>от</w:t>
-                          </w:r>
-                          <w:r>
-                            <w:rPr>
-                              <w:sz w:val="18"/>
-                              <w:szCs w:val="18"/>
-                            </w:rPr>
-                            <w:t xml:space="preserve"> </w:t>
-                          </w:r>
-                          <w:r>
-                            <w:rPr>
-                              <w:sz w:val="18"/>
-                              <w:szCs w:val="18"/>
-                            </w:rPr>
-                            <w:fldChar w:fldCharType="begin"/>
-                          </w:r>
-                          <w:r>
-                            <w:rPr>
-                              <w:sz w:val="18"/>
-                              <w:szCs w:val="18"/>
-                            </w:rPr>
-                            <w:instrText xml:space="preserve"> NUMPAGES   \* MERGEFORMAT </w:instrText>
-                          </w:r>
-                          <w:r>
-                            <w:rPr>
-                              <w:sz w:val="18"/>
-                              <w:szCs w:val="18"/>
-                            </w:rPr>
-                            <w:fldChar w:fldCharType="separate"/>
-                          </w:r>
-                          <w:r>
-                            <w:rPr>
-                              <w:noProof/>
-                              <w:sz w:val="18"/>
-                              <w:szCs w:val="18"/>
-                            </w:rPr>
-                            <w:t>21</w:t>
-                          </w:r>
-                          <w:r>
-                            <w:rPr>
-                              <w:sz w:val="18"/>
-                              <w:szCs w:val="18"/>
-                            </w:rPr>
-                            <w:fldChar w:fldCharType="end"/>
-                          </w:r>
-                        </w:p>
-                      </w:txbxContent>
-                    </wps:txbx>
-                    <wps:bodyPr rot="0" spcFirstLastPara="0" vertOverflow="overflow" horzOverflow="overflow" vert="horz" wrap="square" lIns="0" tIns="0" rIns="0" bIns="0" numCol="1" spcCol="0" rtlCol="0" fromWordArt="0" anchor="ctr" anchorCtr="0" forceAA="0" compatLnSpc="1">
-                      <a:prstTxWarp prst="textNoShape">
-                        <a:avLst/>
-                      </a:prstTxWarp>
-                      <a:noAutofit/>
-                    </wps:bodyPr>
-                  </wps:wsp>
-                </a:graphicData>
-              </a:graphic>
-              <wp14:sizeRelH relativeFrom="page">
-                <wp14:pctWidth>0</wp14:pctWidth>
-              </wp14:sizeRelH>
-              <wp14:sizeRelV relativeFrom="page">
-                <wp14:pctHeight>0</wp14:pctHeight>
-              </wp14:sizeRelV>
-            </wp:anchor>
-          </w:drawing>
-        </mc:Choice>
-        <mc:Fallback>
-          <w:pict>
-            <v:shapetype w14:anchorId="298C1759" id="_x0000_t202" coordsize="21600,21600" o:spt="202" path="m,l,21600r21600,l21600,xe">
-              <v:stroke joinstyle="miter"/>
-              <v:path gradientshapeok="t" o:connecttype="rect"/>
-            </v:shapetype>
-            <v:shape id="Text Box 6" o:spid="_x0000_s1028" type="#_x0000_t202" style="position:absolute;margin-left:442.65pt;margin-top:27.95pt;width:70.9pt;height:15.9pt;z-index:251662336;visibility:visible;mso-wrap-style:square;mso-width-percent:0;mso-height-percent:0;mso-wrap-distance-left:9pt;mso-wrap-distance-top:0;mso-wrap-distance-right:9pt;mso-wrap-distance-bottom:0;mso-position-horizontal:absolute;mso-position-horizontal-relative:text;mso-position-vertical:absolute;mso-position-vertical-relative:text;mso-width-percent:0;mso-height-percent:0;mso-width-relative:page;mso-height-relative:page;v-text-anchor:middle" o:gfxdata="UEsDBBQABgAIAAAAIQC2gziS/gAAAOEBAAATAAAAW0NvbnRlbnRfVHlwZXNdLnhtbJSRQU7DMBBF&#10;90jcwfIWJU67QAgl6YK0S0CoHGBkTxKLZGx5TGhvj5O2G0SRWNoz/78nu9wcxkFMGNg6quQqL6RA&#10;0s5Y6ir5vt9lD1JwBDIwOMJKHpHlpr69KfdHjyxSmriSfYz+USnWPY7AufNIadK6MEJMx9ApD/oD&#10;OlTrorhX2lFEilmcO2RdNtjC5xDF9pCuTyYBB5bi6bQ4syoJ3g9WQ0ymaiLzg5KdCXlKLjvcW893&#10;SUOqXwnz5DrgnHtJTxOsQfEKIT7DmDSUCaxw7Rqn8787ZsmRM9e2VmPeBN4uqYvTtW7jvijg9N/y&#10;JsXecLq0q+WD6m8AAAD//wMAUEsDBBQABgAIAAAAIQA4/SH/1gAAAJQBAAALAAAAX3JlbHMvLnJl&#10;bHOkkMFqwzAMhu+DvYPRfXGawxijTi+j0GvpHsDYimMaW0Yy2fr2M4PBMnrbUb/Q94l/f/hMi1qR&#10;JVI2sOt6UJgd+ZiDgffL8ekFlFSbvV0oo4EbChzGx4f9GRdb25HMsYhqlCwG5lrLq9biZkxWOiqY&#10;22YiTra2kYMu1l1tQD30/bPm3wwYN0x18gb45AdQl1tp5j/sFB2T0FQ7R0nTNEV3j6o9feQzro1i&#10;OWA14Fm+Q8a1a8+Bvu/d/dMb2JY5uiPbhG/ktn4cqGU/er3pcvwCAAD//wMAUEsDBBQABgAIAAAA&#10;IQANzqr6NAIAAHAEAAAOAAAAZHJzL2Uyb0RvYy54bWysVF1v2jAUfZ+0/2D5fSTQDa0RoWKtmCah&#10;thJMfTaOQ6Ilvp5tSLpfv2OH0Krb07QXc+N7fD/OuZfFTd827KSsq0nnfDpJOVNaUlHrQ86/79Yf&#10;PnPmvNCFaEirnD8rx2+W798tOpOpGVXUFMoyBNEu60zOK+9NliROVqoVbkJGaThLsq3w+LSHpLCi&#10;Q/S2SWZpOk86soWxJJVzuL0bnHwZ45elkv6hLJ3yrMk5avPxtPHchzNZLkR2sMJUtTyXIf6hilbU&#10;Gkkvoe6EF+xo6z9CtbW05Kj0E0ltQmVZSxV7QDfT9E0320oYFXsBOc5caHL/L6y8Pz1aVhc5n3Om&#10;RQuJdqr37Av1bB7Y6YzLANoawHyPa6gcO3VmQ/KHAyR5hRkeOKADG31p2/CLPhkeQoDnC+khi8Tl&#10;dZp+vIJHwgUOrmGHmC+PjXX+q6KWBSPnFprGAsRp4/wAHSEhl6Z13TS4F1mjWYfGrj6l8cHFg+CN&#10;DgAVJ+QcJnQxFB4s3+/7yMtsZGFPxTNIsDQMkTNyXaOijXD+UVhMDZrAJvgHHGVDyExni7OK7K+/&#10;3Qc8xISXsw5TmHP38yis4qz5piFzGNnRsKOxHw19bG8Jgz3FjhkZTTywvhnN0lL7hAVZhSxwCS2R&#10;K+fS2/Hj1g/bgBWTarWKMIymEX6jt0aOageGd/2TsOYsg4d+9zROqMjeqDFgBz1WR09lHaUKzA48&#10;nscGYx3FPq9g2JvX3xH18kex/A0AAP//AwBQSwMEFAAGAAgAAAAhAIMBUjveAAAACgEAAA8AAABk&#10;cnMvZG93bnJldi54bWxMj8FugzAQRO+V+g/WVuqtMSGiEIKJqko99Jg0UtqbwRtAwWuEnUD+vptT&#10;e1zN08zbYjvbXlxx9J0jBctFBAKpdqajRsHh6+MlA+GDJqN7R6jghh625eNDoXPjJtrhdR8awSXk&#10;c62gDWHIpfR1i1b7hRuQODu50erA59hIM+qJy20v4yh6lVZ3xAutHvC9xfq8v1jeHQ5HOftkna2m&#10;7zjcTtXu82dU6vlpftuACDiHPxju+qwOJTtV7kLGi15BliUrRhUkyRrEHYjidAmi4ihNQZaF/P9C&#10;+QsAAP//AwBQSwECLQAUAAYACAAAACEAtoM4kv4AAADhAQAAEwAAAAAAAAAAAAAAAAAAAAAAW0Nv&#10;bnRlbnRfVHlwZXNdLnhtbFBLAQItABQABgAIAAAAIQA4/SH/1gAAAJQBAAALAAAAAAAAAAAAAAAA&#10;AC8BAABfcmVscy8ucmVsc1BLAQItABQABgAIAAAAIQANzqr6NAIAAHAEAAAOAAAAAAAAAAAAAAAA&#10;AC4CAABkcnMvZTJvRG9jLnhtbFBLAQItABQABgAIAAAAIQCDAVI73gAAAAoBAAAPAAAAAAAAAAAA&#10;AAAAAI4EAABkcnMvZG93bnJldi54bWxQSwUGAAAAAAQABADzAAAAmQUAAAAA&#10;" filled="f" stroked="f" strokeweight=".5pt">
-              <v:path arrowok="t"/>
-              <v:textbox inset="0,0,0,0">
-                <w:txbxContent>
-                  <w:p>
-                    <w:pPr>
-                      <w:spacing w:before="0" w:after="0" w:line="240" w:lineRule="auto"/>
-                      <w:jc w:val="right"/>
-                      <w:rPr>
-                        <w:sz w:val="18"/>
-                        <w:szCs w:val="18"/>
-                      </w:rPr>
-                    </w:pPr>
-                    <w:r>
-                      <w:rPr>
-                        <w:sz w:val="18"/>
-                        <w:szCs w:val="18"/>
-                        <w:lang w:val="bg-BG"/>
-                      </w:rPr>
-                      <w:t>Стр.</w:t>
-                    </w:r>
-                    <w:r>
-                      <w:rPr>
-                        <w:sz w:val="18"/>
-                        <w:szCs w:val="18"/>
-                      </w:rPr>
-                      <w:t xml:space="preserve"> </w:t>
-                    </w:r>
-                    <w:r>
-                      <w:rPr>
-                        <w:sz w:val="18"/>
-                        <w:szCs w:val="18"/>
-                      </w:rPr>
-                      <w:fldChar w:fldCharType="begin"/>
-                    </w:r>
-                    <w:r>
-                      <w:rPr>
-                        <w:sz w:val="18"/>
-                        <w:szCs w:val="18"/>
-                      </w:rPr>
-                      <w:instrText xml:space="preserve"> PAGE   \* MERGEFORMAT </w:instrText>
-                    </w:r>
-                    <w:r>
-                      <w:rPr>
-                        <w:sz w:val="18"/>
-                        <w:szCs w:val="18"/>
-                      </w:rPr>
-                      <w:fldChar w:fldCharType="separate"/>
-                    </w:r>
-                    <w:r>
-                      <w:rPr>
-                        <w:noProof/>
-                        <w:sz w:val="18"/>
-                        <w:szCs w:val="18"/>
-                      </w:rPr>
-                      <w:t>21</w:t>
-                    </w:r>
-                    <w:r>
-                      <w:rPr>
-                        <w:sz w:val="18"/>
-                        <w:szCs w:val="18"/>
-                      </w:rPr>
-                      <w:fldChar w:fldCharType="end"/>
-                    </w:r>
-                    <w:r>
-                      <w:rPr>
-                        <w:sz w:val="18"/>
-                        <w:szCs w:val="18"/>
-                      </w:rPr>
-                      <w:t xml:space="preserve"> </w:t>
-                    </w:r>
-                    <w:r>
-                      <w:rPr>
-                        <w:sz w:val="18"/>
-                        <w:szCs w:val="18"/>
-                        <w:lang w:val="bg-BG"/>
-                      </w:rPr>
-                      <w:t>от</w:t>
-                    </w:r>
-                    <w:r>
-                      <w:rPr>
-                        <w:sz w:val="18"/>
-                        <w:szCs w:val="18"/>
-                      </w:rPr>
-                      <w:t xml:space="preserve"> </w:t>
-                    </w:r>
-                    <w:r>
-                      <w:rPr>
-                        <w:sz w:val="18"/>
-                        <w:szCs w:val="18"/>
-                      </w:rPr>
-                      <w:fldChar w:fldCharType="begin"/>
-                    </w:r>
-                    <w:r>
-                      <w:rPr>
-                        <w:sz w:val="18"/>
-                        <w:szCs w:val="18"/>
-                      </w:rPr>
-                      <w:instrText xml:space="preserve"> NUMPAGES   \* MERGEFORMAT </w:instrText>
-                    </w:r>
-                    <w:r>
-                      <w:rPr>
-                        <w:sz w:val="18"/>
-                        <w:szCs w:val="18"/>
-                      </w:rPr>
-                      <w:fldChar w:fldCharType="separate"/>
-                    </w:r>
-                    <w:r>
-                      <w:rPr>
-                        <w:noProof/>
-                        <w:sz w:val="18"/>
-                        <w:szCs w:val="18"/>
-                      </w:rPr>
-                      <w:t>21</w:t>
-                    </w:r>
-                    <w:r>
-                      <w:rPr>
-                        <w:sz w:val="18"/>
-                        <w:szCs w:val="18"/>
-                      </w:rPr>
-                      <w:fldChar w:fldCharType="end"/>
-                    </w:r>
-                  </w:p>
-                </w:txbxContent>
-              </v:textbox>
-            </v:shape>
-          </w:pict>
-        </mc:Fallback>
-      </mc:AlternateContent>
+      <w:pict>
+        <v:shape id="Text Box 6" o:spid="_x0000_s4098" type="#_x0000_t202" style="position:absolute;margin-left:442.65pt;margin-top:27.95pt;width:70.9pt;height:15.9pt;z-index:251662336;visibility:visible;v-text-anchor:middle" o:gfxdata="UEsDBBQABgAIAAAAIQC2gziS/gAAAOEBAAATAAAAW0NvbnRlbnRfVHlwZXNdLnhtbJSRQU7DMBBF&#10;90jcwfIWJU67QAgl6YK0S0CoHGBkTxKLZGx5TGhvj5O2G0SRWNoz/78nu9wcxkFMGNg6quQqL6RA&#10;0s5Y6ir5vt9lD1JwBDIwOMJKHpHlpr69KfdHjyxSmriSfYz+USnWPY7AufNIadK6MEJMx9ApD/oD&#10;OlTrorhX2lFEilmcO2RdNtjC5xDF9pCuTyYBB5bi6bQ4syoJ3g9WQ0ymaiLzg5KdCXlKLjvcW893&#10;SUOqXwnz5DrgnHtJTxOsQfEKIT7DmDSUCaxw7Rqn8787ZsmRM9e2VmPeBN4uqYvTtW7jvijg9N/y&#10;JsXecLq0q+WD6m8AAAD//wMAUEsDBBQABgAIAAAAIQA4/SH/1gAAAJQBAAALAAAAX3JlbHMvLnJl&#10;bHOkkMFqwzAMhu+DvYPRfXGawxijTi+j0GvpHsDYimMaW0Yy2fr2M4PBMnrbUb/Q94l/f/hMi1qR&#10;JVI2sOt6UJgd+ZiDgffL8ekFlFSbvV0oo4EbChzGx4f9GRdb25HMsYhqlCwG5lrLq9biZkxWOiqY&#10;22YiTra2kYMu1l1tQD30/bPm3wwYN0x18gb45AdQl1tp5j/sFB2T0FQ7R0nTNEV3j6o9feQzro1i&#10;OWA14Fm+Q8a1a8+Bvu/d/dMb2JY5uiPbhG/ktn4cqGU/er3pcvwCAAD//wMAUEsDBBQABgAIAAAA&#10;IQANzqr6NAIAAHAEAAAOAAAAZHJzL2Uyb0RvYy54bWysVF1v2jAUfZ+0/2D5fSTQDa0RoWKtmCah&#10;thJMfTaOQ6Ilvp5tSLpfv2OH0Krb07QXc+N7fD/OuZfFTd827KSsq0nnfDpJOVNaUlHrQ86/79Yf&#10;PnPmvNCFaEirnD8rx2+W798tOpOpGVXUFMoyBNEu60zOK+9NliROVqoVbkJGaThLsq3w+LSHpLCi&#10;Q/S2SWZpOk86soWxJJVzuL0bnHwZ45elkv6hLJ3yrMk5avPxtPHchzNZLkR2sMJUtTyXIf6hilbU&#10;Gkkvoe6EF+xo6z9CtbW05Kj0E0ltQmVZSxV7QDfT9E0320oYFXsBOc5caHL/L6y8Pz1aVhc5n3Om&#10;RQuJdqr37Av1bB7Y6YzLANoawHyPa6gcO3VmQ/KHAyR5hRkeOKADG31p2/CLPhkeQoDnC+khi8Tl&#10;dZp+vIJHwgUOrmGHmC+PjXX+q6KWBSPnFprGAsRp4/wAHSEhl6Z13TS4F1mjWYfGrj6l8cHFg+CN&#10;DgAVJ+QcJnQxFB4s3+/7yMtsZGFPxTNIsDQMkTNyXaOijXD+UVhMDZrAJvgHHGVDyExni7OK7K+/&#10;3Qc8xISXsw5TmHP38yis4qz5piFzGNnRsKOxHw19bG8Jgz3FjhkZTTywvhnN0lL7hAVZhSxwCS2R&#10;K+fS2/Hj1g/bgBWTarWKMIymEX6jt0aOageGd/2TsOYsg4d+9zROqMjeqDFgBz1WR09lHaUKzA48&#10;nscGYx3FPq9g2JvX3xH18kex/A0AAP//AwBQSwMEFAAGAAgAAAAhAIMBUjveAAAACgEAAA8AAABk&#10;cnMvZG93bnJldi54bWxMj8FugzAQRO+V+g/WVuqtMSGiEIKJqko99Jg0UtqbwRtAwWuEnUD+vptT&#10;e1zN08zbYjvbXlxx9J0jBctFBAKpdqajRsHh6+MlA+GDJqN7R6jghh625eNDoXPjJtrhdR8awSXk&#10;c62gDWHIpfR1i1b7hRuQODu50erA59hIM+qJy20v4yh6lVZ3xAutHvC9xfq8v1jeHQ5HOftkna2m&#10;7zjcTtXu82dU6vlpftuACDiHPxju+qwOJTtV7kLGi15BliUrRhUkyRrEHYjidAmi4ihNQZaF/P9C&#10;+QsAAP//AwBQSwECLQAUAAYACAAAACEAtoM4kv4AAADhAQAAEwAAAAAAAAAAAAAAAAAAAAAAW0Nv&#10;bnRlbnRfVHlwZXNdLnhtbFBLAQItABQABgAIAAAAIQA4/SH/1gAAAJQBAAALAAAAAAAAAAAAAAAA&#10;AC8BAABfcmVscy8ucmVsc1BLAQItABQABgAIAAAAIQANzqr6NAIAAHAEAAAOAAAAAAAAAAAAAAAA&#10;AC4CAABkcnMvZTJvRG9jLnhtbFBLAQItABQABgAIAAAAIQCDAVI73gAAAAoBAAAPAAAAAAAAAAAA&#10;AAAAAI4EAABkcnMvZG93bnJldi54bWxQSwUGAAAAAAQABADzAAAAmQUAAAAA&#10;" filled="f" stroked="f" strokeweight=".5pt">
+          <v:path arrowok="t"/>
+          <v:textbox inset="0,0,0,0">
+            <w:txbxContent>
+              <w:p>
+                <w:pPr>
+                  <w:spacing w:before="0" w:after="0" w:line="240" w:lineRule="auto"/>
+                  <w:jc w:val="right"/>
+                  <w:rPr>
+                    <w:sz w:val="18"/>
+                    <w:szCs w:val="18"/>
+                  </w:rPr>
+                </w:pPr>
+                <w:r>
+                  <w:rPr>
+                    <w:sz w:val="18"/>
+                    <w:szCs w:val="18"/>
+                    <w:lang w:val="bg-BG"/>
+                  </w:rPr>
+                  <w:t>Стр.</w:t>
+                </w:r>
+                <w:r>
+                  <w:rPr>
+                    <w:sz w:val="18"/>
+                    <w:szCs w:val="18"/>
+                  </w:rPr>
+                  <w:t xml:space="preserve"> </w:t>
+                </w:r>
+                <w:r>
+                  <w:rPr>
+                    <w:sz w:val="18"/>
+                    <w:szCs w:val="18"/>
+                  </w:rPr>
+                  <w:fldChar w:fldCharType="begin"/>
+                </w:r>
+                <w:r>
+                  <w:rPr>
+                    <w:sz w:val="18"/>
+                    <w:szCs w:val="18"/>
+                  </w:rPr>
+                  <w:instrText xml:space="preserve"> PAGE   \* MERGEFORMAT </w:instrText>
+                </w:r>
+                <w:r>
+                  <w:rPr>
+                    <w:sz w:val="18"/>
+                    <w:szCs w:val="18"/>
+                  </w:rPr>
+                  <w:fldChar w:fldCharType="separate"/>
+                </w:r>
+                <w:r>
+                  <w:rPr>
+                    <w:noProof/>
+                    <w:sz w:val="18"/>
+                    <w:szCs w:val="18"/>
+                  </w:rPr>
+                  <w:t>1</w:t>
+                </w:r>
+                <w:r>
+                  <w:rPr>
+                    <w:sz w:val="18"/>
+                    <w:szCs w:val="18"/>
+                  </w:rPr>
+                  <w:fldChar w:fldCharType="end"/>
+                </w:r>
+                <w:r>
+                  <w:rPr>
+                    <w:sz w:val="18"/>
+                    <w:szCs w:val="18"/>
+                  </w:rPr>
+                  <w:t xml:space="preserve"> </w:t>
+                </w:r>
+                <w:r>
+                  <w:rPr>
+                    <w:sz w:val="18"/>
+                    <w:szCs w:val="18"/>
+                    <w:lang w:val="bg-BG"/>
+                  </w:rPr>
+                  <w:t>от</w:t>
+                </w:r>
+                <w:r>
+                  <w:rPr>
+                    <w:sz w:val="18"/>
+                    <w:szCs w:val="18"/>
+                  </w:rPr>
+                  <w:t xml:space="preserve"> </w:t>
+                </w:r>
+                <w:fldSimple w:instr=" NUMPAGES   \* MERGEFORMAT ">
+                  <w:r>
+                    <w:rPr>
+                      <w:noProof/>
+                      <w:sz w:val="18"/>
+                      <w:szCs w:val="18"/>
+                    </w:rPr>
+                    <w:t>22</w:t>
+                  </w:r>
+                </w:fldSimple>
+              </w:p>
+            </w:txbxContent>
+          </v:textbox>
+        </v:shape>
+      </w:pict>
     </w:r>
     <w:r>
       <w:rPr>
         <w:noProof/>
       </w:rPr>
-      <mc:AlternateContent>
-        <mc:Choice Requires="wps">
-          <w:drawing>
-            <wp:anchor distT="0" distB="0" distL="114300" distR="114300" simplePos="0" relativeHeight="251659264" behindDoc="0" locked="0" layoutInCell="1" allowOverlap="1" wp14:anchorId="08740DE8" wp14:editId="67462E0F">
-              <wp:simplePos x="0" y="0"/>
-              <wp:positionH relativeFrom="column">
-                <wp:posOffset>1581785</wp:posOffset>
-              </wp:positionH>
-              <wp:positionV relativeFrom="paragraph">
-                <wp:posOffset>86995</wp:posOffset>
-              </wp:positionV>
-              <wp:extent cx="5033010" cy="513715"/>
-              <wp:effectExtent l="0" t="0" r="0" b="635"/>
-              <wp:wrapNone/>
-              <wp:docPr id="5" name="Text Box 5"/>
-              <wp:cNvGraphicFramePr>
-                <a:graphicFrameLocks xmlns:a="http://schemas.openxmlformats.org/drawingml/2006/main"/>
-              </wp:cNvGraphicFramePr>
-              <a:graphic xmlns:a="http://schemas.openxmlformats.org/drawingml/2006/main">
-                <a:graphicData uri="http://schemas.microsoft.com/office/word/2010/wordprocessingShape">
-                  <wps:wsp>
-                    <wps:cNvSpPr txBox="1">
-                      <a:spLocks noChangeArrowheads="1"/>
-                    </wps:cNvSpPr>
-                    <wps:spPr bwMode="auto">
-                      <a:xfrm>
-                        <a:off x="0" y="0"/>
-                        <a:ext cx="5033010" cy="513715"/>
-                      </a:xfrm>
-                      <a:prstGeom prst="rect">
-                        <a:avLst/>
-                      </a:prstGeom>
-                      <a:noFill/>
-                      <a:ln w="9525">
-                        <a:noFill/>
-                        <a:miter lim="800000"/>
-                        <a:headEnd/>
-                        <a:tailEnd/>
-                      </a:ln>
-                    </wps:spPr>
-                    <wps:txbx>
-                      <w:txbxContent>
-                        <w:p>
-                          <w:pPr>
-                            <w:spacing w:after="0" w:line="240" w:lineRule="auto"/>
-                            <w:ind w:left="1134"/>
-                            <w:rPr>
-                              <w:sz w:val="19"/>
-                              <w:szCs w:val="19"/>
-                            </w:rPr>
-                          </w:pPr>
-                        </w:p>
-                      </w:txbxContent>
-                    </wps:txbx>
-                    <wps:bodyPr rot="0" vert="horz" wrap="square" lIns="18000" tIns="43200" rIns="18000" bIns="18000" anchor="t" anchorCtr="0">
-                      <a:noAutofit/>
-                    </wps:bodyPr>
-                  </wps:wsp>
-                </a:graphicData>
-              </a:graphic>
-              <wp14:sizeRelH relativeFrom="page">
-                <wp14:pctWidth>0</wp14:pctWidth>
-              </wp14:sizeRelH>
-              <wp14:sizeRelV relativeFrom="page">
-                <wp14:pctHeight>0</wp14:pctHeight>
-              </wp14:sizeRelV>
-            </wp:anchor>
-          </w:drawing>
-        </mc:Choice>
-        <mc:Fallback>
-          <w:pict>
-            <v:shape w14:anchorId="08740DE8" id="Text Box 5" o:spid="_x0000_s1029" type="#_x0000_t202" style="position:absolute;margin-left:124.55pt;margin-top:6.85pt;width:396.3pt;height:40.45pt;z-index:251659264;visibility:visible;mso-wrap-style:square;mso-width-percent:0;mso-height-percent:0;mso-wrap-distance-left:9pt;mso-wrap-distance-top:0;mso-wrap-distance-right:9pt;mso-wrap-distance-bottom:0;mso-position-horizontal:absolute;mso-position-horizontal-relative:text;mso-position-vertical:absolute;mso-position-vertical-relative:text;mso-width-percent:0;mso-height-percent:0;mso-width-relative:page;mso-height-relative:page;v-text-anchor:top" o:gfxdata="UEsDBBQABgAIAAAAIQC2gziS/gAAAOEBAAATAAAAW0NvbnRlbnRfVHlwZXNdLnhtbJSRQU7DMBBF&#10;90jcwfIWJU67QAgl6YK0S0CoHGBkTxKLZGx5TGhvj5O2G0SRWNoz/78nu9wcxkFMGNg6quQqL6RA&#10;0s5Y6ir5vt9lD1JwBDIwOMJKHpHlpr69KfdHjyxSmriSfYz+USnWPY7AufNIadK6MEJMx9ApD/oD&#10;OlTrorhX2lFEilmcO2RdNtjC5xDF9pCuTyYBB5bi6bQ4syoJ3g9WQ0ymaiLzg5KdCXlKLjvcW893&#10;SUOqXwnz5DrgnHtJTxOsQfEKIT7DmDSUCaxw7Rqn8787ZsmRM9e2VmPeBN4uqYvTtW7jvijg9N/y&#10;JsXecLq0q+WD6m8AAAD//wMAUEsDBBQABgAIAAAAIQA4/SH/1gAAAJQBAAALAAAAX3JlbHMvLnJl&#10;bHOkkMFqwzAMhu+DvYPRfXGawxijTi+j0GvpHsDYimMaW0Yy2fr2M4PBMnrbUb/Q94l/f/hMi1qR&#10;JVI2sOt6UJgd+ZiDgffL8ekFlFSbvV0oo4EbChzGx4f9GRdb25HMsYhqlCwG5lrLq9biZkxWOiqY&#10;22YiTra2kYMu1l1tQD30/bPm3wwYN0x18gb45AdQl1tp5j/sFB2T0FQ7R0nTNEV3j6o9feQzro1i&#10;OWA14Fm+Q8a1a8+Bvu/d/dMb2JY5uiPbhG/ktn4cqGU/er3pcvwCAAD//wMAUEsDBBQABgAIAAAA&#10;IQDCH7E5CwIAAPkDAAAOAAAAZHJzL2Uyb0RvYy54bWysU9uO0zAQfUfiHyy/06QtgSVqulp2WYS0&#10;XKRdPmDqOI2F7TG226R8/Y6dtlTwhshDZHs8Z+acOV5dj0azvfRBoW34fFZyJq3AVtltw78/3b+6&#10;4ixEsC1otLLhBxn49frli9XgarnAHnUrPSMQG+rBNbyP0dVFEUQvDYQZOmkp2KE3EGnrt0XrYSB0&#10;o4tFWb4pBvSt8yhkCHR6NwX5OuN3nRTxa9cFGZluOPUW89/n/yb9i/UK6q0H1ytxbAP+oQsDylLR&#10;M9QdRGA7r/6CMkp4DNjFmUBTYNcpITMHYjMv/2Dz2IOTmQuJE9xZpvD/YMWX/TfPVNvwijMLhkb0&#10;JMfI3uPIqqTO4EJNlx4dXYsjHdOUM9PgHlD8CMzibQ92K2+8x6GX0FJ385RZXKROOCGBbIbP2FIZ&#10;2EXMQGPnTZKOxGCETlM6nCeTWhF0WJXLJenDmaBYNV++nefmCqhP2c6H+FGiYWnRcE+Tz+iwfwgx&#10;dQP16UoqZvFeaZ2nry0bGv6uWlQ54SJiVCRzamUaflWmb7JLIvnBtjk5gtLTmgpoe2SdiE6U47gZ&#10;s7zLk5gbbA8kg8fJi/R2aNGj/8XZQD5sePi5Ay85059skjJVJuPmzesleZ4zfxnZXG7ACoJqeORs&#10;Wt7GbPaJ8g1J3qmsRprN1MmxZfJXFun4FpKBL/f51u8Xu34GAAD//wMAUEsDBBQABgAIAAAAIQBO&#10;L4u+3wAAAAoBAAAPAAAAZHJzL2Rvd25yZXYueG1sTI9NT8MwDIbvSPyHyEjcWNqtjK00nfYhJI5s&#10;7LBj1pimo3GqJtvKv8c7wc3W++j142IxuFZcsA+NJwXpKAGBVHnTUK1g//n2NAMRoiajW0+o4AcD&#10;LMr7u0Lnxl9pi5ddrAWXUMi1Ahtjl0sZKotOh5HvkDj78r3Tkde+lqbXVy53rRwnyVQ63RBfsLrD&#10;tcXqe3d2CrYnc5rM7Gr5fBg26/dVqDfSfyj1+DAsX0FEHOIfDDd9VoeSnY7+TCaIVsE4m6eMcjB5&#10;AXEDkizl6ahgnk1BloX8/0L5CwAA//8DAFBLAQItABQABgAIAAAAIQC2gziS/gAAAOEBAAATAAAA&#10;AAAAAAAAAAAAAAAAAABbQ29udGVudF9UeXBlc10ueG1sUEsBAi0AFAAGAAgAAAAhADj9If/WAAAA&#10;lAEAAAsAAAAAAAAAAAAAAAAALwEAAF9yZWxzLy5yZWxzUEsBAi0AFAAGAAgAAAAhAMIfsTkLAgAA&#10;+QMAAA4AAAAAAAAAAAAAAAAALgIAAGRycy9lMm9Eb2MueG1sUEsBAi0AFAAGAAgAAAAhAE4vi77f&#10;AAAACgEAAA8AAAAAAAAAAAAAAAAAZQQAAGRycy9kb3ducmV2LnhtbFBLBQYAAAAABAAEAPMAAABx&#10;BQAAAAA=&#10;" filled="f" stroked="f">
-              <v:textbox inset=".5mm,1.2mm,.5mm,.5mm">
-                <w:txbxContent>
-                  <w:p>
-                    <w:pPr>
-                      <w:spacing w:after="0" w:line="240" w:lineRule="auto"/>
-                      <w:ind w:left="1134"/>
-                      <w:rPr>
-                        <w:sz w:val="19"/>
-                        <w:szCs w:val="19"/>
-                      </w:rPr>
-                    </w:pPr>
-                  </w:p>
-                </w:txbxContent>
-              </v:textbox>
-            </v:shape>
-          </w:pict>
-        </mc:Fallback>
-      </mc:AlternateContent>
+      <w:pict>
+        <v:shape id="Text Box 5" o:spid="_x0000_s4097" type="#_x0000_t202" style="position:absolute;margin-left:124.55pt;margin-top:6.85pt;width:396.3pt;height:40.45pt;z-index:251659264;visibility:visible" o:gfxdata="UEsDBBQABgAIAAAAIQC2gziS/gAAAOEBAAATAAAAW0NvbnRlbnRfVHlwZXNdLnhtbJSRQU7DMBBF&#10;90jcwfIWJU67QAgl6YK0S0CoHGBkTxKLZGx5TGhvj5O2G0SRWNoz/78nu9wcxkFMGNg6quQqL6RA&#10;0s5Y6ir5vt9lD1JwBDIwOMJKHpHlpr69KfdHjyxSmriSfYz+USnWPY7AufNIadK6MEJMx9ApD/oD&#10;OlTrorhX2lFEilmcO2RdNtjC5xDF9pCuTyYBB5bi6bQ4syoJ3g9WQ0ymaiLzg5KdCXlKLjvcW893&#10;SUOqXwnz5DrgnHtJTxOsQfEKIT7DmDSUCaxw7Rqn8787ZsmRM9e2VmPeBN4uqYvTtW7jvijg9N/y&#10;JsXecLq0q+WD6m8AAAD//wMAUEsDBBQABgAIAAAAIQA4/SH/1gAAAJQBAAALAAAAX3JlbHMvLnJl&#10;bHOkkMFqwzAMhu+DvYPRfXGawxijTi+j0GvpHsDYimMaW0Yy2fr2M4PBMnrbUb/Q94l/f/hMi1qR&#10;JVI2sOt6UJgd+ZiDgffL8ekFlFSbvV0oo4EbChzGx4f9GRdb25HMsYhqlCwG5lrLq9biZkxWOiqY&#10;22YiTra2kYMu1l1tQD30/bPm3wwYN0x18gb45AdQl1tp5j/sFB2T0FQ7R0nTNEV3j6o9feQzro1i&#10;OWA14Fm+Q8a1a8+Bvu/d/dMb2JY5uiPbhG/ktn4cqGU/er3pcvwCAAD//wMAUEsDBBQABgAIAAAA&#10;IQDCH7E5CwIAAPkDAAAOAAAAZHJzL2Uyb0RvYy54bWysU9uO0zAQfUfiHyy/06QtgSVqulp2WYS0&#10;XKRdPmDqOI2F7TG226R8/Y6dtlTwhshDZHs8Z+acOV5dj0azvfRBoW34fFZyJq3AVtltw78/3b+6&#10;4ixEsC1otLLhBxn49frli9XgarnAHnUrPSMQG+rBNbyP0dVFEUQvDYQZOmkp2KE3EGnrt0XrYSB0&#10;o4tFWb4pBvSt8yhkCHR6NwX5OuN3nRTxa9cFGZluOPUW89/n/yb9i/UK6q0H1ytxbAP+oQsDylLR&#10;M9QdRGA7r/6CMkp4DNjFmUBTYNcpITMHYjMv/2Dz2IOTmQuJE9xZpvD/YMWX/TfPVNvwijMLhkb0&#10;JMfI3uPIqqTO4EJNlx4dXYsjHdOUM9PgHlD8CMzibQ92K2+8x6GX0FJ385RZXKROOCGBbIbP2FIZ&#10;2EXMQGPnTZKOxGCETlM6nCeTWhF0WJXLJenDmaBYNV++nefmCqhP2c6H+FGiYWnRcE+Tz+iwfwgx&#10;dQP16UoqZvFeaZ2nry0bGv6uWlQ54SJiVCRzamUaflWmb7JLIvnBtjk5gtLTmgpoe2SdiE6U47gZ&#10;s7zLk5gbbA8kg8fJi/R2aNGj/8XZQD5sePi5Ay85059skjJVJuPmzesleZ4zfxnZXG7ACoJqeORs&#10;Wt7GbPaJ8g1J3qmsRprN1MmxZfJXFun4FpKBL/f51u8Xu34GAAD//wMAUEsDBBQABgAIAAAAIQBO&#10;L4u+3wAAAAoBAAAPAAAAZHJzL2Rvd25yZXYueG1sTI9NT8MwDIbvSPyHyEjcWNqtjK00nfYhJI5s&#10;7LBj1pimo3GqJtvKv8c7wc3W++j142IxuFZcsA+NJwXpKAGBVHnTUK1g//n2NAMRoiajW0+o4AcD&#10;LMr7u0Lnxl9pi5ddrAWXUMi1Ahtjl0sZKotOh5HvkDj78r3Tkde+lqbXVy53rRwnyVQ63RBfsLrD&#10;tcXqe3d2CrYnc5rM7Gr5fBg26/dVqDfSfyj1+DAsX0FEHOIfDDd9VoeSnY7+TCaIVsE4m6eMcjB5&#10;AXEDkizl6ahgnk1BloX8/0L5CwAA//8DAFBLAQItABQABgAIAAAAIQC2gziS/gAAAOEBAAATAAAA&#10;AAAAAAAAAAAAAAAAAABbQ29udGVudF9UeXBlc10ueG1sUEsBAi0AFAAGAAgAAAAhADj9If/WAAAA&#10;lAEAAAsAAAAAAAAAAAAAAAAALwEAAF9yZWxzLy5yZWxzUEsBAi0AFAAGAAgAAAAhAMIfsTkLAgAA&#10;+QMAAA4AAAAAAAAAAAAAAAAALgIAAGRycy9lMm9Eb2MueG1sUEsBAi0AFAAGAAgAAAAhAE4vi77f&#10;AAAACgEAAA8AAAAAAAAAAAAAAAAAZQQAAGRycy9kb3ducmV2LnhtbFBLBQYAAAAABAAEAPMAAABx&#10;BQAAAAA=&#10;" filled="f" stroked="f">
+          <v:textbox inset=".5mm,1.2mm,.5mm,.5mm">
+            <w:txbxContent>
+              <w:p>
+                <w:pPr>
+                  <w:spacing w:after="0" w:line="240" w:lineRule="auto"/>
+                  <w:ind w:left="1134"/>
+                  <w:rPr>
+                    <w:sz w:val="19"/>
+                    <w:szCs w:val="19"/>
+                  </w:rPr>
+                </w:pPr>
+              </w:p>
+            </w:txbxContent>
+          </v:textbox>
+        </v:shape>
+      </w:pict>
     </w:r>
   </w:p>
   <w:p>
     <w:pPr>
-      <w:pStyle w:val="Footer"/>
+      <w:pStyle w:val="a5"/>
     </w:pPr>
   </w:p>
   <w:p>
     <w:pPr>
-      <w:pStyle w:val="Footer"/>
+      <w:pStyle w:val="a5"/>
     </w:pPr>
   </w:p>
 </w:ftr>
 </file>
 
 <file path=word/footnotes.xml><?xml version="1.0" encoding="utf-8"?>
-<w:footnotes xmlns:wpc="http://schemas.microsoft.com/office/word/2010/wordprocessingCanvas" xmlns:cx="http://schemas.microsoft.com/office/drawing/2014/chartex" xmlns:mc="http://schemas.openxmlformats.org/markup-compatibility/2006" xmlns:o="urn:schemas-microsoft-com:office:office" xmlns:r="http://schemas.openxmlformats.org/officeDocument/2006/relationships" xmlns:m="http://schemas.openxmlformats.org/officeDocument/2006/math" xmlns:v="urn:schemas-microsoft-com:vml" xmlns:wp14="http://schemas.microsoft.com/office/word/2010/wordprocessingDrawing" xmlns:wp="http://schemas.openxmlformats.org/drawingml/2006/wordprocessingDrawing" xmlns:w10="urn:schemas-microsoft-com:office:word" xmlns:w="http://schemas.openxmlformats.org/wordprocessingml/2006/main" xmlns:w14="http://schemas.microsoft.com/office/word/2010/wordml" xmlns:w15="http://schemas.microsoft.com/office/word/2012/wordml" xmlns:w16se="http://schemas.microsoft.com/office/word/2015/wordml/symex" xmlns:wpg="http://schemas.microsoft.com/office/word/2010/wordprocessingGroup" xmlns:wpi="http://schemas.microsoft.com/office/word/2010/wordprocessingInk" xmlns:wne="http://schemas.microsoft.com/office/word/2006/wordml" xmlns:wps="http://schemas.microsoft.com/office/word/2010/wordprocessingShape" mc:Ignorable="w14 w15 w16se wp14">
+<w:footnotes xmlns:ve="http://schemas.openxmlformats.org/markup-compatibility/2006" xmlns:o="urn:schemas-microsoft-com:office:office" xmlns:r="http://schemas.openxmlformats.org/officeDocument/2006/relationships" xmlns:m="http://schemas.openxmlformats.org/officeDocument/2006/math" xmlns:v="urn:schemas-microsoft-com:vml" xmlns:wp="http://schemas.openxmlformats.org/drawingml/2006/wordprocessingDrawing" xmlns:w10="urn:schemas-microsoft-com:office:word" xmlns:w="http://schemas.openxmlformats.org/wordprocessingml/2006/main" xmlns:wne="http://schemas.microsoft.com/office/word/2006/wordml">
   <w:footnote w:type="separator" w:id="-1">
     <w:p>
       <w:pPr>
@@ -7422,10 +6952,10 @@
 </file>
 
 <file path=word/header1.xml><?xml version="1.0" encoding="utf-8"?>
-<w:hdr xmlns:wpc="http://schemas.microsoft.com/office/word/2010/wordprocessingCanvas" xmlns:cx="http://schemas.microsoft.com/office/drawing/2014/chartex" xmlns:mc="http://schemas.openxmlformats.org/markup-compatibility/2006" xmlns:o="urn:schemas-microsoft-com:office:office" xmlns:r="http://schemas.openxmlformats.org/officeDocument/2006/relationships" xmlns:m="http://schemas.openxmlformats.org/officeDocument/2006/math" xmlns:v="urn:schemas-microsoft-com:vml" xmlns:wp14="http://schemas.microsoft.com/office/word/2010/wordprocessingDrawing" xmlns:wp="http://schemas.openxmlformats.org/drawingml/2006/wordprocessingDrawing" xmlns:w10="urn:schemas-microsoft-com:office:word" xmlns:w="http://schemas.openxmlformats.org/wordprocessingml/2006/main" xmlns:w14="http://schemas.microsoft.com/office/word/2010/wordml" xmlns:w15="http://schemas.microsoft.com/office/word/2012/wordml" xmlns:w16se="http://schemas.microsoft.com/office/word/2015/wordml/symex" xmlns:wpg="http://schemas.microsoft.com/office/word/2010/wordprocessingGroup" xmlns:wpi="http://schemas.microsoft.com/office/word/2010/wordprocessingInk" xmlns:wne="http://schemas.microsoft.com/office/word/2006/wordml" xmlns:wps="http://schemas.microsoft.com/office/word/2010/wordprocessingShape" mc:Ignorable="w14 w15 w16se wp14">
+<w:hdr xmlns:ve="http://schemas.openxmlformats.org/markup-compatibility/2006" xmlns:o="urn:schemas-microsoft-com:office:office" xmlns:r="http://schemas.openxmlformats.org/officeDocument/2006/relationships" xmlns:m="http://schemas.openxmlformats.org/officeDocument/2006/math" xmlns:v="urn:schemas-microsoft-com:vml" xmlns:wp="http://schemas.openxmlformats.org/drawingml/2006/wordprocessingDrawing" xmlns:w10="urn:schemas-microsoft-com:office:word" xmlns:w="http://schemas.openxmlformats.org/wordprocessingml/2006/main" xmlns:wne="http://schemas.microsoft.com/office/word/2006/wordml">
   <w:p>
     <w:pPr>
-      <w:pStyle w:val="Header"/>
+      <w:pStyle w:val="a3"/>
       <w:ind w:hanging="1134"/>
     </w:pPr>
   </w:p>
@@ -7433,8 +6963,8 @@
 </file>
 
 <file path=word/numbering.xml><?xml version="1.0" encoding="utf-8"?>
-<w:numbering xmlns:wpc="http://schemas.microsoft.com/office/word/2010/wordprocessingCanvas" xmlns:cx="http://schemas.microsoft.com/office/drawing/2014/chartex" xmlns:mc="http://schemas.openxmlformats.org/markup-compatibility/2006" xmlns:o="urn:schemas-microsoft-com:office:office" xmlns:r="http://schemas.openxmlformats.org/officeDocument/2006/relationships" xmlns:m="http://schemas.openxmlformats.org/officeDocument/2006/math" xmlns:v="urn:schemas-microsoft-com:vml" xmlns:wp14="http://schemas.microsoft.com/office/word/2010/wordprocessingDrawing" xmlns:wp="http://schemas.openxmlformats.org/drawingml/2006/wordprocessingDrawing" xmlns:w10="urn:schemas-microsoft-com:office:word" xmlns:w="http://schemas.openxmlformats.org/wordprocessingml/2006/main" xmlns:w14="http://schemas.microsoft.com/office/word/2010/wordml" xmlns:w15="http://schemas.microsoft.com/office/word/2012/wordml" xmlns:w16se="http://schemas.microsoft.com/office/word/2015/wordml/symex" xmlns:wpg="http://schemas.microsoft.com/office/word/2010/wordprocessingGroup" xmlns:wpi="http://schemas.microsoft.com/office/word/2010/wordprocessingInk" xmlns:wne="http://schemas.microsoft.com/office/word/2006/wordml" xmlns:wps="http://schemas.microsoft.com/office/word/2010/wordprocessingShape" mc:Ignorable="w14 w15 w16se wp14">
-  <w:abstractNum w:abstractNumId="0" w15:restartNumberingAfterBreak="0">
+<w:numbering xmlns:ve="http://schemas.openxmlformats.org/markup-compatibility/2006" xmlns:o="urn:schemas-microsoft-com:office:office" xmlns:r="http://schemas.openxmlformats.org/officeDocument/2006/relationships" xmlns:m="http://schemas.openxmlformats.org/officeDocument/2006/math" xmlns:v="urn:schemas-microsoft-com:vml" xmlns:wp="http://schemas.openxmlformats.org/drawingml/2006/wordprocessingDrawing" xmlns:w10="urn:schemas-microsoft-com:office:word" xmlns:w="http://schemas.openxmlformats.org/wordprocessingml/2006/main" xmlns:wne="http://schemas.microsoft.com/office/word/2006/wordml">
+  <w:abstractNum w:abstractNumId="0">
     <w:nsid w:val="000E4DE0"/>
     <w:multiLevelType w:val="hybridMultilevel"/>
     <w:tmpl w:val="83FA7374"/>
@@ -7547,7 +7077,7 @@
       </w:rPr>
     </w:lvl>
   </w:abstractNum>
-  <w:abstractNum w:abstractNumId="1" w15:restartNumberingAfterBreak="0">
+  <w:abstractNum w:abstractNumId="1">
     <w:nsid w:val="01943662"/>
     <w:multiLevelType w:val="hybridMultilevel"/>
     <w:tmpl w:val="08560F0E"/>
@@ -7660,7 +7190,7 @@
       </w:rPr>
     </w:lvl>
   </w:abstractNum>
-  <w:abstractNum w:abstractNumId="2" w15:restartNumberingAfterBreak="0">
+  <w:abstractNum w:abstractNumId="2">
     <w:nsid w:val="01B94536"/>
     <w:multiLevelType w:val="hybridMultilevel"/>
     <w:tmpl w:val="C5C81BBE"/>
@@ -7773,7 +7303,7 @@
       </w:rPr>
     </w:lvl>
   </w:abstractNum>
-  <w:abstractNum w:abstractNumId="3" w15:restartNumberingAfterBreak="0">
+  <w:abstractNum w:abstractNumId="3">
     <w:nsid w:val="01C77081"/>
     <w:multiLevelType w:val="hybridMultilevel"/>
     <w:tmpl w:val="9DCC3AC0"/>
@@ -7912,7 +7442,7 @@
       </w:rPr>
     </w:lvl>
   </w:abstractNum>
-  <w:abstractNum w:abstractNumId="4" w15:restartNumberingAfterBreak="0">
+  <w:abstractNum w:abstractNumId="4">
     <w:nsid w:val="04E60920"/>
     <w:multiLevelType w:val="hybridMultilevel"/>
     <w:tmpl w:val="9DB0F662"/>
@@ -8025,7 +7555,7 @@
       </w:rPr>
     </w:lvl>
   </w:abstractNum>
-  <w:abstractNum w:abstractNumId="5" w15:restartNumberingAfterBreak="0">
+  <w:abstractNum w:abstractNumId="5">
     <w:nsid w:val="06342D93"/>
     <w:multiLevelType w:val="hybridMultilevel"/>
     <w:tmpl w:val="3E86E586"/>
@@ -8138,7 +7668,7 @@
       </w:rPr>
     </w:lvl>
   </w:abstractNum>
-  <w:abstractNum w:abstractNumId="6" w15:restartNumberingAfterBreak="0">
+  <w:abstractNum w:abstractNumId="6">
     <w:nsid w:val="0723034A"/>
     <w:multiLevelType w:val="hybridMultilevel"/>
     <w:tmpl w:val="A454CBA4"/>
@@ -8251,7 +7781,7 @@
       </w:rPr>
     </w:lvl>
   </w:abstractNum>
-  <w:abstractNum w:abstractNumId="7" w15:restartNumberingAfterBreak="0">
+  <w:abstractNum w:abstractNumId="7">
     <w:nsid w:val="086A0883"/>
     <w:multiLevelType w:val="hybridMultilevel"/>
     <w:tmpl w:val="768A232C"/>
@@ -8390,7 +7920,7 @@
       </w:rPr>
     </w:lvl>
   </w:abstractNum>
-  <w:abstractNum w:abstractNumId="8" w15:restartNumberingAfterBreak="0">
+  <w:abstractNum w:abstractNumId="8">
     <w:nsid w:val="09995C7E"/>
     <w:multiLevelType w:val="hybridMultilevel"/>
     <w:tmpl w:val="2786A232"/>
@@ -8529,7 +8059,7 @@
       </w:rPr>
     </w:lvl>
   </w:abstractNum>
-  <w:abstractNum w:abstractNumId="9" w15:restartNumberingAfterBreak="0">
+  <w:abstractNum w:abstractNumId="9">
     <w:nsid w:val="0FA026AF"/>
     <w:multiLevelType w:val="hybridMultilevel"/>
     <w:tmpl w:val="7FFE911C"/>
@@ -8642,7 +8172,7 @@
       </w:rPr>
     </w:lvl>
   </w:abstractNum>
-  <w:abstractNum w:abstractNumId="10" w15:restartNumberingAfterBreak="0">
+  <w:abstractNum w:abstractNumId="10">
     <w:nsid w:val="0FAB53E9"/>
     <w:multiLevelType w:val="hybridMultilevel"/>
     <w:tmpl w:val="40069064"/>
@@ -8755,7 +8285,7 @@
       </w:rPr>
     </w:lvl>
   </w:abstractNum>
-  <w:abstractNum w:abstractNumId="11" w15:restartNumberingAfterBreak="0">
+  <w:abstractNum w:abstractNumId="11">
     <w:nsid w:val="10442CFF"/>
     <w:multiLevelType w:val="hybridMultilevel"/>
     <w:tmpl w:val="E8D00F80"/>
@@ -8868,7 +8398,7 @@
       </w:rPr>
     </w:lvl>
   </w:abstractNum>
-  <w:abstractNum w:abstractNumId="12" w15:restartNumberingAfterBreak="0">
+  <w:abstractNum w:abstractNumId="12">
     <w:nsid w:val="10FD6310"/>
     <w:multiLevelType w:val="hybridMultilevel"/>
     <w:tmpl w:val="4C4C7406"/>
@@ -8981,7 +8511,7 @@
       </w:rPr>
     </w:lvl>
   </w:abstractNum>
-  <w:abstractNum w:abstractNumId="13" w15:restartNumberingAfterBreak="0">
+  <w:abstractNum w:abstractNumId="13">
     <w:nsid w:val="111D38A0"/>
     <w:multiLevelType w:val="hybridMultilevel"/>
     <w:tmpl w:val="32F2B4DE"/>
@@ -9094,7 +8624,7 @@
       </w:rPr>
     </w:lvl>
   </w:abstractNum>
-  <w:abstractNum w:abstractNumId="14" w15:restartNumberingAfterBreak="0">
+  <w:abstractNum w:abstractNumId="14">
     <w:nsid w:val="13D330C4"/>
     <w:multiLevelType w:val="hybridMultilevel"/>
     <w:tmpl w:val="271A69FE"/>
@@ -9207,7 +8737,7 @@
       </w:rPr>
     </w:lvl>
   </w:abstractNum>
-  <w:abstractNum w:abstractNumId="15" w15:restartNumberingAfterBreak="0">
+  <w:abstractNum w:abstractNumId="15">
     <w:nsid w:val="19B90CF5"/>
     <w:multiLevelType w:val="hybridMultilevel"/>
     <w:tmpl w:val="A9163494"/>
@@ -9346,7 +8876,7 @@
       </w:rPr>
     </w:lvl>
   </w:abstractNum>
-  <w:abstractNum w:abstractNumId="16" w15:restartNumberingAfterBreak="0">
+  <w:abstractNum w:abstractNumId="16">
     <w:nsid w:val="214D499E"/>
     <w:multiLevelType w:val="hybridMultilevel"/>
     <w:tmpl w:val="EB86F562"/>
@@ -9459,7 +8989,7 @@
       </w:rPr>
     </w:lvl>
   </w:abstractNum>
-  <w:abstractNum w:abstractNumId="17" w15:restartNumberingAfterBreak="0">
+  <w:abstractNum w:abstractNumId="17">
     <w:nsid w:val="23547ACE"/>
     <w:multiLevelType w:val="hybridMultilevel"/>
     <w:tmpl w:val="167C0006"/>
@@ -9572,7 +9102,7 @@
       </w:rPr>
     </w:lvl>
   </w:abstractNum>
-  <w:abstractNum w:abstractNumId="18" w15:restartNumberingAfterBreak="0">
+  <w:abstractNum w:abstractNumId="18">
     <w:nsid w:val="27ED7188"/>
     <w:multiLevelType w:val="hybridMultilevel"/>
     <w:tmpl w:val="7184615A"/>
@@ -9685,7 +9215,7 @@
       </w:rPr>
     </w:lvl>
   </w:abstractNum>
-  <w:abstractNum w:abstractNumId="19" w15:restartNumberingAfterBreak="0">
+  <w:abstractNum w:abstractNumId="19">
     <w:nsid w:val="2843582D"/>
     <w:multiLevelType w:val="hybridMultilevel"/>
     <w:tmpl w:val="04FA566A"/>
@@ -9771,7 +9301,7 @@
       </w:pPr>
     </w:lvl>
   </w:abstractNum>
-  <w:abstractNum w:abstractNumId="20" w15:restartNumberingAfterBreak="0">
+  <w:abstractNum w:abstractNumId="20">
     <w:nsid w:val="2ACB6A76"/>
     <w:multiLevelType w:val="hybridMultilevel"/>
     <w:tmpl w:val="1E4219E0"/>
@@ -9884,7 +9414,7 @@
       </w:rPr>
     </w:lvl>
   </w:abstractNum>
-  <w:abstractNum w:abstractNumId="21" w15:restartNumberingAfterBreak="0">
+  <w:abstractNum w:abstractNumId="21">
     <w:nsid w:val="2DB11302"/>
     <w:multiLevelType w:val="hybridMultilevel"/>
     <w:tmpl w:val="D868CE76"/>
@@ -10023,7 +9553,7 @@
       </w:rPr>
     </w:lvl>
   </w:abstractNum>
-  <w:abstractNum w:abstractNumId="22" w15:restartNumberingAfterBreak="0">
+  <w:abstractNum w:abstractNumId="22">
     <w:nsid w:val="2E5353E8"/>
     <w:multiLevelType w:val="hybridMultilevel"/>
     <w:tmpl w:val="5D76F91E"/>
@@ -10136,7 +9666,7 @@
       </w:rPr>
     </w:lvl>
   </w:abstractNum>
-  <w:abstractNum w:abstractNumId="23" w15:restartNumberingAfterBreak="0">
+  <w:abstractNum w:abstractNumId="23">
     <w:nsid w:val="2F102569"/>
     <w:multiLevelType w:val="hybridMultilevel"/>
     <w:tmpl w:val="BE82FCB4"/>
@@ -10249,7 +9779,7 @@
       </w:rPr>
     </w:lvl>
   </w:abstractNum>
-  <w:abstractNum w:abstractNumId="24" w15:restartNumberingAfterBreak="0">
+  <w:abstractNum w:abstractNumId="24">
     <w:nsid w:val="301E34F5"/>
     <w:multiLevelType w:val="hybridMultilevel"/>
     <w:tmpl w:val="A9EC469E"/>
@@ -10362,7 +9892,7 @@
       </w:rPr>
     </w:lvl>
   </w:abstractNum>
-  <w:abstractNum w:abstractNumId="25" w15:restartNumberingAfterBreak="0">
+  <w:abstractNum w:abstractNumId="25">
     <w:nsid w:val="326743A6"/>
     <w:multiLevelType w:val="hybridMultilevel"/>
     <w:tmpl w:val="D8584FE0"/>
@@ -10475,7 +10005,7 @@
       </w:rPr>
     </w:lvl>
   </w:abstractNum>
-  <w:abstractNum w:abstractNumId="26" w15:restartNumberingAfterBreak="0">
+  <w:abstractNum w:abstractNumId="26">
     <w:nsid w:val="363C5B0E"/>
     <w:multiLevelType w:val="hybridMultilevel"/>
     <w:tmpl w:val="DCE82C74"/>
@@ -10588,7 +10118,7 @@
       </w:rPr>
     </w:lvl>
   </w:abstractNum>
-  <w:abstractNum w:abstractNumId="27" w15:restartNumberingAfterBreak="0">
+  <w:abstractNum w:abstractNumId="27">
     <w:nsid w:val="3E5D401C"/>
     <w:multiLevelType w:val="hybridMultilevel"/>
     <w:tmpl w:val="6590C294"/>
@@ -10701,7 +10231,7 @@
       </w:rPr>
     </w:lvl>
   </w:abstractNum>
-  <w:abstractNum w:abstractNumId="28" w15:restartNumberingAfterBreak="0">
+  <w:abstractNum w:abstractNumId="28">
     <w:nsid w:val="40467040"/>
     <w:multiLevelType w:val="hybridMultilevel"/>
     <w:tmpl w:val="3BA8E58C"/>
@@ -10814,7 +10344,7 @@
       </w:rPr>
     </w:lvl>
   </w:abstractNum>
-  <w:abstractNum w:abstractNumId="29" w15:restartNumberingAfterBreak="0">
+  <w:abstractNum w:abstractNumId="29">
     <w:nsid w:val="46893DDF"/>
     <w:multiLevelType w:val="hybridMultilevel"/>
     <w:tmpl w:val="A59842CA"/>
@@ -10927,14 +10457,14 @@
       </w:rPr>
     </w:lvl>
   </w:abstractNum>
-  <w:abstractNum w:abstractNumId="30" w15:restartNumberingAfterBreak="0">
+  <w:abstractNum w:abstractNumId="30">
     <w:nsid w:val="49F15A4A"/>
     <w:multiLevelType w:val="hybridMultilevel"/>
     <w:tmpl w:val="B6A2E2C0"/>
     <w:lvl w:ilvl="0" w:tplc="1DB03020">
       <w:start w:val="1"/>
       <w:numFmt w:val="decimal"/>
-      <w:pStyle w:val="Heading2"/>
+      <w:pStyle w:val="2"/>
       <w:lvlText w:val="%1."/>
       <w:lvlJc w:val="left"/>
       <w:pPr>
@@ -11017,7 +10547,7 @@
       </w:pPr>
     </w:lvl>
   </w:abstractNum>
-  <w:abstractNum w:abstractNumId="31" w15:restartNumberingAfterBreak="0">
+  <w:abstractNum w:abstractNumId="31">
     <w:nsid w:val="4D0D3FE9"/>
     <w:multiLevelType w:val="hybridMultilevel"/>
     <w:tmpl w:val="3E5A9142"/>
@@ -11130,7 +10660,7 @@
       </w:rPr>
     </w:lvl>
   </w:abstractNum>
-  <w:abstractNum w:abstractNumId="32" w15:restartNumberingAfterBreak="0">
+  <w:abstractNum w:abstractNumId="32">
     <w:nsid w:val="4FC803F4"/>
     <w:multiLevelType w:val="hybridMultilevel"/>
     <w:tmpl w:val="8C562184"/>
@@ -11270,7 +10800,7 @@
       </w:rPr>
     </w:lvl>
   </w:abstractNum>
-  <w:abstractNum w:abstractNumId="33" w15:restartNumberingAfterBreak="0">
+  <w:abstractNum w:abstractNumId="33">
     <w:nsid w:val="518940D5"/>
     <w:multiLevelType w:val="hybridMultilevel"/>
     <w:tmpl w:val="44DAE23C"/>
@@ -11382,7 +10912,7 @@
       </w:rPr>
     </w:lvl>
   </w:abstractNum>
-  <w:abstractNum w:abstractNumId="34" w15:restartNumberingAfterBreak="0">
+  <w:abstractNum w:abstractNumId="34">
     <w:nsid w:val="55CD5937"/>
     <w:multiLevelType w:val="hybridMultilevel"/>
     <w:tmpl w:val="97DAEBC4"/>
@@ -11495,7 +11025,7 @@
       </w:rPr>
     </w:lvl>
   </w:abstractNum>
-  <w:abstractNum w:abstractNumId="35" w15:restartNumberingAfterBreak="0">
+  <w:abstractNum w:abstractNumId="35">
     <w:nsid w:val="5DBF39D8"/>
     <w:multiLevelType w:val="hybridMultilevel"/>
     <w:tmpl w:val="B150D10A"/>
@@ -11608,7 +11138,7 @@
       </w:rPr>
     </w:lvl>
   </w:abstractNum>
-  <w:abstractNum w:abstractNumId="36" w15:restartNumberingAfterBreak="0">
+  <w:abstractNum w:abstractNumId="36">
     <w:nsid w:val="617B76E7"/>
     <w:multiLevelType w:val="hybridMultilevel"/>
     <w:tmpl w:val="DBC8014C"/>
@@ -11747,7 +11277,7 @@
       </w:rPr>
     </w:lvl>
   </w:abstractNum>
-  <w:abstractNum w:abstractNumId="37" w15:restartNumberingAfterBreak="0">
+  <w:abstractNum w:abstractNumId="37">
     <w:nsid w:val="67020B40"/>
     <w:multiLevelType w:val="hybridMultilevel"/>
     <w:tmpl w:val="9F6A476E"/>
@@ -11860,7 +11390,7 @@
       </w:rPr>
     </w:lvl>
   </w:abstractNum>
-  <w:abstractNum w:abstractNumId="38" w15:restartNumberingAfterBreak="0">
+  <w:abstractNum w:abstractNumId="38">
     <w:nsid w:val="6832104C"/>
     <w:multiLevelType w:val="hybridMultilevel"/>
     <w:tmpl w:val="4F7EE438"/>
@@ -11972,7 +11502,7 @@
       </w:rPr>
     </w:lvl>
   </w:abstractNum>
-  <w:abstractNum w:abstractNumId="39" w15:restartNumberingAfterBreak="0">
+  <w:abstractNum w:abstractNumId="39">
     <w:nsid w:val="686B26D1"/>
     <w:multiLevelType w:val="hybridMultilevel"/>
     <w:tmpl w:val="B1B02162"/>
@@ -12085,7 +11615,7 @@
       </w:rPr>
     </w:lvl>
   </w:abstractNum>
-  <w:abstractNum w:abstractNumId="40" w15:restartNumberingAfterBreak="0">
+  <w:abstractNum w:abstractNumId="40">
     <w:nsid w:val="69D13E6B"/>
     <w:multiLevelType w:val="hybridMultilevel"/>
     <w:tmpl w:val="BE28A016"/>
@@ -12198,7 +11728,7 @@
       </w:rPr>
     </w:lvl>
   </w:abstractNum>
-  <w:abstractNum w:abstractNumId="41" w15:restartNumberingAfterBreak="0">
+  <w:abstractNum w:abstractNumId="41">
     <w:nsid w:val="6EEA5C4D"/>
     <w:multiLevelType w:val="hybridMultilevel"/>
     <w:tmpl w:val="98825184"/>
@@ -12311,7 +11841,7 @@
       </w:rPr>
     </w:lvl>
   </w:abstractNum>
-  <w:abstractNum w:abstractNumId="42" w15:restartNumberingAfterBreak="0">
+  <w:abstractNum w:abstractNumId="42">
     <w:nsid w:val="75091A13"/>
     <w:multiLevelType w:val="hybridMultilevel"/>
     <w:tmpl w:val="274E1E42"/>
@@ -12424,7 +11954,7 @@
       </w:rPr>
     </w:lvl>
   </w:abstractNum>
-  <w:abstractNum w:abstractNumId="43" w15:restartNumberingAfterBreak="0">
+  <w:abstractNum w:abstractNumId="43">
     <w:nsid w:val="76945DE9"/>
     <w:multiLevelType w:val="hybridMultilevel"/>
     <w:tmpl w:val="08060FE0"/>
@@ -12537,7 +12067,7 @@
       </w:rPr>
     </w:lvl>
   </w:abstractNum>
-  <w:abstractNum w:abstractNumId="44" w15:restartNumberingAfterBreak="0">
+  <w:abstractNum w:abstractNumId="44">
     <w:nsid w:val="7A125276"/>
     <w:multiLevelType w:val="hybridMultilevel"/>
     <w:tmpl w:val="A0E6375E"/>
@@ -12650,7 +12180,7 @@
       </w:rPr>
     </w:lvl>
   </w:abstractNum>
-  <w:abstractNum w:abstractNumId="45" w15:restartNumberingAfterBreak="0">
+  <w:abstractNum w:abstractNumId="45">
     <w:nsid w:val="7A38108A"/>
     <w:multiLevelType w:val="hybridMultilevel"/>
     <w:tmpl w:val="A42A5420"/>
@@ -12763,7 +12293,7 @@
       </w:rPr>
     </w:lvl>
   </w:abstractNum>
-  <w:abstractNum w:abstractNumId="46" w15:restartNumberingAfterBreak="0">
+  <w:abstractNum w:abstractNumId="46">
     <w:nsid w:val="7AE15898"/>
     <w:multiLevelType w:val="hybridMultilevel"/>
     <w:tmpl w:val="F5DA54E8"/>
@@ -12876,7 +12406,7 @@
       </w:rPr>
     </w:lvl>
   </w:abstractNum>
-  <w:abstractNum w:abstractNumId="47" w15:restartNumberingAfterBreak="0">
+  <w:abstractNum w:abstractNumId="47">
     <w:nsid w:val="7BD44020"/>
     <w:multiLevelType w:val="hybridMultilevel"/>
     <w:tmpl w:val="8668B798"/>
@@ -12989,7 +12519,7 @@
       </w:rPr>
     </w:lvl>
   </w:abstractNum>
-  <w:abstractNum w:abstractNumId="48" w15:restartNumberingAfterBreak="0">
+  <w:abstractNum w:abstractNumId="48">
     <w:nsid w:val="7E1D67C1"/>
     <w:multiLevelType w:val="hybridMultilevel"/>
     <w:tmpl w:val="3634E0CE"/>
@@ -13254,7 +12784,7 @@
 </file>
 
 <file path=word/styles.xml><?xml version="1.0" encoding="utf-8"?>
-<w:styles xmlns:mc="http://schemas.openxmlformats.org/markup-compatibility/2006" xmlns:r="http://schemas.openxmlformats.org/officeDocument/2006/relationships" xmlns:w="http://schemas.openxmlformats.org/wordprocessingml/2006/main" xmlns:w14="http://schemas.microsoft.com/office/word/2010/wordml" xmlns:w15="http://schemas.microsoft.com/office/word/2012/wordml" xmlns:w16se="http://schemas.microsoft.com/office/word/2015/wordml/symex" mc:Ignorable="w14 w15 w16se">
+<w:styles xmlns:r="http://schemas.openxmlformats.org/officeDocument/2006/relationships" xmlns:w="http://schemas.openxmlformats.org/wordprocessingml/2006/main">
   <w:docDefaults>
     <w:rPrDefault>
       <w:rPr>
@@ -13270,380 +12800,146 @@
       </w:pPr>
     </w:pPrDefault>
   </w:docDefaults>
-  <w:latentStyles w:defLockedState="0" w:defUIPriority="99" w:defSemiHidden="0" w:defUnhideWhenUsed="0" w:defQFormat="0" w:count="371">
-    <w:lsdException w:name="Normal" w:uiPriority="0" w:qFormat="1"/>
-    <w:lsdException w:name="heading 1" w:uiPriority="9" w:qFormat="1"/>
-    <w:lsdException w:name="heading 2" w:semiHidden="1" w:uiPriority="9" w:unhideWhenUsed="1" w:qFormat="1"/>
-    <w:lsdException w:name="heading 3" w:semiHidden="1" w:uiPriority="9" w:unhideWhenUsed="1" w:qFormat="1"/>
-    <w:lsdException w:name="heading 4" w:semiHidden="1" w:uiPriority="9" w:unhideWhenUsed="1" w:qFormat="1"/>
-    <w:lsdException w:name="heading 5" w:semiHidden="1" w:uiPriority="9" w:unhideWhenUsed="1" w:qFormat="1"/>
-    <w:lsdException w:name="heading 6" w:semiHidden="1" w:uiPriority="9" w:unhideWhenUsed="1" w:qFormat="1"/>
-    <w:lsdException w:name="heading 7" w:semiHidden="1" w:uiPriority="9" w:unhideWhenUsed="1" w:qFormat="1"/>
-    <w:lsdException w:name="heading 8" w:semiHidden="1" w:uiPriority="9" w:unhideWhenUsed="1" w:qFormat="1"/>
-    <w:lsdException w:name="heading 9" w:semiHidden="1" w:uiPriority="9" w:unhideWhenUsed="1" w:qFormat="1"/>
-    <w:lsdException w:name="index 1" w:semiHidden="1" w:unhideWhenUsed="1"/>
-    <w:lsdException w:name="index 2" w:semiHidden="1" w:unhideWhenUsed="1"/>
-    <w:lsdException w:name="index 3" w:semiHidden="1" w:unhideWhenUsed="1"/>
-    <w:lsdException w:name="index 4" w:semiHidden="1" w:unhideWhenUsed="1"/>
-    <w:lsdException w:name="index 5" w:semiHidden="1" w:unhideWhenUsed="1"/>
-    <w:lsdException w:name="index 6" w:semiHidden="1" w:unhideWhenUsed="1"/>
-    <w:lsdException w:name="index 7" w:semiHidden="1" w:unhideWhenUsed="1"/>
-    <w:lsdException w:name="index 8" w:semiHidden="1" w:unhideWhenUsed="1"/>
-    <w:lsdException w:name="index 9" w:semiHidden="1" w:unhideWhenUsed="1"/>
-    <w:lsdException w:name="toc 1" w:semiHidden="1" w:uiPriority="39" w:unhideWhenUsed="1"/>
-    <w:lsdException w:name="toc 2" w:semiHidden="1" w:uiPriority="39" w:unhideWhenUsed="1"/>
-    <w:lsdException w:name="toc 3" w:semiHidden="1" w:uiPriority="39" w:unhideWhenUsed="1"/>
-    <w:lsdException w:name="toc 4" w:semiHidden="1" w:uiPriority="39" w:unhideWhenUsed="1"/>
-    <w:lsdException w:name="toc 5" w:semiHidden="1" w:uiPriority="39" w:unhideWhenUsed="1"/>
-    <w:lsdException w:name="toc 6" w:semiHidden="1" w:uiPriority="39" w:unhideWhenUsed="1"/>
-    <w:lsdException w:name="toc 7" w:semiHidden="1" w:uiPriority="39" w:unhideWhenUsed="1"/>
-    <w:lsdException w:name="toc 8" w:semiHidden="1" w:uiPriority="39" w:unhideWhenUsed="1"/>
-    <w:lsdException w:name="toc 9" w:semiHidden="1" w:uiPriority="39" w:unhideWhenUsed="1"/>
-    <w:lsdException w:name="Normal Indent" w:semiHidden="1" w:unhideWhenUsed="1"/>
-    <w:lsdException w:name="footnote text" w:semiHidden="1" w:unhideWhenUsed="1"/>
-    <w:lsdException w:name="annotation text" w:semiHidden="1" w:unhideWhenUsed="1"/>
-    <w:lsdException w:name="header" w:semiHidden="1" w:unhideWhenUsed="1"/>
-    <w:lsdException w:name="footer" w:semiHidden="1" w:unhideWhenUsed="1"/>
-    <w:lsdException w:name="index heading" w:semiHidden="1" w:unhideWhenUsed="1"/>
-    <w:lsdException w:name="caption" w:semiHidden="1" w:uiPriority="35" w:unhideWhenUsed="1" w:qFormat="1"/>
-    <w:lsdException w:name="table of figures" w:semiHidden="1" w:unhideWhenUsed="1"/>
-    <w:lsdException w:name="envelope address" w:semiHidden="1" w:unhideWhenUsed="1"/>
-    <w:lsdException w:name="envelope return" w:semiHidden="1" w:unhideWhenUsed="1"/>
-    <w:lsdException w:name="footnote reference" w:semiHidden="1" w:unhideWhenUsed="1"/>
-    <w:lsdException w:name="annotation reference" w:semiHidden="1" w:unhideWhenUsed="1"/>
-    <w:lsdException w:name="line number" w:semiHidden="1" w:unhideWhenUsed="1"/>
-    <w:lsdException w:name="page number" w:semiHidden="1" w:unhideWhenUsed="1"/>
-    <w:lsdException w:name="endnote reference" w:semiHidden="1" w:unhideWhenUsed="1"/>
-    <w:lsdException w:name="endnote text" w:semiHidden="1" w:unhideWhenUsed="1"/>
-    <w:lsdException w:name="table of authorities" w:semiHidden="1" w:unhideWhenUsed="1"/>
-    <w:lsdException w:name="macro" w:semiHidden="1" w:unhideWhenUsed="1"/>
-    <w:lsdException w:name="toa heading" w:semiHidden="1" w:unhideWhenUsed="1"/>
-    <w:lsdException w:name="List" w:semiHidden="1" w:unhideWhenUsed="1"/>
-    <w:lsdException w:name="List Bullet" w:semiHidden="1" w:unhideWhenUsed="1"/>
-    <w:lsdException w:name="List Number" w:semiHidden="1" w:unhideWhenUsed="1"/>
-    <w:lsdException w:name="List 2" w:semiHidden="1" w:unhideWhenUsed="1"/>
-    <w:lsdException w:name="List 3" w:semiHidden="1" w:unhideWhenUsed="1"/>
-    <w:lsdException w:name="List 4" w:semiHidden="1" w:unhideWhenUsed="1"/>
-    <w:lsdException w:name="List 5" w:semiHidden="1" w:unhideWhenUsed="1"/>
-    <w:lsdException w:name="List Bullet 2" w:semiHidden="1" w:unhideWhenUsed="1"/>
-    <w:lsdException w:name="List Bullet 3" w:semiHidden="1" w:unhideWhenUsed="1"/>
-    <w:lsdException w:name="List Bullet 4" w:semiHidden="1" w:unhideWhenUsed="1"/>
-    <w:lsdException w:name="List Bullet 5" w:semiHidden="1" w:unhideWhenUsed="1"/>
-    <w:lsdException w:name="List Number 2" w:semiHidden="1" w:unhideWhenUsed="1"/>
-    <w:lsdException w:name="List Number 3" w:semiHidden="1" w:unhideWhenUsed="1"/>
-    <w:lsdException w:name="List Number 4" w:semiHidden="1" w:unhideWhenUsed="1"/>
-    <w:lsdException w:name="List Number 5" w:semiHidden="1" w:unhideWhenUsed="1"/>
-    <w:lsdException w:name="Title" w:uiPriority="10"/>
-    <w:lsdException w:name="Closing" w:semiHidden="1" w:unhideWhenUsed="1"/>
-    <w:lsdException w:name="Signature" w:semiHidden="1" w:unhideWhenUsed="1"/>
-    <w:lsdException w:name="Default Paragraph Font" w:semiHidden="1" w:uiPriority="1" w:unhideWhenUsed="1"/>
-    <w:lsdException w:name="Body Text" w:semiHidden="1" w:unhideWhenUsed="1"/>
-    <w:lsdException w:name="Body Text Indent" w:semiHidden="1" w:unhideWhenUsed="1"/>
-    <w:lsdException w:name="List Continue" w:semiHidden="1" w:unhideWhenUsed="1"/>
-    <w:lsdException w:name="List Continue 2" w:semiHidden="1" w:unhideWhenUsed="1"/>
-    <w:lsdException w:name="List Continue 3" w:semiHidden="1" w:unhideWhenUsed="1"/>
-    <w:lsdException w:name="List Continue 4" w:semiHidden="1" w:unhideWhenUsed="1"/>
-    <w:lsdException w:name="List Continue 5" w:semiHidden="1" w:unhideWhenUsed="1"/>
-    <w:lsdException w:name="Message Header" w:semiHidden="1" w:unhideWhenUsed="1"/>
-    <w:lsdException w:name="Subtitle" w:uiPriority="11"/>
-    <w:lsdException w:name="Salutation" w:semiHidden="1" w:unhideWhenUsed="1"/>
-    <w:lsdException w:name="Date" w:semiHidden="1" w:unhideWhenUsed="1"/>
-    <w:lsdException w:name="Body Text First Indent" w:semiHidden="1" w:unhideWhenUsed="1"/>
-    <w:lsdException w:name="Body Text First Indent 2" w:semiHidden="1" w:unhideWhenUsed="1"/>
-    <w:lsdException w:name="Note Heading" w:semiHidden="1" w:unhideWhenUsed="1"/>
-    <w:lsdException w:name="Body Text 2" w:semiHidden="1" w:unhideWhenUsed="1"/>
-    <w:lsdException w:name="Body Text 3" w:semiHidden="1" w:unhideWhenUsed="1"/>
-    <w:lsdException w:name="Body Text Indent 2" w:semiHidden="1" w:unhideWhenUsed="1"/>
-    <w:lsdException w:name="Body Text Indent 3" w:semiHidden="1" w:unhideWhenUsed="1"/>
-    <w:lsdException w:name="Block Text" w:semiHidden="1" w:unhideWhenUsed="1"/>
-    <w:lsdException w:name="Hyperlink" w:semiHidden="1" w:unhideWhenUsed="1"/>
-    <w:lsdException w:name="FollowedHyperlink" w:semiHidden="1" w:unhideWhenUsed="1"/>
-    <w:lsdException w:name="Strong" w:uiPriority="22" w:qFormat="1"/>
-    <w:lsdException w:name="Emphasis" w:uiPriority="20"/>
-    <w:lsdException w:name="Document Map" w:semiHidden="1" w:unhideWhenUsed="1"/>
-    <w:lsdException w:name="Plain Text" w:semiHidden="1" w:unhideWhenUsed="1"/>
-    <w:lsdException w:name="E-mail Signature" w:semiHidden="1" w:unhideWhenUsed="1"/>
-    <w:lsdException w:name="HTML Top of Form" w:semiHidden="1" w:unhideWhenUsed="1"/>
-    <w:lsdException w:name="HTML Bottom of Form" w:semiHidden="1" w:unhideWhenUsed="1"/>
-    <w:lsdException w:name="Normal (Web)" w:semiHidden="1" w:unhideWhenUsed="1"/>
-    <w:lsdException w:name="HTML Acronym" w:semiHidden="1" w:unhideWhenUsed="1"/>
-    <w:lsdException w:name="HTML Address" w:semiHidden="1" w:unhideWhenUsed="1"/>
-    <w:lsdException w:name="HTML Cite" w:semiHidden="1" w:unhideWhenUsed="1"/>
-    <w:lsdException w:name="HTML Code" w:semiHidden="1" w:unhideWhenUsed="1"/>
-    <w:lsdException w:name="HTML Definition" w:semiHidden="1" w:unhideWhenUsed="1"/>
-    <w:lsdException w:name="HTML Keyboard" w:semiHidden="1" w:unhideWhenUsed="1"/>
-    <w:lsdException w:name="HTML Preformatted" w:semiHidden="1" w:unhideWhenUsed="1"/>
-    <w:lsdException w:name="HTML Sample" w:semiHidden="1" w:unhideWhenUsed="1"/>
-    <w:lsdException w:name="HTML Typewriter" w:semiHidden="1" w:unhideWhenUsed="1"/>
-    <w:lsdException w:name="HTML Variable" w:semiHidden="1" w:unhideWhenUsed="1"/>
-    <w:lsdException w:name="Normal Table" w:semiHidden="1" w:unhideWhenUsed="1"/>
-    <w:lsdException w:name="annotation subject" w:semiHidden="1" w:unhideWhenUsed="1"/>
-    <w:lsdException w:name="No List" w:semiHidden="1" w:unhideWhenUsed="1"/>
-    <w:lsdException w:name="Outline List 1" w:semiHidden="1" w:unhideWhenUsed="1"/>
-    <w:lsdException w:name="Outline List 2" w:semiHidden="1" w:unhideWhenUsed="1"/>
-    <w:lsdException w:name="Outline List 3" w:semiHidden="1" w:unhideWhenUsed="1"/>
-    <w:lsdException w:name="Table Simple 1" w:semiHidden="1" w:unhideWhenUsed="1"/>
-    <w:lsdException w:name="Table Simple 2" w:semiHidden="1" w:unhideWhenUsed="1"/>
-    <w:lsdException w:name="Table Simple 3" w:semiHidden="1" w:unhideWhenUsed="1"/>
-    <w:lsdException w:name="Table Classic 1" w:semiHidden="1" w:unhideWhenUsed="1"/>
-    <w:lsdException w:name="Table Classic 2" w:semiHidden="1" w:unhideWhenUsed="1"/>
-    <w:lsdException w:name="Table Classic 3" w:semiHidden="1" w:unhideWhenUsed="1"/>
-    <w:lsdException w:name="Table Classic 4" w:semiHidden="1" w:unhideWhenUsed="1"/>
-    <w:lsdException w:name="Table Colorful 1" w:semiHidden="1" w:unhideWhenUsed="1"/>
-    <w:lsdException w:name="Table Colorful 2" w:semiHidden="1" w:unhideWhenUsed="1"/>
-    <w:lsdException w:name="Table Colorful 3" w:semiHidden="1" w:unhideWhenUsed="1"/>
-    <w:lsdException w:name="Table Columns 1" w:semiHidden="1" w:unhideWhenUsed="1"/>
-    <w:lsdException w:name="Table Columns 2" w:semiHidden="1" w:unhideWhenUsed="1"/>
-    <w:lsdException w:name="Table Columns 3" w:semiHidden="1" w:unhideWhenUsed="1"/>
-    <w:lsdException w:name="Table Columns 4" w:semiHidden="1" w:unhideWhenUsed="1"/>
-    <w:lsdException w:name="Table Columns 5" w:semiHidden="1" w:unhideWhenUsed="1"/>
-    <w:lsdException w:name="Table Grid 1" w:semiHidden="1" w:unhideWhenUsed="1"/>
-    <w:lsdException w:name="Table Grid 2" w:semiHidden="1" w:unhideWhenUsed="1"/>
-    <w:lsdException w:name="Table Grid 3" w:semiHidden="1" w:unhideWhenUsed="1"/>
-    <w:lsdException w:name="Table Grid 4" w:semiHidden="1" w:unhideWhenUsed="1"/>
-    <w:lsdException w:name="Table Grid 5" w:semiHidden="1" w:unhideWhenUsed="1"/>
-    <w:lsdException w:name="Table Grid 6" w:semiHidden="1" w:unhideWhenUsed="1"/>
-    <w:lsdException w:name="Table Grid 7" w:semiHidden="1" w:unhideWhenUsed="1"/>
-    <w:lsdException w:name="Table Grid 8" w:semiHidden="1" w:unhideWhenUsed="1"/>
-    <w:lsdException w:name="Table List 1" w:semiHidden="1" w:unhideWhenUsed="1"/>
-    <w:lsdException w:name="Table List 2" w:semiHidden="1" w:unhideWhenUsed="1"/>
-    <w:lsdException w:name="Table List 3" w:semiHidden="1" w:unhideWhenUsed="1"/>
-    <w:lsdException w:name="Table List 4" w:semiHidden="1" w:unhideWhenUsed="1"/>
-    <w:lsdException w:name="Table List 5" w:semiHidden="1" w:unhideWhenUsed="1"/>
-    <w:lsdException w:name="Table List 6" w:semiHidden="1" w:unhideWhenUsed="1"/>
-    <w:lsdException w:name="Table List 7" w:semiHidden="1" w:unhideWhenUsed="1"/>
-    <w:lsdException w:name="Table List 8" w:semiHidden="1" w:unhideWhenUsed="1"/>
-    <w:lsdException w:name="Table 3D effects 1" w:semiHidden="1" w:unhideWhenUsed="1"/>
-    <w:lsdException w:name="Table 3D effects 2" w:semiHidden="1" w:unhideWhenUsed="1"/>
-    <w:lsdException w:name="Table 3D effects 3" w:semiHidden="1" w:unhideWhenUsed="1"/>
-    <w:lsdException w:name="Table Contemporary" w:semiHidden="1" w:unhideWhenUsed="1"/>
-    <w:lsdException w:name="Table Elegant" w:semiHidden="1" w:unhideWhenUsed="1"/>
-    <w:lsdException w:name="Table Professional" w:semiHidden="1" w:unhideWhenUsed="1"/>
-    <w:lsdException w:name="Table Subtle 1" w:semiHidden="1" w:unhideWhenUsed="1"/>
-    <w:lsdException w:name="Table Subtle 2" w:semiHidden="1" w:unhideWhenUsed="1"/>
-    <w:lsdException w:name="Table Web 1" w:semiHidden="1" w:unhideWhenUsed="1"/>
-    <w:lsdException w:name="Table Web 2" w:semiHidden="1" w:unhideWhenUsed="1"/>
-    <w:lsdException w:name="Table Web 3" w:semiHidden="1" w:unhideWhenUsed="1"/>
-    <w:lsdException w:name="Balloon Text" w:semiHidden="1" w:unhideWhenUsed="1"/>
-    <w:lsdException w:name="Table Grid" w:uiPriority="59"/>
-    <w:lsdException w:name="Table Theme" w:semiHidden="1" w:unhideWhenUsed="1"/>
-    <w:lsdException w:name="Placeholder Text" w:semiHidden="1"/>
-    <w:lsdException w:name="No Spacing" w:uiPriority="1"/>
-    <w:lsdException w:name="Light Shading" w:uiPriority="60"/>
-    <w:lsdException w:name="Light List" w:uiPriority="61"/>
-    <w:lsdException w:name="Light Grid" w:uiPriority="62"/>
-    <w:lsdException w:name="Medium Shading 1" w:uiPriority="63"/>
-    <w:lsdException w:name="Medium Shading 2" w:uiPriority="64"/>
-    <w:lsdException w:name="Medium List 1" w:uiPriority="65"/>
-    <w:lsdException w:name="Medium List 2" w:uiPriority="66"/>
-    <w:lsdException w:name="Medium Grid 1" w:uiPriority="67"/>
-    <w:lsdException w:name="Medium Grid 2" w:uiPriority="68"/>
-    <w:lsdException w:name="Medium Grid 3" w:uiPriority="69"/>
-    <w:lsdException w:name="Dark List" w:uiPriority="70"/>
-    <w:lsdException w:name="Colorful Shading" w:uiPriority="71"/>
-    <w:lsdException w:name="Colorful List" w:uiPriority="72"/>
-    <w:lsdException w:name="Colorful Grid" w:uiPriority="73"/>
-    <w:lsdException w:name="Light Shading Accent 1" w:uiPriority="60"/>
-    <w:lsdException w:name="Light List Accent 1" w:uiPriority="61"/>
-    <w:lsdException w:name="Light Grid Accent 1" w:uiPriority="62"/>
-    <w:lsdException w:name="Medium Shading 1 Accent 1" w:uiPriority="63"/>
-    <w:lsdException w:name="Medium Shading 2 Accent 1" w:uiPriority="64"/>
-    <w:lsdException w:name="Medium List 1 Accent 1" w:uiPriority="65"/>
-    <w:lsdException w:name="Revision" w:semiHidden="1"/>
-    <w:lsdException w:name="List Paragraph" w:uiPriority="34" w:qFormat="1"/>
-    <w:lsdException w:name="Quote" w:uiPriority="29"/>
-    <w:lsdException w:name="Intense Quote" w:uiPriority="30"/>
-    <w:lsdException w:name="Medium List 2 Accent 1" w:uiPriority="66"/>
-    <w:lsdException w:name="Medium Grid 1 Accent 1" w:uiPriority="67"/>
-    <w:lsdException w:name="Medium Grid 2 Accent 1" w:uiPriority="68"/>
-    <w:lsdException w:name="Medium Grid 3 Accent 1" w:uiPriority="69"/>
-    <w:lsdException w:name="Dark List Accent 1" w:uiPriority="70"/>
-    <w:lsdException w:name="Colorful Shading Accent 1" w:uiPriority="71"/>
-    <w:lsdException w:name="Colorful List Accent 1" w:uiPriority="72"/>
-    <w:lsdException w:name="Colorful Grid Accent 1" w:uiPriority="73"/>
-    <w:lsdException w:name="Light Shading Accent 2" w:uiPriority="60"/>
-    <w:lsdException w:name="Light List Accent 2" w:uiPriority="61"/>
-    <w:lsdException w:name="Light Grid Accent 2" w:uiPriority="62"/>
-    <w:lsdException w:name="Medium Shading 1 Accent 2" w:uiPriority="63"/>
-    <w:lsdException w:name="Medium Shading 2 Accent 2" w:uiPriority="64"/>
-    <w:lsdException w:name="Medium List 1 Accent 2" w:uiPriority="65"/>
-    <w:lsdException w:name="Medium List 2 Accent 2" w:uiPriority="66"/>
-    <w:lsdException w:name="Medium Grid 1 Accent 2" w:uiPriority="67"/>
-    <w:lsdException w:name="Medium Grid 2 Accent 2" w:uiPriority="68"/>
-    <w:lsdException w:name="Medium Grid 3 Accent 2" w:uiPriority="69"/>
-    <w:lsdException w:name="Dark List Accent 2" w:uiPriority="70"/>
-    <w:lsdException w:name="Colorful Shading Accent 2" w:uiPriority="71"/>
-    <w:lsdException w:name="Colorful List Accent 2" w:uiPriority="72"/>
-    <w:lsdException w:name="Colorful Grid Accent 2" w:uiPriority="73"/>
-    <w:lsdException w:name="Light Shading Accent 3" w:uiPriority="60"/>
-    <w:lsdException w:name="Light List Accent 3" w:uiPriority="61"/>
-    <w:lsdException w:name="Light Grid Accent 3" w:uiPriority="62"/>
-    <w:lsdException w:name="Medium Shading 1 Accent 3" w:uiPriority="63"/>
-    <w:lsdException w:name="Medium Shading 2 Accent 3" w:uiPriority="64"/>
-    <w:lsdException w:name="Medium List 1 Accent 3" w:uiPriority="65"/>
-    <w:lsdException w:name="Medium List 2 Accent 3" w:uiPriority="66"/>
-    <w:lsdException w:name="Medium Grid 1 Accent 3" w:uiPriority="67"/>
-    <w:lsdException w:name="Medium Grid 2 Accent 3" w:uiPriority="68"/>
-    <w:lsdException w:name="Medium Grid 3 Accent 3" w:uiPriority="69"/>
-    <w:lsdException w:name="Dark List Accent 3" w:uiPriority="70"/>
-    <w:lsdException w:name="Colorful Shading Accent 3" w:uiPriority="71"/>
-    <w:lsdException w:name="Colorful List Accent 3" w:uiPriority="72"/>
-    <w:lsdException w:name="Colorful Grid Accent 3" w:uiPriority="73"/>
-    <w:lsdException w:name="Light Shading Accent 4" w:uiPriority="60"/>
-    <w:lsdException w:name="Light List Accent 4" w:uiPriority="61"/>
-    <w:lsdException w:name="Light Grid Accent 4" w:uiPriority="62"/>
-    <w:lsdException w:name="Medium Shading 1 Accent 4" w:uiPriority="63"/>
-    <w:lsdException w:name="Medium Shading 2 Accent 4" w:uiPriority="64"/>
-    <w:lsdException w:name="Medium List 1 Accent 4" w:uiPriority="65"/>
-    <w:lsdException w:name="Medium List 2 Accent 4" w:uiPriority="66"/>
-    <w:lsdException w:name="Medium Grid 1 Accent 4" w:uiPriority="67"/>
-    <w:lsdException w:name="Medium Grid 2 Accent 4" w:uiPriority="68"/>
-    <w:lsdException w:name="Medium Grid 3 Accent 4" w:uiPriority="69"/>
-    <w:lsdException w:name="Dark List Accent 4" w:uiPriority="70"/>
-    <w:lsdException w:name="Colorful Shading Accent 4" w:uiPriority="71"/>
-    <w:lsdException w:name="Colorful List Accent 4" w:uiPriority="72"/>
-    <w:lsdException w:name="Colorful Grid Accent 4" w:uiPriority="73"/>
-    <w:lsdException w:name="Light Shading Accent 5" w:uiPriority="60"/>
-    <w:lsdException w:name="Light List Accent 5" w:uiPriority="61"/>
-    <w:lsdException w:name="Light Grid Accent 5" w:uiPriority="62"/>
-    <w:lsdException w:name="Medium Shading 1 Accent 5" w:uiPriority="63"/>
-    <w:lsdException w:name="Medium Shading 2 Accent 5" w:uiPriority="64"/>
-    <w:lsdException w:name="Medium List 1 Accent 5" w:uiPriority="65"/>
-    <w:lsdException w:name="Medium List 2 Accent 5" w:uiPriority="66"/>
-    <w:lsdException w:name="Medium Grid 1 Accent 5" w:uiPriority="67"/>
-    <w:lsdException w:name="Medium Grid 2 Accent 5" w:uiPriority="68"/>
-    <w:lsdException w:name="Medium Grid 3 Accent 5" w:uiPriority="69"/>
-    <w:lsdException w:name="Dark List Accent 5" w:uiPriority="70"/>
-    <w:lsdException w:name="Colorful Shading Accent 5" w:uiPriority="71"/>
-    <w:lsdException w:name="Colorful List Accent 5" w:uiPriority="72"/>
-    <w:lsdException w:name="Colorful Grid Accent 5" w:uiPriority="73"/>
-    <w:lsdException w:name="Light Shading Accent 6" w:uiPriority="60"/>
-    <w:lsdException w:name="Light List Accent 6" w:uiPriority="61"/>
-    <w:lsdException w:name="Light Grid Accent 6" w:uiPriority="62"/>
-    <w:lsdException w:name="Medium Shading 1 Accent 6" w:uiPriority="63"/>
-    <w:lsdException w:name="Medium Shading 2 Accent 6" w:uiPriority="64"/>
-    <w:lsdException w:name="Medium List 1 Accent 6" w:uiPriority="65"/>
-    <w:lsdException w:name="Medium List 2 Accent 6" w:uiPriority="66"/>
-    <w:lsdException w:name="Medium Grid 1 Accent 6" w:uiPriority="67"/>
-    <w:lsdException w:name="Medium Grid 2 Accent 6" w:uiPriority="68"/>
-    <w:lsdException w:name="Medium Grid 3 Accent 6" w:uiPriority="69"/>
-    <w:lsdException w:name="Dark List Accent 6" w:uiPriority="70"/>
-    <w:lsdException w:name="Colorful Shading Accent 6" w:uiPriority="71"/>
-    <w:lsdException w:name="Colorful List Accent 6" w:uiPriority="72"/>
-    <w:lsdException w:name="Colorful Grid Accent 6" w:uiPriority="73"/>
-    <w:lsdException w:name="Subtle Emphasis" w:uiPriority="19"/>
-    <w:lsdException w:name="Intense Emphasis" w:uiPriority="21"/>
-    <w:lsdException w:name="Subtle Reference" w:uiPriority="31"/>
-    <w:lsdException w:name="Intense Reference" w:uiPriority="32"/>
-    <w:lsdException w:name="Book Title" w:uiPriority="33"/>
-    <w:lsdException w:name="Bibliography" w:semiHidden="1" w:uiPriority="37" w:unhideWhenUsed="1"/>
-    <w:lsdException w:name="TOC Heading" w:semiHidden="1" w:uiPriority="39" w:unhideWhenUsed="1" w:qFormat="1"/>
-    <w:lsdException w:name="Plain Table 1" w:uiPriority="41"/>
-    <w:lsdException w:name="Plain Table 2" w:uiPriority="42"/>
-    <w:lsdException w:name="Plain Table 3" w:uiPriority="43"/>
-    <w:lsdException w:name="Plain Table 4" w:uiPriority="44"/>
-    <w:lsdException w:name="Plain Table 5" w:uiPriority="45"/>
-    <w:lsdException w:name="Grid Table Light" w:uiPriority="40"/>
-    <w:lsdException w:name="Grid Table 1 Light" w:uiPriority="46"/>
-    <w:lsdException w:name="Grid Table 2" w:uiPriority="47"/>
-    <w:lsdException w:name="Grid Table 3" w:uiPriority="48"/>
-    <w:lsdException w:name="Grid Table 4" w:uiPriority="49"/>
-    <w:lsdException w:name="Grid Table 5 Dark" w:uiPriority="50"/>
-    <w:lsdException w:name="Grid Table 6 Colorful" w:uiPriority="51"/>
-    <w:lsdException w:name="Grid Table 7 Colorful" w:uiPriority="52"/>
-    <w:lsdException w:name="Grid Table 1 Light Accent 1" w:uiPriority="46"/>
-    <w:lsdException w:name="Grid Table 2 Accent 1" w:uiPriority="47"/>
-    <w:lsdException w:name="Grid Table 3 Accent 1" w:uiPriority="48"/>
-    <w:lsdException w:name="Grid Table 4 Accent 1" w:uiPriority="49"/>
-    <w:lsdException w:name="Grid Table 5 Dark Accent 1" w:uiPriority="50"/>
-    <w:lsdException w:name="Grid Table 6 Colorful Accent 1" w:uiPriority="51"/>
-    <w:lsdException w:name="Grid Table 7 Colorful Accent 1" w:uiPriority="52"/>
-    <w:lsdException w:name="Grid Table 1 Light Accent 2" w:uiPriority="46"/>
-    <w:lsdException w:name="Grid Table 2 Accent 2" w:uiPriority="47"/>
-    <w:lsdException w:name="Grid Table 3 Accent 2" w:uiPriority="48"/>
-    <w:lsdException w:name="Grid Table 4 Accent 2" w:uiPriority="49"/>
-    <w:lsdException w:name="Grid Table 5 Dark Accent 2" w:uiPriority="50"/>
-    <w:lsdException w:name="Grid Table 6 Colorful Accent 2" w:uiPriority="51"/>
-    <w:lsdException w:name="Grid Table 7 Colorful Accent 2" w:uiPriority="52"/>
-    <w:lsdException w:name="Grid Table 1 Light Accent 3" w:uiPriority="46"/>
-    <w:lsdException w:name="Grid Table 2 Accent 3" w:uiPriority="47"/>
-    <w:lsdException w:name="Grid Table 3 Accent 3" w:uiPriority="48"/>
-    <w:lsdException w:name="Grid Table 4 Accent 3" w:uiPriority="49"/>
-    <w:lsdException w:name="Grid Table 5 Dark Accent 3" w:uiPriority="50"/>
-    <w:lsdException w:name="Grid Table 6 Colorful Accent 3" w:uiPriority="51"/>
-    <w:lsdException w:name="Grid Table 7 Colorful Accent 3" w:uiPriority="52"/>
-    <w:lsdException w:name="Grid Table 1 Light Accent 4" w:uiPriority="46"/>
-    <w:lsdException w:name="Grid Table 2 Accent 4" w:uiPriority="47"/>
-    <w:lsdException w:name="Grid Table 3 Accent 4" w:uiPriority="48"/>
-    <w:lsdException w:name="Grid Table 4 Accent 4" w:uiPriority="49"/>
-    <w:lsdException w:name="Grid Table 5 Dark Accent 4" w:uiPriority="50"/>
-    <w:lsdException w:name="Grid Table 6 Colorful Accent 4" w:uiPriority="51"/>
-    <w:lsdException w:name="Grid Table 7 Colorful Accent 4" w:uiPriority="52"/>
-    <w:lsdException w:name="Grid Table 1 Light Accent 5" w:uiPriority="46"/>
-    <w:lsdException w:name="Grid Table 2 Accent 5" w:uiPriority="47"/>
-    <w:lsdException w:name="Grid Table 3 Accent 5" w:uiPriority="48"/>
-    <w:lsdException w:name="Grid Table 4 Accent 5" w:uiPriority="49"/>
-    <w:lsdException w:name="Grid Table 5 Dark Accent 5" w:uiPriority="50"/>
-    <w:lsdException w:name="Grid Table 6 Colorful Accent 5" w:uiPriority="51"/>
-    <w:lsdException w:name="Grid Table 7 Colorful Accent 5" w:uiPriority="52"/>
-    <w:lsdException w:name="Grid Table 1 Light Accent 6" w:uiPriority="46"/>
-    <w:lsdException w:name="Grid Table 2 Accent 6" w:uiPriority="47"/>
-    <w:lsdException w:name="Grid Table 3 Accent 6" w:uiPriority="48"/>
-    <w:lsdException w:name="Grid Table 4 Accent 6" w:uiPriority="49"/>
-    <w:lsdException w:name="Grid Table 5 Dark Accent 6" w:uiPriority="50"/>
-    <w:lsdException w:name="Grid Table 6 Colorful Accent 6" w:uiPriority="51"/>
-    <w:lsdException w:name="Grid Table 7 Colorful Accent 6" w:uiPriority="52"/>
-    <w:lsdException w:name="List Table 1 Light" w:uiPriority="46"/>
-    <w:lsdException w:name="List Table 2" w:uiPriority="47"/>
-    <w:lsdException w:name="List Table 3" w:uiPriority="48"/>
-    <w:lsdException w:name="List Table 4" w:uiPriority="49"/>
-    <w:lsdException w:name="List Table 5 Dark" w:uiPriority="50"/>
-    <w:lsdException w:name="List Table 6 Colorful" w:uiPriority="51"/>
-    <w:lsdException w:name="List Table 7 Colorful" w:uiPriority="52"/>
-    <w:lsdException w:name="List Table 1 Light Accent 1" w:uiPriority="46"/>
-    <w:lsdException w:name="List Table 2 Accent 1" w:uiPriority="47"/>
-    <w:lsdException w:name="List Table 3 Accent 1" w:uiPriority="48"/>
-    <w:lsdException w:name="List Table 4 Accent 1" w:uiPriority="49"/>
-    <w:lsdException w:name="List Table 5 Dark Accent 1" w:uiPriority="50"/>
-    <w:lsdException w:name="List Table 6 Colorful Accent 1" w:uiPriority="51"/>
-    <w:lsdException w:name="List Table 7 Colorful Accent 1" w:uiPriority="52"/>
-    <w:lsdException w:name="List Table 1 Light Accent 2" w:uiPriority="46"/>
-    <w:lsdException w:name="List Table 2 Accent 2" w:uiPriority="47"/>
-    <w:lsdException w:name="List Table 3 Accent 2" w:uiPriority="48"/>
-    <w:lsdException w:name="List Table 4 Accent 2" w:uiPriority="49"/>
-    <w:lsdException w:name="List Table 5 Dark Accent 2" w:uiPriority="50"/>
-    <w:lsdException w:name="List Table 6 Colorful Accent 2" w:uiPriority="51"/>
-    <w:lsdException w:name="List Table 7 Colorful Accent 2" w:uiPriority="52"/>
-    <w:lsdException w:name="List Table 1 Light Accent 3" w:uiPriority="46"/>
-    <w:lsdException w:name="List Table 2 Accent 3" w:uiPriority="47"/>
-    <w:lsdException w:name="List Table 3 Accent 3" w:uiPriority="48"/>
-    <w:lsdException w:name="List Table 4 Accent 3" w:uiPriority="49"/>
-    <w:lsdException w:name="List Table 5 Dark Accent 3" w:uiPriority="50"/>
-    <w:lsdException w:name="List Table 6 Colorful Accent 3" w:uiPriority="51"/>
-    <w:lsdException w:name="List Table 7 Colorful Accent 3" w:uiPriority="52"/>
-    <w:lsdException w:name="List Table 1 Light Accent 4" w:uiPriority="46"/>
-    <w:lsdException w:name="List Table 2 Accent 4" w:uiPriority="47"/>
-    <w:lsdException w:name="List Table 3 Accent 4" w:uiPriority="48"/>
-    <w:lsdException w:name="List Table 4 Accent 4" w:uiPriority="49"/>
-    <w:lsdException w:name="List Table 5 Dark Accent 4" w:uiPriority="50"/>
-    <w:lsdException w:name="List Table 6 Colorful Accent 4" w:uiPriority="51"/>
-    <w:lsdException w:name="List Table 7 Colorful Accent 4" w:uiPriority="52"/>
-    <w:lsdException w:name="List Table 1 Light Accent 5" w:uiPriority="46"/>
-    <w:lsdException w:name="List Table 2 Accent 5" w:uiPriority="47"/>
-    <w:lsdException w:name="List Table 3 Accent 5" w:uiPriority="48"/>
-    <w:lsdException w:name="List Table 4 Accent 5" w:uiPriority="49"/>
-    <w:lsdException w:name="List Table 5 Dark Accent 5" w:uiPriority="50"/>
-    <w:lsdException w:name="List Table 6 Colorful Accent 5" w:uiPriority="51"/>
-    <w:lsdException w:name="List Table 7 Colorful Accent 5" w:uiPriority="52"/>
-    <w:lsdException w:name="List Table 1 Light Accent 6" w:uiPriority="46"/>
-    <w:lsdException w:name="List Table 2 Accent 6" w:uiPriority="47"/>
-    <w:lsdException w:name="List Table 3 Accent 6" w:uiPriority="48"/>
-    <w:lsdException w:name="List Table 4 Accent 6" w:uiPriority="49"/>
-    <w:lsdException w:name="List Table 5 Dark Accent 6" w:uiPriority="50"/>
-    <w:lsdException w:name="List Table 6 Colorful Accent 6" w:uiPriority="51"/>
-    <w:lsdException w:name="List Table 7 Colorful Accent 6" w:uiPriority="52"/>
+  <w:latentStyles w:defLockedState="0" w:defUIPriority="99" w:defSemiHidden="1" w:defUnhideWhenUsed="1" w:defQFormat="0" w:count="267">
+    <w:lsdException w:name="Normal" w:semiHidden="0" w:uiPriority="0" w:unhideWhenUsed="0" w:qFormat="1"/>
+    <w:lsdException w:name="heading 1" w:semiHidden="0" w:uiPriority="9" w:unhideWhenUsed="0" w:qFormat="1"/>
+    <w:lsdException w:name="heading 2" w:uiPriority="9" w:qFormat="1"/>
+    <w:lsdException w:name="heading 3" w:uiPriority="9" w:qFormat="1"/>
+    <w:lsdException w:name="heading 4" w:uiPriority="9" w:qFormat="1"/>
+    <w:lsdException w:name="heading 5" w:uiPriority="9" w:qFormat="1"/>
+    <w:lsdException w:name="heading 6" w:uiPriority="9" w:qFormat="1"/>
+    <w:lsdException w:name="heading 7" w:uiPriority="9" w:qFormat="1"/>
+    <w:lsdException w:name="heading 8" w:uiPriority="9" w:qFormat="1"/>
+    <w:lsdException w:name="heading 9" w:uiPriority="9" w:qFormat="1"/>
+    <w:lsdException w:name="toc 1" w:uiPriority="39"/>
+    <w:lsdException w:name="toc 2" w:uiPriority="39"/>
+    <w:lsdException w:name="toc 3" w:uiPriority="39"/>
+    <w:lsdException w:name="toc 4" w:uiPriority="39"/>
+    <w:lsdException w:name="toc 5" w:uiPriority="39"/>
+    <w:lsdException w:name="toc 6" w:uiPriority="39"/>
+    <w:lsdException w:name="toc 7" w:uiPriority="39"/>
+    <w:lsdException w:name="toc 8" w:uiPriority="39"/>
+    <w:lsdException w:name="toc 9" w:uiPriority="39"/>
+    <w:lsdException w:name="caption" w:uiPriority="35" w:qFormat="1"/>
+    <w:lsdException w:name="Title" w:semiHidden="0" w:uiPriority="10" w:unhideWhenUsed="0"/>
+    <w:lsdException w:name="Default Paragraph Font" w:uiPriority="1"/>
+    <w:lsdException w:name="Subtitle" w:semiHidden="0" w:uiPriority="11" w:unhideWhenUsed="0"/>
+    <w:lsdException w:name="Strong" w:semiHidden="0" w:uiPriority="22" w:unhideWhenUsed="0" w:qFormat="1"/>
+    <w:lsdException w:name="Emphasis" w:semiHidden="0" w:uiPriority="20" w:unhideWhenUsed="0"/>
+    <w:lsdException w:name="Table Grid" w:semiHidden="0" w:uiPriority="59" w:unhideWhenUsed="0"/>
+    <w:lsdException w:name="Placeholder Text" w:unhideWhenUsed="0"/>
+    <w:lsdException w:name="No Spacing" w:semiHidden="0" w:uiPriority="1" w:unhideWhenUsed="0"/>
+    <w:lsdException w:name="Light Shading" w:semiHidden="0" w:uiPriority="60" w:unhideWhenUsed="0"/>
+    <w:lsdException w:name="Light List" w:semiHidden="0" w:uiPriority="61" w:unhideWhenUsed="0"/>
+    <w:lsdException w:name="Light Grid" w:semiHidden="0" w:uiPriority="62" w:unhideWhenUsed="0"/>
+    <w:lsdException w:name="Medium Shading 1" w:semiHidden="0" w:uiPriority="63" w:unhideWhenUsed="0"/>
+    <w:lsdException w:name="Medium Shading 2" w:semiHidden="0" w:uiPriority="64" w:unhideWhenUsed="0"/>
+    <w:lsdException w:name="Medium List 1" w:semiHidden="0" w:uiPriority="65" w:unhideWhenUsed="0"/>
+    <w:lsdException w:name="Medium List 2" w:semiHidden="0" w:uiPriority="66" w:unhideWhenUsed="0"/>
+    <w:lsdException w:name="Medium Grid 1" w:semiHidden="0" w:uiPriority="67" w:unhideWhenUsed="0"/>
+    <w:lsdException w:name="Medium Grid 2" w:semiHidden="0" w:uiPriority="68" w:unhideWhenUsed="0"/>
+    <w:lsdException w:name="Medium Grid 3" w:semiHidden="0" w:uiPriority="69" w:unhideWhenUsed="0"/>
+    <w:lsdException w:name="Dark List" w:semiHidden="0" w:uiPriority="70" w:unhideWhenUsed="0"/>
+    <w:lsdException w:name="Colorful Shading" w:semiHidden="0" w:uiPriority="71" w:unhideWhenUsed="0"/>
+    <w:lsdException w:name="Colorful List" w:semiHidden="0" w:uiPriority="72" w:unhideWhenUsed="0"/>
+    <w:lsdException w:name="Colorful Grid" w:semiHidden="0" w:uiPriority="73" w:unhideWhenUsed="0"/>
+    <w:lsdException w:name="Light Shading Accent 1" w:semiHidden="0" w:uiPriority="60" w:unhideWhenUsed="0"/>
+    <w:lsdException w:name="Light List Accent 1" w:semiHidden="0" w:uiPriority="61" w:unhideWhenUsed="0"/>
+    <w:lsdException w:name="Light Grid Accent 1" w:semiHidden="0" w:uiPriority="62" w:unhideWhenUsed="0"/>
+    <w:lsdException w:name="Medium Shading 1 Accent 1" w:semiHidden="0" w:uiPriority="63" w:unhideWhenUsed="0"/>
+    <w:lsdException w:name="Medium Shading 2 Accent 1" w:semiHidden="0" w:uiPriority="64" w:unhideWhenUsed="0"/>
+    <w:lsdException w:name="Medium List 1 Accent 1" w:semiHidden="0" w:uiPriority="65" w:unhideWhenUsed="0"/>
+    <w:lsdException w:name="Revision" w:unhideWhenUsed="0"/>
+    <w:lsdException w:name="List Paragraph" w:semiHidden="0" w:uiPriority="34" w:unhideWhenUsed="0" w:qFormat="1"/>
+    <w:lsdException w:name="Quote" w:semiHidden="0" w:uiPriority="29" w:unhideWhenUsed="0"/>
+    <w:lsdException w:name="Intense Quote" w:semiHidden="0" w:uiPriority="30" w:unhideWhenUsed="0"/>
+    <w:lsdException w:name="Medium List 2 Accent 1" w:semiHidden="0" w:uiPriority="66" w:unhideWhenUsed="0"/>
+    <w:lsdException w:name="Medium Grid 1 Accent 1" w:semiHidden="0" w:uiPriority="67" w:unhideWhenUsed="0"/>
+    <w:lsdException w:name="Medium Grid 2 Accent 1" w:semiHidden="0" w:uiPriority="68" w:unhideWhenUsed="0"/>
+    <w:lsdException w:name="Medium Grid 3 Accent 1" w:semiHidden="0" w:uiPriority="69" w:unhideWhenUsed="0"/>
+    <w:lsdException w:name="Dark List Accent 1" w:semiHidden="0" w:uiPriority="70" w:unhideWhenUsed="0"/>
+    <w:lsdException w:name="Colorful Shading Accent 1" w:semiHidden="0" w:uiPriority="71" w:unhideWhenUsed="0"/>
+    <w:lsdException w:name="Colorful List Accent 1" w:semiHidden="0" w:uiPriority="72" w:unhideWhenUsed="0"/>
+    <w:lsdException w:name="Colorful Grid Accent 1" w:semiHidden="0" w:uiPriority="73" w:unhideWhenUsed="0"/>
+    <w:lsdException w:name="Light Shading Accent 2" w:semiHidden="0" w:uiPriority="60" w:unhideWhenUsed="0"/>
+    <w:lsdException w:name="Light List Accent 2" w:semiHidden="0" w:uiPriority="61" w:unhideWhenUsed="0"/>
+    <w:lsdException w:name="Light Grid Accent 2" w:semiHidden="0" w:uiPriority="62" w:unhideWhenUsed="0"/>
+    <w:lsdException w:name="Medium Shading 1 Accent 2" w:semiHidden="0" w:uiPriority="63" w:unhideWhenUsed="0"/>
+    <w:lsdException w:name="Medium Shading 2 Accent 2" w:semiHidden="0" w:uiPriority="64" w:unhideWhenUsed="0"/>
+    <w:lsdException w:name="Medium List 1 Accent 2" w:semiHidden="0" w:uiPriority="65" w:unhideWhenUsed="0"/>
+    <w:lsdException w:name="Medium List 2 Accent 2" w:semiHidden="0" w:uiPriority="66" w:unhideWhenUsed="0"/>
+    <w:lsdException w:name="Medium Grid 1 Accent 2" w:semiHidden="0" w:uiPriority="67" w:unhideWhenUsed="0"/>
+    <w:lsdException w:name="Medium Grid 2 Accent 2" w:semiHidden="0" w:uiPriority="68" w:unhideWhenUsed="0"/>
+    <w:lsdException w:name="Medium Grid 3 Accent 2" w:semiHidden="0" w:uiPriority="69" w:unhideWhenUsed="0"/>
+    <w:lsdException w:name="Dark List Accent 2" w:semiHidden="0" w:uiPriority="70" w:unhideWhenUsed="0"/>
+    <w:lsdException w:name="Colorful Shading Accent 2" w:semiHidden="0" w:uiPriority="71" w:unhideWhenUsed="0"/>
+    <w:lsdException w:name="Colorful List Accent 2" w:semiHidden="0" w:uiPriority="72" w:unhideWhenUsed="0"/>
+    <w:lsdException w:name="Colorful Grid Accent 2" w:semiHidden="0" w:uiPriority="73" w:unhideWhenUsed="0"/>
+    <w:lsdException w:name="Light Shading Accent 3" w:semiHidden="0" w:uiPriority="60" w:unhideWhenUsed="0"/>
+    <w:lsdException w:name="Light List Accent 3" w:semiHidden="0" w:uiPriority="61" w:unhideWhenUsed="0"/>
+    <w:lsdException w:name="Light Grid Accent 3" w:semiHidden="0" w:uiPriority="62" w:unhideWhenUsed="0"/>
+    <w:lsdException w:name="Medium Shading 1 Accent 3" w:semiHidden="0" w:uiPriority="63" w:unhideWhenUsed="0"/>
+    <w:lsdException w:name="Medium Shading 2 Accent 3" w:semiHidden="0" w:uiPriority="64" w:unhideWhenUsed="0"/>
+    <w:lsdException w:name="Medium List 1 Accent 3" w:semiHidden="0" w:uiPriority="65" w:unhideWhenUsed="0"/>
+    <w:lsdException w:name="Medium List 2 Accent 3" w:semiHidden="0" w:uiPriority="66" w:unhideWhenUsed="0"/>
+    <w:lsdException w:name="Medium Grid 1 Accent 3" w:semiHidden="0" w:uiPriority="67" w:unhideWhenUsed="0"/>
+    <w:lsdException w:name="Medium Grid 2 Accent 3" w:semiHidden="0" w:uiPriority="68" w:unhideWhenUsed="0"/>
+    <w:lsdException w:name="Medium Grid 3 Accent 3" w:semiHidden="0" w:uiPriority="69" w:unhideWhenUsed="0"/>
+    <w:lsdException w:name="Dark List Accent 3" w:semiHidden="0" w:uiPriority="70" w:unhideWhenUsed="0"/>
+    <w:lsdException w:name="Colorful Shading Accent 3" w:semiHidden="0" w:uiPriority="71" w:unhideWhenUsed="0"/>
+    <w:lsdException w:name="Colorful List Accent 3" w:semiHidden="0" w:uiPriority="72" w:unhideWhenUsed="0"/>
+    <w:lsdException w:name="Colorful Grid Accent 3" w:semiHidden="0" w:uiPriority="73" w:unhideWhenUsed="0"/>
+    <w:lsdException w:name="Light Shading Accent 4" w:semiHidden="0" w:uiPriority="60" w:unhideWhenUsed="0"/>
+    <w:lsdException w:name="Light List Accent 4" w:semiHidden="0" w:uiPriority="61" w:unhideWhenUsed="0"/>
+    <w:lsdException w:name="Light Grid Accent 4" w:semiHidden="0" w:uiPriority="62" w:unhideWhenUsed="0"/>
+    <w:lsdException w:name="Medium Shading 1 Accent 4" w:semiHidden="0" w:uiPriority="63" w:unhideWhenUsed="0"/>
+    <w:lsdException w:name="Medium Shading 2 Accent 4" w:semiHidden="0" w:uiPriority="64" w:unhideWhenUsed="0"/>
+    <w:lsdException w:name="Medium List 1 Accent 4" w:semiHidden="0" w:uiPriority="65" w:unhideWhenUsed="0"/>
+    <w:lsdException w:name="Medium List 2 Accent 4" w:semiHidden="0" w:uiPriority="66" w:unhideWhenUsed="0"/>
+    <w:lsdException w:name="Medium Grid 1 Accent 4" w:semiHidden="0" w:uiPriority="67" w:unhideWhenUsed="0"/>
+    <w:lsdException w:name="Medium Grid 2 Accent 4" w:semiHidden="0" w:uiPriority="68" w:unhideWhenUsed="0"/>
+    <w:lsdException w:name="Medium Grid 3 Accent 4" w:semiHidden="0" w:uiPriority="69" w:unhideWhenUsed="0"/>
+    <w:lsdException w:name="Dark List Accent 4" w:semiHidden="0" w:uiPriority="70" w:unhideWhenUsed="0"/>
+    <w:lsdException w:name="Colorful Shading Accent 4" w:semiHidden="0" w:uiPriority="71" w:unhideWhenUsed="0"/>
+    <w:lsdException w:name="Colorful List Accent 4" w:semiHidden="0" w:uiPriority="72" w:unhideWhenUsed="0"/>
+    <w:lsdException w:name="Colorful Grid Accent 4" w:semiHidden="0" w:uiPriority="73" w:unhideWhenUsed="0"/>
+    <w:lsdException w:name="Light Shading Accent 5" w:semiHidden="0" w:uiPriority="60" w:unhideWhenUsed="0"/>
+    <w:lsdException w:name="Light List Accent 5" w:semiHidden="0" w:uiPriority="61" w:unhideWhenUsed="0"/>
+    <w:lsdException w:name="Light Grid Accent 5" w:semiHidden="0" w:uiPriority="62" w:unhideWhenUsed="0"/>
+    <w:lsdException w:name="Medium Shading 1 Accent 5" w:semiHidden="0" w:uiPriority="63" w:unhideWhenUsed="0"/>
+    <w:lsdException w:name="Medium Shading 2 Accent 5" w:semiHidden="0" w:uiPriority="64" w:unhideWhenUsed="0"/>
+    <w:lsdException w:name="Medium List 1 Accent 5" w:semiHidden="0" w:uiPriority="65" w:unhideWhenUsed="0"/>
+    <w:lsdException w:name="Medium List 2 Accent 5" w:semiHidden="0" w:uiPriority="66" w:unhideWhenUsed="0"/>
+    <w:lsdException w:name="Medium Grid 1 Accent 5" w:semiHidden="0" w:uiPriority="67" w:unhideWhenUsed="0"/>
+    <w:lsdException w:name="Medium Grid 2 Accent 5" w:semiHidden="0" w:uiPriority="68" w:unhideWhenUsed="0"/>
+    <w:lsdException w:name="Medium Grid 3 Accent 5" w:semiHidden="0" w:uiPriority="69" w:unhideWhenUsed="0"/>
+    <w:lsdException w:name="Dark List Accent 5" w:semiHidden="0" w:uiPriority="70" w:unhideWhenUsed="0"/>
+    <w:lsdException w:name="Colorful Shading Accent 5" w:semiHidden="0" w:uiPriority="71" w:unhideWhenUsed="0"/>
+    <w:lsdException w:name="Colorful List Accent 5" w:semiHidden="0" w:uiPriority="72" w:unhideWhenUsed="0"/>
+    <w:lsdException w:name="Colorful Grid Accent 5" w:semiHidden="0" w:uiPriority="73" w:unhideWhenUsed="0"/>
+    <w:lsdException w:name="Light Shading Accent 6" w:semiHidden="0" w:uiPriority="60" w:unhideWhenUsed="0"/>
+    <w:lsdException w:name="Light List Accent 6" w:semiHidden="0" w:uiPriority="61" w:unhideWhenUsed="0"/>
+    <w:lsdException w:name="Light Grid Accent 6" w:semiHidden="0" w:uiPriority="62" w:unhideWhenUsed="0"/>
+    <w:lsdException w:name="Medium Shading 1 Accent 6" w:semiHidden="0" w:uiPriority="63" w:unhideWhenUsed="0"/>
+    <w:lsdException w:name="Medium Shading 2 Accent 6" w:semiHidden="0" w:uiPriority="64" w:unhideWhenUsed="0"/>
+    <w:lsdException w:name="Medium List 1 Accent 6" w:semiHidden="0" w:uiPriority="65" w:unhideWhenUsed="0"/>
+    <w:lsdException w:name="Medium List 2 Accent 6" w:semiHidden="0" w:uiPriority="66" w:unhideWhenUsed="0"/>
+    <w:lsdException w:name="Medium Grid 1 Accent 6" w:semiHidden="0" w:uiPriority="67" w:unhideWhenUsed="0"/>
+    <w:lsdException w:name="Medium Grid 2 Accent 6" w:semiHidden="0" w:uiPriority="68" w:unhideWhenUsed="0"/>
+    <w:lsdException w:name="Medium Grid 3 Accent 6" w:semiHidden="0" w:uiPriority="69" w:unhideWhenUsed="0"/>
+    <w:lsdException w:name="Dark List Accent 6" w:semiHidden="0" w:uiPriority="70" w:unhideWhenUsed="0"/>
+    <w:lsdException w:name="Colorful Shading Accent 6" w:semiHidden="0" w:uiPriority="71" w:unhideWhenUsed="0"/>
+    <w:lsdException w:name="Colorful List Accent 6" w:semiHidden="0" w:uiPriority="72" w:unhideWhenUsed="0"/>
+    <w:lsdException w:name="Colorful Grid Accent 6" w:semiHidden="0" w:uiPriority="73" w:unhideWhenUsed="0"/>
+    <w:lsdException w:name="Subtle Emphasis" w:semiHidden="0" w:uiPriority="19" w:unhideWhenUsed="0"/>
+    <w:lsdException w:name="Intense Emphasis" w:semiHidden="0" w:uiPriority="21" w:unhideWhenUsed="0"/>
+    <w:lsdException w:name="Subtle Reference" w:semiHidden="0" w:uiPriority="31" w:unhideWhenUsed="0"/>
+    <w:lsdException w:name="Intense Reference" w:semiHidden="0" w:uiPriority="32" w:unhideWhenUsed="0"/>
+    <w:lsdException w:name="Book Title" w:semiHidden="0" w:uiPriority="33" w:unhideWhenUsed="0"/>
+    <w:lsdException w:name="Bibliography" w:uiPriority="37"/>
+    <w:lsdException w:name="TOC Heading" w:uiPriority="39" w:qFormat="1"/>
   </w:latentStyles>
-  <w:style w:type="paragraph" w:default="1" w:styleId="Normal">
+  <w:style w:type="paragraph" w:default="1" w:styleId="a">
     <w:name w:val="Normal"/>
     <w:qFormat/>
     <w:rsid w:val="008063E1"/>
@@ -13651,11 +12947,11 @@
       <w:spacing w:before="80" w:after="120"/>
     </w:pPr>
   </w:style>
-  <w:style w:type="paragraph" w:styleId="Heading1">
+  <w:style w:type="paragraph" w:styleId="1">
     <w:name w:val="heading 1"/>
-    <w:basedOn w:val="Normal"/>
-    <w:next w:val="Normal"/>
-    <w:link w:val="Heading1Char"/>
+    <w:basedOn w:val="a"/>
+    <w:next w:val="a"/>
+    <w:link w:val="10"/>
     <w:uiPriority w:val="9"/>
     <w:qFormat/>
     <w:rsid w:val="009254B7"/>
@@ -13673,11 +12969,11 @@
       <w:szCs w:val="32"/>
     </w:rPr>
   </w:style>
-  <w:style w:type="paragraph" w:styleId="Heading2">
+  <w:style w:type="paragraph" w:styleId="2">
     <w:name w:val="heading 2"/>
-    <w:basedOn w:val="Normal"/>
-    <w:next w:val="Normal"/>
-    <w:link w:val="Heading2Char"/>
+    <w:basedOn w:val="a"/>
+    <w:next w:val="a"/>
+    <w:link w:val="20"/>
     <w:uiPriority w:val="9"/>
     <w:qFormat/>
     <w:rsid w:val="0079305D"/>
@@ -13699,11 +12995,11 @@
       <w:lang w:val="bg-BG"/>
     </w:rPr>
   </w:style>
-  <w:style w:type="paragraph" w:styleId="Heading3">
+  <w:style w:type="paragraph" w:styleId="3">
     <w:name w:val="heading 3"/>
-    <w:basedOn w:val="Normal"/>
-    <w:next w:val="Normal"/>
-    <w:link w:val="Heading3Char"/>
+    <w:basedOn w:val="a"/>
+    <w:next w:val="a"/>
+    <w:link w:val="30"/>
     <w:uiPriority w:val="9"/>
     <w:unhideWhenUsed/>
     <w:qFormat/>
@@ -13722,11 +13018,11 @@
       <w:szCs w:val="32"/>
     </w:rPr>
   </w:style>
-  <w:style w:type="paragraph" w:styleId="Heading4">
+  <w:style w:type="paragraph" w:styleId="4">
     <w:name w:val="heading 4"/>
-    <w:basedOn w:val="Normal"/>
-    <w:next w:val="Normal"/>
-    <w:link w:val="Heading4Char"/>
+    <w:basedOn w:val="a"/>
+    <w:next w:val="a"/>
+    <w:link w:val="40"/>
     <w:uiPriority w:val="9"/>
     <w:unhideWhenUsed/>
     <w:qFormat/>
@@ -13745,11 +13041,11 @@
       <w:sz w:val="28"/>
     </w:rPr>
   </w:style>
-  <w:style w:type="paragraph" w:styleId="Heading5">
+  <w:style w:type="paragraph" w:styleId="5">
     <w:name w:val="heading 5"/>
-    <w:basedOn w:val="Normal"/>
-    <w:next w:val="Normal"/>
-    <w:link w:val="Heading5Char"/>
+    <w:basedOn w:val="a"/>
+    <w:next w:val="a"/>
+    <w:link w:val="50"/>
     <w:uiPriority w:val="9"/>
     <w:semiHidden/>
     <w:unhideWhenUsed/>
@@ -13767,17 +13063,18 @@
       <w:color w:val="B2500E"/>
     </w:rPr>
   </w:style>
-  <w:style w:type="character" w:default="1" w:styleId="DefaultParagraphFont">
+  <w:style w:type="character" w:default="1" w:styleId="a0">
     <w:name w:val="Default Paragraph Font"/>
     <w:uiPriority w:val="1"/>
     <w:semiHidden/>
     <w:unhideWhenUsed/>
   </w:style>
-  <w:style w:type="table" w:default="1" w:styleId="TableNormal">
+  <w:style w:type="table" w:default="1" w:styleId="a1">
     <w:name w:val="Normal Table"/>
     <w:uiPriority w:val="99"/>
     <w:semiHidden/>
     <w:unhideWhenUsed/>
+    <w:qFormat/>
     <w:tblPr>
       <w:tblInd w:w="0" w:type="dxa"/>
       <w:tblCellMar>
@@ -13788,16 +13085,16 @@
       </w:tblCellMar>
     </w:tblPr>
   </w:style>
-  <w:style w:type="numbering" w:default="1" w:styleId="NoList">
+  <w:style w:type="numbering" w:default="1" w:styleId="a2">
     <w:name w:val="No List"/>
     <w:uiPriority w:val="99"/>
     <w:semiHidden/>
     <w:unhideWhenUsed/>
   </w:style>
-  <w:style w:type="paragraph" w:styleId="Header">
+  <w:style w:type="paragraph" w:styleId="a3">
     <w:name w:val="header"/>
-    <w:basedOn w:val="Normal"/>
-    <w:link w:val="HeaderChar"/>
+    <w:basedOn w:val="a"/>
+    <w:link w:val="a4"/>
     <w:uiPriority w:val="99"/>
     <w:unhideWhenUsed/>
     <w:rsid w:val="008068A2"/>
@@ -13809,17 +13106,17 @@
       <w:spacing w:after="0" w:line="240" w:lineRule="auto"/>
     </w:pPr>
   </w:style>
-  <w:style w:type="character" w:customStyle="1" w:styleId="HeaderChar">
-    <w:name w:val="Header Char"/>
-    <w:basedOn w:val="DefaultParagraphFont"/>
-    <w:link w:val="Header"/>
+  <w:style w:type="character" w:customStyle="1" w:styleId="a4">
+    <w:name w:val="Горен колонтитул Знак"/>
+    <w:basedOn w:val="a0"/>
+    <w:link w:val="a3"/>
     <w:uiPriority w:val="99"/>
     <w:rsid w:val="008068A2"/>
   </w:style>
-  <w:style w:type="paragraph" w:styleId="Footer">
+  <w:style w:type="paragraph" w:styleId="a5">
     <w:name w:val="footer"/>
-    <w:basedOn w:val="Normal"/>
-    <w:link w:val="FooterChar"/>
+    <w:basedOn w:val="a"/>
+    <w:link w:val="a6"/>
     <w:uiPriority w:val="99"/>
     <w:unhideWhenUsed/>
     <w:rsid w:val="008068A2"/>
@@ -13831,17 +13128,17 @@
       <w:spacing w:after="0" w:line="240" w:lineRule="auto"/>
     </w:pPr>
   </w:style>
-  <w:style w:type="character" w:customStyle="1" w:styleId="FooterChar">
-    <w:name w:val="Footer Char"/>
-    <w:basedOn w:val="DefaultParagraphFont"/>
-    <w:link w:val="Footer"/>
+  <w:style w:type="character" w:customStyle="1" w:styleId="a6">
+    <w:name w:val="Долен колонтитул Знак"/>
+    <w:basedOn w:val="a0"/>
+    <w:link w:val="a5"/>
     <w:uiPriority w:val="99"/>
     <w:rsid w:val="008068A2"/>
   </w:style>
-  <w:style w:type="paragraph" w:styleId="BalloonText">
+  <w:style w:type="paragraph" w:styleId="a7">
     <w:name w:val="Balloon Text"/>
-    <w:basedOn w:val="Normal"/>
-    <w:link w:val="BalloonTextChar"/>
+    <w:basedOn w:val="a"/>
+    <w:link w:val="a8"/>
     <w:uiPriority w:val="99"/>
     <w:semiHidden/>
     <w:unhideWhenUsed/>
@@ -13855,10 +13152,10 @@
       <w:szCs w:val="16"/>
     </w:rPr>
   </w:style>
-  <w:style w:type="character" w:customStyle="1" w:styleId="BalloonTextChar">
-    <w:name w:val="Balloon Text Char"/>
-    <w:basedOn w:val="DefaultParagraphFont"/>
-    <w:link w:val="BalloonText"/>
+  <w:style w:type="character" w:customStyle="1" w:styleId="a8">
+    <w:name w:val="Изнесен текст Знак"/>
+    <w:basedOn w:val="a0"/>
+    <w:link w:val="a7"/>
     <w:uiPriority w:val="99"/>
     <w:semiHidden/>
     <w:rsid w:val="00564D7B"/>
@@ -13868,9 +13165,9 @@
       <w:szCs w:val="16"/>
     </w:rPr>
   </w:style>
-  <w:style w:type="character" w:styleId="Hyperlink">
+  <w:style w:type="character" w:styleId="a9">
     <w:name w:val="Hyperlink"/>
-    <w:basedOn w:val="DefaultParagraphFont"/>
+    <w:basedOn w:val="a0"/>
     <w:uiPriority w:val="99"/>
     <w:unhideWhenUsed/>
     <w:rsid w:val="0079324A"/>
@@ -13879,10 +13176,10 @@
       <w:u w:val="single"/>
     </w:rPr>
   </w:style>
-  <w:style w:type="character" w:customStyle="1" w:styleId="Heading1Char">
-    <w:name w:val="Heading 1 Char"/>
-    <w:basedOn w:val="DefaultParagraphFont"/>
-    <w:link w:val="Heading1"/>
+  <w:style w:type="character" w:customStyle="1" w:styleId="10">
+    <w:name w:val="Заглавие 1 Знак"/>
+    <w:basedOn w:val="a0"/>
+    <w:link w:val="1"/>
     <w:uiPriority w:val="9"/>
     <w:rsid w:val="009254B7"/>
     <w:rPr>
@@ -13893,10 +13190,10 @@
       <w:szCs w:val="32"/>
     </w:rPr>
   </w:style>
-  <w:style w:type="character" w:customStyle="1" w:styleId="Heading2Char">
-    <w:name w:val="Heading 2 Char"/>
-    <w:basedOn w:val="DefaultParagraphFont"/>
-    <w:link w:val="Heading2"/>
+  <w:style w:type="character" w:customStyle="1" w:styleId="20">
+    <w:name w:val="Заглавие 2 Знак"/>
+    <w:basedOn w:val="a0"/>
+    <w:link w:val="2"/>
     <w:uiPriority w:val="9"/>
     <w:rsid w:val="0079305D"/>
     <w:rPr>
@@ -13908,9 +13205,9 @@
       <w:lang w:val="bg-BG"/>
     </w:rPr>
   </w:style>
-  <w:style w:type="paragraph" w:styleId="NormalWeb">
+  <w:style w:type="paragraph" w:styleId="aa">
     <w:name w:val="Normal (Web)"/>
-    <w:basedOn w:val="Normal"/>
+    <w:basedOn w:val="a"/>
     <w:uiPriority w:val="99"/>
     <w:semiHidden/>
     <w:unhideWhenUsed/>
@@ -13924,9 +13221,9 @@
       <w:szCs w:val="24"/>
     </w:rPr>
   </w:style>
-  <w:style w:type="character" w:styleId="Strong">
+  <w:style w:type="character" w:styleId="ab">
     <w:name w:val="Strong"/>
-    <w:basedOn w:val="DefaultParagraphFont"/>
+    <w:basedOn w:val="a0"/>
     <w:uiPriority w:val="22"/>
     <w:qFormat/>
     <w:rsid w:val="00524789"/>
@@ -13935,10 +13232,10 @@
       <w:bCs/>
     </w:rPr>
   </w:style>
-  <w:style w:type="character" w:customStyle="1" w:styleId="Heading3Char">
-    <w:name w:val="Heading 3 Char"/>
-    <w:basedOn w:val="DefaultParagraphFont"/>
-    <w:link w:val="Heading3"/>
+  <w:style w:type="character" w:customStyle="1" w:styleId="30">
+    <w:name w:val="Заглавие 3 Знак"/>
+    <w:basedOn w:val="a0"/>
+    <w:link w:val="3"/>
     <w:uiPriority w:val="9"/>
     <w:rsid w:val="008C5930"/>
     <w:rPr>
@@ -13949,10 +13246,10 @@
       <w:szCs w:val="32"/>
     </w:rPr>
   </w:style>
-  <w:style w:type="character" w:customStyle="1" w:styleId="Heading4Char">
-    <w:name w:val="Heading 4 Char"/>
-    <w:basedOn w:val="DefaultParagraphFont"/>
-    <w:link w:val="Heading4"/>
+  <w:style w:type="character" w:customStyle="1" w:styleId="40">
+    <w:name w:val="Заглавие 4 Знак"/>
+    <w:basedOn w:val="a0"/>
+    <w:link w:val="4"/>
     <w:uiPriority w:val="9"/>
     <w:rsid w:val="008C5930"/>
     <w:rPr>
@@ -13963,10 +13260,10 @@
       <w:sz w:val="28"/>
     </w:rPr>
   </w:style>
-  <w:style w:type="paragraph" w:styleId="ListParagraph">
+  <w:style w:type="paragraph" w:styleId="ac">
     <w:name w:val="List Paragraph"/>
-    <w:basedOn w:val="Normal"/>
-    <w:link w:val="ListParagraphChar"/>
+    <w:basedOn w:val="a"/>
+    <w:link w:val="ad"/>
     <w:uiPriority w:val="34"/>
     <w:qFormat/>
     <w:rsid w:val="008617B5"/>
@@ -13975,9 +13272,9 @@
       <w:contextualSpacing/>
     </w:pPr>
   </w:style>
-  <w:style w:type="character" w:styleId="FollowedHyperlink">
+  <w:style w:type="character" w:styleId="ae">
     <w:name w:val="FollowedHyperlink"/>
-    <w:basedOn w:val="DefaultParagraphFont"/>
+    <w:basedOn w:val="a0"/>
     <w:uiPriority w:val="99"/>
     <w:semiHidden/>
     <w:unhideWhenUsed/>
@@ -13987,10 +13284,10 @@
       <w:u w:val="single"/>
     </w:rPr>
   </w:style>
-  <w:style w:type="character" w:customStyle="1" w:styleId="Heading5Char">
-    <w:name w:val="Heading 5 Char"/>
-    <w:basedOn w:val="DefaultParagraphFont"/>
-    <w:link w:val="Heading5"/>
+  <w:style w:type="character" w:customStyle="1" w:styleId="50">
+    <w:name w:val="Заглавие 5 Знак"/>
+    <w:basedOn w:val="a0"/>
+    <w:link w:val="5"/>
     <w:uiPriority w:val="9"/>
     <w:semiHidden/>
     <w:rsid w:val="008C5930"/>
@@ -14002,7 +13299,7 @@
   </w:style>
   <w:style w:type="paragraph" w:customStyle="1" w:styleId="Code">
     <w:name w:val="Code"/>
-    <w:basedOn w:val="Normal"/>
+    <w:basedOn w:val="a"/>
     <w:link w:val="CodeChar"/>
     <w:qFormat/>
     <w:rsid w:val="008063E1"/>
@@ -14014,7 +13311,7 @@
   </w:style>
   <w:style w:type="character" w:customStyle="1" w:styleId="CodeChar">
     <w:name w:val="Code Char"/>
-    <w:basedOn w:val="DefaultParagraphFont"/>
+    <w:basedOn w:val="a0"/>
     <w:link w:val="Code"/>
     <w:rsid w:val="008063E1"/>
     <w:rPr>
@@ -14023,15 +13320,16 @@
       <w:noProof/>
     </w:rPr>
   </w:style>
-  <w:style w:type="table" w:styleId="TableGrid">
+  <w:style w:type="table" w:styleId="af">
     <w:name w:val="Table Grid"/>
-    <w:basedOn w:val="TableNormal"/>
+    <w:basedOn w:val="a1"/>
     <w:uiPriority w:val="59"/>
     <w:rsid w:val="00CD2B0A"/>
     <w:pPr>
       <w:spacing w:after="0" w:line="240" w:lineRule="auto"/>
     </w:pPr>
     <w:tblPr>
+      <w:tblInd w:w="0" w:type="dxa"/>
       <w:tblBorders>
         <w:top w:val="single" w:sz="4" w:space="0" w:color="auto"/>
         <w:left w:val="single" w:sz="4" w:space="0" w:color="auto"/>
@@ -14040,19 +13338,25 @@
         <w:insideH w:val="single" w:sz="4" w:space="0" w:color="auto"/>
         <w:insideV w:val="single" w:sz="4" w:space="0" w:color="auto"/>
       </w:tblBorders>
+      <w:tblCellMar>
+        <w:top w:w="0" w:type="dxa"/>
+        <w:left w:w="108" w:type="dxa"/>
+        <w:bottom w:w="0" w:type="dxa"/>
+        <w:right w:w="108" w:type="dxa"/>
+      </w:tblCellMar>
     </w:tblPr>
   </w:style>
-  <w:style w:type="character" w:customStyle="1" w:styleId="ListParagraphChar">
-    <w:name w:val="List Paragraph Char"/>
-    <w:basedOn w:val="DefaultParagraphFont"/>
-    <w:link w:val="ListParagraph"/>
+  <w:style w:type="character" w:customStyle="1" w:styleId="ad">
+    <w:name w:val="Списък на абзаци Знак"/>
+    <w:basedOn w:val="a0"/>
+    <w:link w:val="ac"/>
     <w:uiPriority w:val="34"/>
     <w:qFormat/>
     <w:rsid w:val="0031143A"/>
   </w:style>
   <w:style w:type="character" w:customStyle="1" w:styleId="tlid-translation">
     <w:name w:val="tlid-translation"/>
-    <w:basedOn w:val="DefaultParagraphFont"/>
+    <w:basedOn w:val="a0"/>
     <w:rsid w:val="00F736F1"/>
   </w:style>
 </w:styles>
@@ -14348,7 +13652,7 @@
 </file>
 
 <file path=customXml/itemProps1.xml><?xml version="1.0" encoding="utf-8"?>
-<ds:datastoreItem xmlns:ds="http://schemas.openxmlformats.org/officeDocument/2006/customXml" ds:itemID="{271B9606-F1E1-4CEE-9CB1-36DC2B2ECEF2}">
+<ds:datastoreItem xmlns:ds="http://schemas.openxmlformats.org/officeDocument/2006/customXml" ds:itemID="{B3D9DFA3-78AF-42ED-A1B2-9418832E3F14}">
   <ds:schemaRefs>
     <ds:schemaRef ds:uri="http://schemas.openxmlformats.org/officeDocument/2006/bibliography"/>
   </ds:schemaRefs>

</xml_diff>